<commit_message>
Integration Use Case + Revision
</commit_message>
<xml_diff>
--- a/documentation/DelivrablesMRIS/AVRIL-2016/Rapport-MRIS-MODSOC-04-04-16.docx
+++ b/documentation/DelivrablesMRIS/AVRIL-2016/Rapport-MRIS-MODSOC-04-04-16.docx
@@ -1796,14 +1796,7 @@
           <w:rFonts w:ascii="Arial" w:eastAsia="Batang" w:hAnsi="Arial" w:cs="Arial"/>
           <w:szCs w:val="24"/>
         </w:rPr>
-        <w:t>mieux maitriser les systèmes à sécuriser</w:t>
-      </w:r>
-      <w:r>
-        <w:rPr>
-          <w:rFonts w:ascii="Arial" w:eastAsia="Batang" w:hAnsi="Arial" w:cs="Arial"/>
-          <w:szCs w:val="24"/>
-        </w:rPr>
-        <w:t xml:space="preserve"> </w:t>
+        <w:t xml:space="preserve">mieux maitriser les systèmes à sécuriser </w:t>
       </w:r>
       <w:r>
         <w:rPr>
@@ -3743,6 +3736,7 @@
         <w:rPr>
           <w:rFonts w:ascii="Arial" w:hAnsi="Arial" w:cs="Arial"/>
           <w:noProof/>
+          <w:lang w:val="en-US" w:eastAsia="en-US"/>
         </w:rPr>
         <mc:AlternateContent>
           <mc:Choice Requires="wpc">
@@ -4783,7 +4777,7 @@
           </mc:Choice>
           <mc:Fallback>
             <w:pict>
-              <v:group id="Zone de dessin 74" o:spid="_x0000_s1026" editas="canvas" style="position:absolute;margin-left:-9.8pt;margin-top:1.15pt;width:474pt;height:94.8pt;z-index:4;mso-position-horizontal-relative:char;mso-position-vertical-relative:line" coordsize="60198,12039" o:gfxdata="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">
+              <v:group id="Zone de dessin 74" o:spid="_x0000_s1026" editas="canvas" style="position:absolute;margin-left:-9.8pt;margin-top:1.15pt;width:474pt;height:94.8pt;z-index:4;mso-position-horizontal-relative:char;mso-position-vertical-relative:line" coordsize="60198,12039" o:gfxdata="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">
                 <v:shapetype id="_x0000_t75" coordsize="21600,21600" o:spt="75" o:preferrelative="t" path="m@4@5l@4@11@9@11@9@5xe" filled="f" stroked="f">
                   <v:stroke joinstyle="miter"/>
                   <v:formulas>
@@ -4813,7 +4807,7 @@
                 <v:shape id="Picture 77" o:spid="_x0000_s1029" type="#_x0000_t75" alt="Crystal_Clear_app_camera" style="position:absolute;left:51828;top:2355;width:7074;height:7081;visibility:visible;mso-wrap-style:square" o:gfxdata="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">
                   <v:imagedata r:id="rId13" o:title="Crystal_Clear_app_camera"/>
                 </v:shape>
-                <v:shape id="Picture 78" o:spid="_x0000_s1030" type="#_x0000_t75" style="position:absolute;left:9220;top:2673;width:6547;height:6534;visibility:visible;mso-wrap-style:square" o:gfxdata="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">
+                <v:shape id="Picture 78" o:spid="_x0000_s1030" type="#_x0000_t75" style="position:absolute;left:9220;top:2673;width:6547;height:6534;visibility:visible;mso-wrap-style:square" o:gfxdata="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">
                   <v:imagedata r:id="rId14" o:title=""/>
                 </v:shape>
                 <v:roundrect id="AutoShape 81" o:spid="_x0000_s1031" style="position:absolute;left:20739;top:1212;width:9353;height:9271;visibility:visible;mso-wrap-style:square;v-text-anchor:middle" arcsize="10923f" o:gfxdata="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" fillcolor="#d99594 [1941]" strokecolor="#c0504d [3205]" strokeweight="1pt">
@@ -4969,6 +4963,7 @@
         <w:rPr>
           <w:rFonts w:ascii="Arial" w:hAnsi="Arial" w:cs="Arial"/>
           <w:noProof/>
+          <w:lang w:val="en-US" w:eastAsia="en-US"/>
         </w:rPr>
         <mc:AlternateContent>
           <mc:Choice Requires="wps">
@@ -5385,21 +5380,7 @@
         <w:rPr>
           <w:rFonts w:ascii="Arial" w:hAnsi="Arial" w:cs="Arial"/>
         </w:rPr>
-        <w:t xml:space="preserve">, </w:t>
-      </w:r>
-      <w:proofErr w:type="spellStart"/>
-      <w:r>
-        <w:rPr>
-          <w:rFonts w:ascii="Arial" w:hAnsi="Arial" w:cs="Arial"/>
-        </w:rPr>
-        <w:t>Pimca</w:t>
-      </w:r>
-      <w:proofErr w:type="spellEnd"/>
-      <w:r>
-        <w:rPr>
-          <w:rFonts w:ascii="Arial" w:hAnsi="Arial" w:cs="Arial"/>
-        </w:rPr>
-        <w:t xml:space="preserve">). </w:t>
+        <w:t xml:space="preserve">, Pimca). </w:t>
       </w:r>
       <w:r>
         <w:rPr>
@@ -5863,17 +5844,8 @@
           <w:rFonts w:ascii="Arial" w:eastAsia="Batang" w:hAnsi="Arial" w:cs="Arial"/>
           <w:szCs w:val="24"/>
         </w:rPr>
-        <w:t xml:space="preserve">, via l’outillage </w:t>
-      </w:r>
-      <w:proofErr w:type="spellStart"/>
-      <w:r>
-        <w:rPr>
-          <w:rFonts w:ascii="Arial" w:eastAsia="Batang" w:hAnsi="Arial" w:cs="Arial"/>
-          <w:szCs w:val="24"/>
-        </w:rPr>
-        <w:t>Morphose</w:t>
-      </w:r>
-      <w:proofErr w:type="spellEnd"/>
+        <w:t>, via l’outillage Morphose</w:t>
+      </w:r>
       <w:r>
         <w:rPr>
           <w:rFonts w:ascii="Arial" w:eastAsia="Batang" w:hAnsi="Arial" w:cs="Arial"/>
@@ -6008,6 +5980,7 @@
           <w:rFonts w:ascii="Arial" w:eastAsia="Batang" w:hAnsi="Arial" w:cs="Arial"/>
           <w:noProof/>
           <w:szCs w:val="24"/>
+          <w:lang w:val="en-US" w:eastAsia="en-US"/>
         </w:rPr>
         <w:drawing>
           <wp:inline distT="0" distB="0" distL="0" distR="0" wp14:anchorId="4A21131D" wp14:editId="71E7145A">
@@ -6028,6 +6001,7 @@
           <w:rFonts w:ascii="Arial" w:eastAsia="Batang" w:hAnsi="Arial" w:cs="Arial"/>
           <w:noProof/>
           <w:szCs w:val="24"/>
+          <w:lang w:val="en-US" w:eastAsia="en-US"/>
         </w:rPr>
         <w:drawing>
           <wp:inline distT="0" distB="0" distL="0" distR="0" wp14:anchorId="4904B236" wp14:editId="5435A2A6">
@@ -6283,13 +6257,7 @@
         <w:rPr>
           <w:rFonts w:ascii="Arial" w:hAnsi="Arial" w:cs="Arial"/>
         </w:rPr>
-        <w:t>L</w:t>
-      </w:r>
-      <w:r>
-        <w:rPr>
-          <w:rFonts w:ascii="Arial" w:hAnsi="Arial" w:cs="Arial"/>
-        </w:rPr>
-        <w:t xml:space="preserve">e </w:t>
+        <w:t xml:space="preserve">Le </w:t>
       </w:r>
       <w:r>
         <w:rPr>
@@ -6374,6 +6342,7 @@
         <w:rPr>
           <w:rFonts w:ascii="Arial" w:hAnsi="Arial" w:cs="Arial"/>
           <w:noProof/>
+          <w:lang w:val="en-US" w:eastAsia="en-US"/>
         </w:rPr>
         <w:drawing>
           <wp:inline distT="0" distB="0" distL="0" distR="0" wp14:anchorId="28AD9CC3" wp14:editId="2763B23E">
@@ -6674,6 +6643,7 @@
         <w:rPr>
           <w:rFonts w:ascii="Arial" w:hAnsi="Arial" w:cs="Arial"/>
           <w:noProof/>
+          <w:lang w:val="en-US" w:eastAsia="en-US"/>
         </w:rPr>
         <w:lastRenderedPageBreak/>
         <w:drawing>
@@ -6835,6 +6805,7 @@
               <w:rPr>
                 <w:rFonts w:ascii="Arial" w:hAnsi="Arial" w:cs="Arial"/>
                 <w:noProof/>
+                <w:lang w:val="en-US" w:eastAsia="en-US"/>
               </w:rPr>
               <w:drawing>
                 <wp:inline distT="0" distB="0" distL="0" distR="0" wp14:anchorId="3605E357" wp14:editId="1AEF5580">
@@ -6937,6 +6908,7 @@
               <w:rPr>
                 <w:rFonts w:ascii="Arial" w:hAnsi="Arial" w:cs="Arial"/>
                 <w:noProof/>
+                <w:lang w:val="en-US" w:eastAsia="en-US"/>
               </w:rPr>
               <w:drawing>
                 <wp:inline distT="0" distB="0" distL="0" distR="0" wp14:anchorId="6AAFE19E" wp14:editId="786F6D98">
@@ -7057,6 +7029,7 @@
               <w:rPr>
                 <w:rFonts w:ascii="Arial" w:hAnsi="Arial" w:cs="Arial"/>
                 <w:noProof/>
+                <w:lang w:val="en-US" w:eastAsia="en-US"/>
               </w:rPr>
               <w:drawing>
                 <wp:inline distT="0" distB="0" distL="0" distR="0" wp14:anchorId="65CC6271" wp14:editId="6CE97D69">
@@ -7203,6 +7176,7 @@
               <w:rPr>
                 <w:rFonts w:ascii="Arial" w:hAnsi="Arial" w:cs="Arial"/>
                 <w:noProof/>
+                <w:lang w:val="en-US" w:eastAsia="en-US"/>
               </w:rPr>
               <w:drawing>
                 <wp:inline distT="0" distB="0" distL="0" distR="0" wp14:anchorId="547D28B8" wp14:editId="608FF32F">
@@ -7303,6 +7277,7 @@
               <w:rPr>
                 <w:rFonts w:ascii="Arial" w:hAnsi="Arial" w:cs="Arial"/>
                 <w:noProof/>
+                <w:lang w:val="en-US" w:eastAsia="en-US"/>
               </w:rPr>
               <w:drawing>
                 <wp:inline distT="0" distB="0" distL="0" distR="0" wp14:anchorId="0D7131D6" wp14:editId="4A919776">
@@ -7406,6 +7381,7 @@
               <w:rPr>
                 <w:rFonts w:ascii="Arial" w:hAnsi="Arial" w:cs="Arial"/>
                 <w:noProof/>
+                <w:lang w:val="en-US" w:eastAsia="en-US"/>
               </w:rPr>
               <w:drawing>
                 <wp:inline distT="0" distB="0" distL="0" distR="0" wp14:anchorId="4E6C76F6" wp14:editId="321CA731">
@@ -7541,6 +7517,7 @@
               <w:rPr>
                 <w:rFonts w:ascii="Arial" w:hAnsi="Arial" w:cs="Arial"/>
                 <w:noProof/>
+                <w:lang w:val="en-US" w:eastAsia="en-US"/>
               </w:rPr>
               <w:drawing>
                 <wp:inline distT="0" distB="0" distL="0" distR="0" wp14:anchorId="1046C4E4" wp14:editId="05FC1A40">
@@ -7743,6 +7720,7 @@
               <w:rPr>
                 <w:rFonts w:ascii="Arial" w:hAnsi="Arial" w:cs="Arial"/>
                 <w:noProof/>
+                <w:lang w:val="en-US" w:eastAsia="en-US"/>
               </w:rPr>
               <w:drawing>
                 <wp:inline distT="0" distB="0" distL="0" distR="0" wp14:anchorId="3387BE4D" wp14:editId="799C5A86">
@@ -7843,6 +7821,7 @@
               <w:rPr>
                 <w:rFonts w:ascii="Arial" w:hAnsi="Arial" w:cs="Arial"/>
                 <w:noProof/>
+                <w:lang w:val="en-US" w:eastAsia="en-US"/>
               </w:rPr>
               <w:drawing>
                 <wp:inline distT="0" distB="0" distL="0" distR="0" wp14:anchorId="7E49BC9D" wp14:editId="6DD5CF7D">
@@ -7946,6 +7925,7 @@
               <w:rPr>
                 <w:rFonts w:ascii="Arial" w:hAnsi="Arial" w:cs="Arial"/>
                 <w:noProof/>
+                <w:lang w:val="en-US" w:eastAsia="en-US"/>
               </w:rPr>
               <w:drawing>
                 <wp:inline distT="0" distB="0" distL="0" distR="0" wp14:anchorId="3E85E360" wp14:editId="3170A22F">
@@ -8736,6 +8716,7 @@
         <w:rPr>
           <w:rFonts w:ascii="Arial" w:hAnsi="Arial" w:cs="Arial"/>
           <w:noProof/>
+          <w:lang w:val="en-US" w:eastAsia="en-US"/>
         </w:rPr>
         <mc:AlternateContent>
           <mc:Choice Requires="wps">
@@ -9456,6 +9437,7 @@
         <w:rPr>
           <w:rFonts w:ascii="Arial" w:hAnsi="Arial" w:cs="Arial"/>
           <w:noProof/>
+          <w:lang w:val="en-US" w:eastAsia="en-US"/>
         </w:rPr>
         <w:drawing>
           <wp:inline distT="0" distB="0" distL="0" distR="0" wp14:anchorId="09DB66BB" wp14:editId="4100CBC1">
@@ -9964,8 +9946,6 @@
           <w:rFonts w:ascii="Arial" w:hAnsi="Arial" w:cs="Arial"/>
         </w:rPr>
       </w:pPr>
-      <w:bookmarkStart w:id="12" w:name="_GoBack"/>
-      <w:bookmarkEnd w:id="12"/>
       <w:r>
         <w:rPr>
           <w:rFonts w:ascii="Arial" w:hAnsi="Arial" w:cs="Arial"/>
@@ -9981,7 +9961,7 @@
           <w:rFonts w:ascii="Arial" w:hAnsi="Arial" w:cs="Arial"/>
         </w:rPr>
       </w:pPr>
-      <w:bookmarkStart w:id="13" w:name="_Toc447527147"/>
+      <w:bookmarkStart w:id="12" w:name="_Toc447527147"/>
       <w:r>
         <w:rPr>
           <w:rFonts w:ascii="Arial" w:hAnsi="Arial" w:cs="Arial"/>
@@ -9989,7 +9969,7 @@
         <w:lastRenderedPageBreak/>
         <w:t>Role4All</w:t>
       </w:r>
-      <w:bookmarkEnd w:id="13"/>
+      <w:bookmarkEnd w:id="12"/>
     </w:p>
     <w:p>
       <w:pPr>
@@ -9997,15 +9977,25 @@
         <w:jc w:val="both"/>
         <w:rPr>
           <w:rFonts w:ascii="Arial" w:hAnsi="Arial" w:cs="Arial"/>
-          <w:lang w:val="en-US"/>
-        </w:rPr>
-      </w:pPr>
-      <w:r>
-        <w:rPr>
-          <w:rFonts w:ascii="Arial" w:hAnsi="Arial" w:cs="Arial"/>
-          <w:lang w:val="en-US"/>
-        </w:rPr>
-        <w:t xml:space="preserve">La majorité des projets, qu’ils soient industriels ou de recherche, demandent à l’heure actuelle l’utilisation de plusieurs outils métiers. Ces divers outils manipulent dans la majorité des cas un grand nombre de données non spécifiques, ce qui signifie qu’une même donnée est amenée à être manipulée par plusieurs outils ; on parle alors d’interopérabilité. La manipulation concurrente de données est l’un des problèmes sérieux des domaines du numérique, il existe alors de nombreux concepts solutionnant tout ou une partie de ces problèmes, regroupés en trois grandes écoles : l’intégration, l’unification et la fédération. </w:t>
+        </w:rPr>
+      </w:pPr>
+      <w:r>
+        <w:rPr>
+          <w:rFonts w:ascii="Arial" w:hAnsi="Arial" w:cs="Arial"/>
+        </w:rPr>
+        <w:t>La majorité des projets, qu’ils soient industriels ou de recherche, demandent à l’heure actuelle l’utilisation de plusieurs outils métiers. Ces divers outils manipulent dans la majorité des cas un grand nombre de données non spécifiques, ce qui signifie qu’une même donnée est amenée à être manipulée par plusieurs outils ; on parle alors d’interopérabilité. La manipulation concurrente de données est l’un des problèmes s</w:t>
+      </w:r>
+      <w:r>
+        <w:rPr>
+          <w:rFonts w:ascii="Arial" w:hAnsi="Arial" w:cs="Arial"/>
+        </w:rPr>
+        <w:t>érieux c’est pourquoi</w:t>
+      </w:r>
+      <w:r>
+        <w:rPr>
+          <w:rFonts w:ascii="Arial" w:hAnsi="Arial" w:cs="Arial"/>
+        </w:rPr>
+        <w:t xml:space="preserve"> il existe de nombreux concepts solutionnant tout ou une partie de ces problèmes, regroupés en trois grandes écoles : l’intégration, l’unification et la fédération. </w:t>
       </w:r>
     </w:p>
     <w:p>
@@ -10013,13 +10003,11 @@
         <w:jc w:val="both"/>
         <w:rPr>
           <w:rFonts w:ascii="Arial" w:hAnsi="Arial" w:cs="Arial"/>
-          <w:lang w:val="en-US"/>
-        </w:rPr>
-      </w:pPr>
-      <w:r>
-        <w:rPr>
-          <w:rFonts w:ascii="Arial" w:hAnsi="Arial" w:cs="Arial"/>
-          <w:lang w:val="en-US"/>
+        </w:rPr>
+      </w:pPr>
+      <w:r>
+        <w:rPr>
+          <w:rFonts w:ascii="Arial" w:hAnsi="Arial" w:cs="Arial"/>
         </w:rPr>
         <w:t xml:space="preserve">L’intégration consiste en la fusion des modèles de données utilisés, ce qui correspond à la création d’un modèle de donnée standard. L’intégration est une solution simple et adaptée au problème d’interopérabilité, elle permet de résoudre les problèmes de concurrences à la source en forçant l’utilisation d’un modèle standard. Une telle approche oblige par contre à adapter chaque outil utilisé à un standard unique, ce qui n’est plus envisageable sur les systèmes actuels, à cause de la complexité croissante des systèmes d’information, intégrant de plus en plus d’informations fondées sur des sémantiques différentes. L’intégration est donc une solution adaptée aux systèmes fixes, ne connaissant plus d’évolution. </w:t>
       </w:r>
@@ -10029,15 +10017,25 @@
         <w:jc w:val="both"/>
         <w:rPr>
           <w:rFonts w:ascii="Arial" w:hAnsi="Arial" w:cs="Arial"/>
-          <w:lang w:val="en-US"/>
-        </w:rPr>
-      </w:pPr>
-      <w:r>
-        <w:rPr>
-          <w:rFonts w:ascii="Arial" w:hAnsi="Arial" w:cs="Arial"/>
-          <w:lang w:val="en-US"/>
-        </w:rPr>
-        <w:t>L’unification consiste en la création de correspondances sémantiques entre différents modèles via un méta-modèle commun à tous les composants d’un système, appelé modèle “pivot”. Le modèle pivot permet d’interconnecter des outils métiers possédants des modèles différents, ce qui permet de se libérer des problèmes liés à la notion de modèle standard. L’augmentation de la complexité des applications métier, des processus, des demandes en terme d’échanges, etc., nécessite le développement de systèmes de plus en plus complexes. Il est alors nécessaire d’adapter le modèle pivot à l’évolution des systèmes, or la complexifications des systèmes ne permet pas la création d’un modèle pivot unique. Il est donc nécessaire de créer plusieurs modèles pivots pour créer l’interopérabilité entre plusieurs outils. La vitesse d’évolution actuelle des systèmes est trop importante pour permettre la gestion des modèles pivots pour un système complexe. L’unification est donc une solution adaptée aux systèmes à évolution lente ou à faible complexité.</w:t>
+        </w:rPr>
+      </w:pPr>
+      <w:r>
+        <w:rPr>
+          <w:rFonts w:ascii="Arial" w:hAnsi="Arial" w:cs="Arial"/>
+        </w:rPr>
+        <w:t>L’unification consiste en la création de correspondances sémantiques entre différents modèles via un méta-modèle commun à tous les composants d’un système, appelé modèle “pivot”. Le modèle pivot permet d’interconnecter des outils métiers possédants des modèles différents, ce qui permet de se libérer des problèmes liés à la notion de modèle standard. L’augmentation de la complexité des applications métier, des processus, des demandes en terme d</w:t>
+      </w:r>
+      <w:r>
+        <w:rPr>
+          <w:rFonts w:ascii="Arial" w:hAnsi="Arial" w:cs="Arial"/>
+        </w:rPr>
+        <w:t>’échanges, etc</w:t>
+      </w:r>
+      <w:r>
+        <w:rPr>
+          <w:rFonts w:ascii="Arial" w:hAnsi="Arial" w:cs="Arial"/>
+        </w:rPr>
+        <w:t>, nécessite le développement de systèmes de plus en plus complexes. Il est alors nécessaire d’adapter le modèle pivot à l’évolution des systèmes, or la complexifications des systèmes ne permet pas la création d’un modèle pivot unique. Il est donc nécessaire de créer plusieurs modèles pivots pour créer l’interopérabilité entre plusieurs outils. La vitesse d’évolution actuelle des systèmes est trop importante pour permettre la gestion des modèles pivots pour un système complexe. L’unification est donc une solution adaptée aux systèmes à évolution lente ou à faible complexité.</w:t>
       </w:r>
     </w:p>
     <w:p>
@@ -10045,63 +10043,41 @@
         <w:jc w:val="both"/>
         <w:rPr>
           <w:rFonts w:ascii="Arial" w:hAnsi="Arial" w:cs="Arial"/>
-          <w:lang w:val="en-US"/>
-        </w:rPr>
-      </w:pPr>
-      <w:r>
-        <w:rPr>
-          <w:rFonts w:ascii="Arial" w:hAnsi="Arial" w:cs="Arial"/>
-          <w:lang w:val="en-US"/>
-        </w:rPr>
-        <w:t xml:space="preserve">La fédération consiste en </w:t>
+        </w:rPr>
+      </w:pPr>
+      <w:r>
+        <w:rPr>
+          <w:rFonts w:ascii="Arial" w:hAnsi="Arial" w:cs="Arial"/>
+        </w:rPr>
+        <w:t>La fédération consiste en l’utilisation de « </w:t>
       </w:r>
       <w:proofErr w:type="spellStart"/>
       <w:r>
         <w:rPr>
           <w:rFonts w:ascii="Arial" w:hAnsi="Arial" w:cs="Arial"/>
-          <w:lang w:val="en-US"/>
-        </w:rPr>
-        <w:t>l’utilisation</w:t>
+        </w:rPr>
+        <w:t>mapping</w:t>
       </w:r>
       <w:proofErr w:type="spellEnd"/>
       <w:r>
         <w:rPr>
           <w:rFonts w:ascii="Arial" w:hAnsi="Arial" w:cs="Arial"/>
-          <w:lang w:val="en-US"/>
-        </w:rPr>
-        <w:t xml:space="preserve"> de « mapping » (</w:t>
-      </w:r>
-      <w:proofErr w:type="spellStart"/>
-      <w:r>
-        <w:rPr>
-          <w:rFonts w:ascii="Arial" w:hAnsi="Arial" w:cs="Arial"/>
-          <w:lang w:val="en-US"/>
-        </w:rPr>
-        <w:t>cartes</w:t>
-      </w:r>
-      <w:proofErr w:type="spellEnd"/>
-      <w:r>
-        <w:rPr>
-          <w:rFonts w:ascii="Arial" w:hAnsi="Arial" w:cs="Arial"/>
-          <w:lang w:val="en-US"/>
-        </w:rPr>
-        <w:t xml:space="preserve"> de </w:t>
-      </w:r>
-      <w:proofErr w:type="spellStart"/>
-      <w:r>
-        <w:rPr>
-          <w:rFonts w:ascii="Arial" w:hAnsi="Arial" w:cs="Arial"/>
-          <w:lang w:val="en-US"/>
-        </w:rPr>
-        <w:t>correspondance</w:t>
-      </w:r>
-      <w:proofErr w:type="spellEnd"/>
-      <w:r>
-        <w:rPr>
-          <w:rFonts w:ascii="Arial" w:hAnsi="Arial" w:cs="Arial"/>
-          <w:lang w:val="en-US"/>
-        </w:rPr>
-        <w:t xml:space="preserve"> codées) pour associer dynamiquement des modèles distincts. Les modèles fédérés partagent des concepts similaires ou équivalents, ils sont donc basés sur une ontologie commune (un même méta-méta-modèle). La mise en exergue des concepts communs à plusieurs modèles est complexe et fortement liée au contexte d’utilisation de l’outil, mais elle est indispensable à la fédération. Une relation basée sur les concepts permet d’être indépendant du méta-modèle d’un outil et donc de ses variations, de plus cela permet de relier entre eux tous types d’outils, quel que soit leur méta-modèle. Finalement la fédération est l’approche d’interopérabilité permettant le plus de flexibilité et de dynamisme, c’est pourquoi la fédération est une solution adaptée aux systèmes complexes évoluant rapidement.</w:t>
+        </w:rPr>
+        <w:t> » (cartes de correspondance codées) pour associer dynamiquement des modèles distincts. Les modèles fédérés partagent des concepts similaires ou équivalents, ils sont donc basés sur une ontologie commune (un même méta-méta-modèle). La mise en exergue des concepts communs à plusieurs modèles est complexe et fortement liée au contexte d’utilisation de l’outil, mais elle est indispensable à la fédération. Une relation basée sur les concepts permet d’être indépendant du méta-modèle d’un outil et donc de ses variations, de plus cela permet de relier entre eux tous types d’outils, quel que soit leur méta-modèle. Finalement la fédération est l’approche d’interopérabilité permettant le plus de flexibilité et de dynamisme, c’est pourquoi la fédération est une solution adaptée aux systèmes complexes évoluant rapidement.</w:t>
+      </w:r>
+    </w:p>
+    <w:p>
+      <w:pPr>
+        <w:jc w:val="both"/>
+        <w:rPr>
+          <w:rFonts w:ascii="Arial" w:hAnsi="Arial" w:cs="Arial"/>
+        </w:rPr>
+      </w:pPr>
+      <w:r>
+        <w:rPr>
+          <w:rFonts w:ascii="Arial" w:hAnsi="Arial" w:cs="Arial"/>
+        </w:rPr>
+        <w:t xml:space="preserve">Role4All est un outil architecturé autour de la notion de rôle, un rôle étant défini ici comme un élément de modèle dont les instances sont associées à des instances de types des langages de modélisation [thèse de Jean-Philippe SCHNEIDER]. Cette définition permet de créer un modèle de rôle séparé des modèles à manipuler puis d’associer ce modèle de rôles aux éléments des modèles de travail. Ainsi, il n’est pas nécessaire de modifier les éléments des modèles manipulés, de plus il est possible de faire évoluer le modèle de rôle indépendant des modèles outils, on a alors une grande flexibilité du rôle. </w:t>
       </w:r>
     </w:p>
     <w:p>
@@ -10113,16 +10089,8 @@
         <w:jc w:val="both"/>
         <w:rPr>
           <w:rFonts w:ascii="Arial" w:hAnsi="Arial" w:cs="Arial"/>
-          <w:lang w:val="en-US"/>
-        </w:rPr>
-      </w:pPr>
-      <w:r>
-        <w:rPr>
-          <w:rFonts w:ascii="Arial" w:hAnsi="Arial" w:cs="Arial"/>
-          <w:lang w:val="en-US"/>
-        </w:rPr>
-        <w:t xml:space="preserve">Role4All est un outil architecturé autour de la notion de rôle, un rôle étant défini ici comme un élément de modèle dont les instances sont associées à des instances de types des langages de modélisation [thèse de Jean-Philippe SCHNEIDER]. Cette définition permet de créer un modèle de rôle séparé des modèles à manipuler puis d’associer ce modèle de rôles aux éléments des modèles de travail. Ainsi, il n’est pas nécessaire de modifier les éléments des modèles manipulés, de plus il est possible de faire évoluer le modèle de rôle indépendant des modèles outils, on a alors une grande flexibilité du rôle. </w:t>
-      </w:r>
+        </w:rPr>
+      </w:pPr>
     </w:p>
     <w:p>
       <w:pPr>
@@ -10133,70 +10101,42 @@
         <w:jc w:val="both"/>
         <w:rPr>
           <w:rFonts w:ascii="Arial" w:hAnsi="Arial" w:cs="Arial"/>
-          <w:lang w:val="en-US"/>
-        </w:rPr>
-      </w:pPr>
+        </w:rPr>
+      </w:pPr>
+      <w:r>
+        <w:rPr>
+          <w:rFonts w:ascii="Arial" w:hAnsi="Arial" w:cs="Arial"/>
+        </w:rPr>
+        <w:t xml:space="preserve">Role4All permet à un rôle de jouer un rôle c’est-à-dire de considérer une instance de rôle comme une instance de modèle et de lier cette instance à un rôle. Cela permet, entre autre, de créer des points de vue sur un modèle ou de centraliser dans un même point de vue des informations provenant de divers outils. Un rôle est donc un élément indépendant des modèles de travail associé à un ou plusieurs éléments de modèle, cette indépendance permet une allocation dynamique des rôles. </w:t>
+      </w:r>
     </w:p>
     <w:p>
       <w:pPr>
-        <w:autoSpaceDE w:val="0"/>
-        <w:autoSpaceDN w:val="0"/>
-        <w:adjustRightInd w:val="0"/>
-        <w:spacing w:after="0" w:line="240" w:lineRule="auto"/>
         <w:jc w:val="both"/>
         <w:rPr>
           <w:rFonts w:ascii="Arial" w:hAnsi="Arial" w:cs="Arial"/>
-          <w:lang w:val="en-US"/>
-        </w:rPr>
-      </w:pPr>
-      <w:r>
-        <w:rPr>
-          <w:rFonts w:ascii="Arial" w:hAnsi="Arial" w:cs="Arial"/>
-          <w:lang w:val="en-US"/>
-        </w:rPr>
-        <w:lastRenderedPageBreak/>
-        <w:t xml:space="preserve">Role4All permet à un rôle de jouer un rôle c’est-à-dire de considérer une instance de rôle comme une instance de modèle et de lier cette instance à un rôle. Cela permet, entre autre, de créer des points de vue sur un modèle ou de centraliser dans un même point de vue des informations provenant de divers outils. Un rôle est donc un élément indépendant des modèles de travail associé à un ou plusieurs éléments de modèle, cette indépendance permet une allocation dynamique des rôles. </w:t>
-      </w:r>
+        </w:rPr>
+      </w:pPr>
     </w:p>
     <w:p>
       <w:pPr>
-        <w:autoSpaceDE w:val="0"/>
-        <w:autoSpaceDN w:val="0"/>
-        <w:adjustRightInd w:val="0"/>
-        <w:spacing w:after="0" w:line="240" w:lineRule="auto"/>
         <w:jc w:val="both"/>
         <w:rPr>
           <w:rFonts w:ascii="Arial" w:hAnsi="Arial" w:cs="Arial"/>
-          <w:lang w:val="en-US"/>
-        </w:rPr>
-      </w:pPr>
+        </w:rPr>
+      </w:pPr>
+      <w:r>
+        <w:rPr>
+          <w:rFonts w:ascii="Arial" w:hAnsi="Arial" w:cs="Arial"/>
+        </w:rPr>
+        <w:t>De ce fait Role4All est semblable à un outil de fédération car il permet de regrouper des informations provenant de plusieurs modèles en se basant sur un concept (un rôle) commun. Cependant la première version de Role4All (présenté lors de la thèse de Jean-Philippe SCHNEIDER) créait un lien unidirectionnel entre les modèles des outils et Role4All, ce qui est incompatible avec la notion de fédération (nécessitant une communication bidirectionnelle). De plus il n’existait pas de liens entre deux instances d’éléments de modèle jouant le même rôle, ce qui dans l’architecture de Role4All est nécessaire à la fédération. La partie suivante présente l’architecture de Role4All dans sa première version.</w:t>
+      </w:r>
     </w:p>
     <w:p>
       <w:pPr>
-        <w:autoSpaceDE w:val="0"/>
-        <w:autoSpaceDN w:val="0"/>
-        <w:adjustRightInd w:val="0"/>
-        <w:spacing w:after="0" w:line="240" w:lineRule="auto"/>
         <w:jc w:val="both"/>
         <w:rPr>
           <w:rFonts w:ascii="Arial" w:hAnsi="Arial" w:cs="Arial"/>
-          <w:lang w:val="en-US"/>
-        </w:rPr>
-      </w:pPr>
-      <w:r>
-        <w:rPr>
-          <w:rFonts w:ascii="Arial" w:hAnsi="Arial" w:cs="Arial"/>
-          <w:lang w:val="en-US"/>
-        </w:rPr>
-        <w:t>De ce fait Role4All est semblable à un outil de fédération car il permet de regrouper des informations provenant de plusieurs modèles en se basant sur un concept (un rôle) commun. Cependant la première version de Role4All (présenté lors de la thèse de Jean-Philippe SCHNEIDER) créait un lien unidirectionnel entre les modèles des outils et Role4All, ce qui est incompatible avec la notion de fédération (nécessitant une communication bidirectionnelle). De plus il n’existait pas de liens entre deux instances d’éléments de modèle jouant le même rôle, ce qui dans l’architecture de Role4All est nécessaire à la fédération. La partie suivante présente l’architecture de Role4All dans sa première version.</w:t>
-      </w:r>
-    </w:p>
-    <w:p>
-      <w:pPr>
-        <w:jc w:val="both"/>
-        <w:rPr>
-          <w:rFonts w:ascii="Arial" w:hAnsi="Arial" w:cs="Arial"/>
-          <w:lang w:val="en-US"/>
         </w:rPr>
       </w:pPr>
     </w:p>
@@ -10362,17 +10302,6 @@
         </w:tabs>
         <w:jc w:val="both"/>
         <w:rPr>
-          <w:lang w:val="en-US"/>
-        </w:rPr>
-      </w:pPr>
-    </w:p>
-    <w:p>
-      <w:pPr>
-        <w:tabs>
-          <w:tab w:val="left" w:pos="1320"/>
-        </w:tabs>
-        <w:jc w:val="both"/>
-        <w:rPr>
           <w:color w:val="000000" w:themeColor="text1"/>
         </w:rPr>
       </w:pPr>
@@ -10380,6 +10309,7 @@
         <w:rPr>
           <w:noProof/>
           <w:color w:val="000000" w:themeColor="text1"/>
+          <w:lang w:val="en-US" w:eastAsia="en-US"/>
         </w:rPr>
         <w:drawing>
           <wp:inline distT="0" distB="0" distL="0" distR="0" wp14:anchorId="56959150" wp14:editId="42F4A0F9">
@@ -10906,7 +10836,6 @@
         </w:rPr>
         <w:t xml:space="preserve"> and the role </w:t>
       </w:r>
-      <w:proofErr w:type="spellStart"/>
       <w:r>
         <w:rPr>
           <w:rFonts w:ascii="Arial" w:hAnsi="Arial" w:cs="Arial"/>
@@ -10915,7 +10844,6 @@
         </w:rPr>
         <w:t>RoleFPGA</w:t>
       </w:r>
-      <w:proofErr w:type="spellEnd"/>
       <w:r>
         <w:rPr>
           <w:rFonts w:ascii="Arial" w:hAnsi="Arial" w:cs="Arial"/>
@@ -11959,6 +11887,7 @@
         <w:rPr>
           <w:rFonts w:ascii="Arial" w:hAnsi="Arial" w:cs="Arial"/>
           <w:szCs w:val="18"/>
+          <w:lang w:val="en-US"/>
         </w:rPr>
       </w:pPr>
     </w:p>
@@ -11978,11 +11907,12 @@
           <w:noProof/>
           <w:color w:val="C00000"/>
           <w:szCs w:val="18"/>
+          <w:lang w:val="en-US" w:eastAsia="en-US"/>
         </w:rPr>
         <w:lastRenderedPageBreak/>
         <w:drawing>
           <wp:inline distT="0" distB="0" distL="0" distR="0" wp14:anchorId="3DD05469" wp14:editId="7C4325D2">
-            <wp:extent cx="5972175" cy="4914900"/>
+            <wp:extent cx="5800725" cy="4773802"/>
             <wp:effectExtent l="0" t="0" r="0" b="0"/>
             <wp:docPr id="7" name="Image 7"/>
             <wp:cNvGraphicFramePr>
@@ -12013,7 +11943,7 @@
                   <pic:spPr bwMode="auto">
                     <a:xfrm>
                       <a:off x="0" y="0"/>
-                      <a:ext cx="5972175" cy="4914900"/>
+                      <a:ext cx="5800725" cy="4773802"/>
                     </a:xfrm>
                     <a:prstGeom prst="rect">
                       <a:avLst/>
@@ -12433,11 +12363,18 @@
         <w:jc w:val="both"/>
         <w:rPr>
           <w:rFonts w:ascii="Arial" w:hAnsi="Arial" w:cs="Arial"/>
+          <w:lang w:val="en-US"/>
+        </w:rPr>
+      </w:pPr>
+      <w:r>
+        <w:rPr>
+          <w:rFonts w:ascii="Arial" w:hAnsi="Arial" w:cs="Arial"/>
           <w:bCs/>
           <w:szCs w:val="18"/>
           <w:lang w:val="en-US"/>
         </w:rPr>
-      </w:pPr>
+        <w:t xml:space="preserve">The synchronization methods are developed in the container role, by default it is a check-out/check-in synchronization [Thesis synchro]. After a save all changes are immediately reflected in all the synchronized tools according to the synchronization rules. The synchronization needs </w:t>
+      </w:r>
       <w:r>
         <w:rPr>
           <w:rFonts w:ascii="Arial" w:hAnsi="Arial" w:cs="Arial"/>
@@ -12445,7 +12382,7 @@
           <w:szCs w:val="18"/>
           <w:lang w:val="en-US"/>
         </w:rPr>
-        <w:t xml:space="preserve">The synchronization methods are developed in the container role, by default it is a check-out/check-in synchronization [Thesis synchro]. After a save all changes are immediately reflected in all the synchronized tools according to the synchronization rules. The synchronization needs </w:t>
+        <w:t>to depend on</w:t>
       </w:r>
       <w:r>
         <w:rPr>
@@ -12454,7 +12391,14 @@
           <w:szCs w:val="18"/>
           <w:lang w:val="en-US"/>
         </w:rPr>
-        <w:t>to depend on</w:t>
+        <w:t xml:space="preserve"> the context (Network management, </w:t>
+      </w:r>
+      <w:r>
+        <w:rPr>
+          <w:rFonts w:ascii="Arial" w:hAnsi="Arial" w:cs="Arial"/>
+          <w:lang w:val="en-US"/>
+        </w:rPr>
+        <w:t>Cybersecurity</w:t>
       </w:r>
       <w:r>
         <w:rPr>
@@ -12463,14 +12407,7 @@
           <w:szCs w:val="18"/>
           <w:lang w:val="en-US"/>
         </w:rPr>
-        <w:t xml:space="preserve"> the context (Network management, </w:t>
-      </w:r>
-      <w:r>
-        <w:rPr>
-          <w:rFonts w:ascii="Arial" w:hAnsi="Arial" w:cs="Arial"/>
-          <w:lang w:val="en-US"/>
-        </w:rPr>
-        <w:t>Cybersecurity</w:t>
+        <w:t>, etc.)</w:t>
       </w:r>
       <w:r>
         <w:rPr>
@@ -12479,7 +12416,7 @@
           <w:szCs w:val="18"/>
           <w:lang w:val="en-US"/>
         </w:rPr>
-        <w:t>, etc.)</w:t>
+        <w:t>,</w:t>
       </w:r>
       <w:r>
         <w:rPr>
@@ -12488,7 +12425,7 @@
           <w:szCs w:val="18"/>
           <w:lang w:val="en-US"/>
         </w:rPr>
-        <w:t>,</w:t>
+        <w:t xml:space="preserve"> therefore Role4All allows to personalize each synchronization. A user can</w:t>
       </w:r>
       <w:r>
         <w:rPr>
@@ -12497,7 +12434,7 @@
           <w:szCs w:val="18"/>
           <w:lang w:val="en-US"/>
         </w:rPr>
-        <w:t xml:space="preserve"> therefore Role4All allows to personalize each synchronization. A user can</w:t>
+        <w:t xml:space="preserve"> define various rules and check</w:t>
       </w:r>
       <w:r>
         <w:rPr>
@@ -12506,7 +12443,7 @@
           <w:szCs w:val="18"/>
           <w:lang w:val="en-US"/>
         </w:rPr>
-        <w:t xml:space="preserve"> define various rules and check</w:t>
+        <w:t xml:space="preserve"> when he creates synchronization</w:t>
       </w:r>
       <w:r>
         <w:rPr>
@@ -12515,7 +12452,7 @@
           <w:szCs w:val="18"/>
           <w:lang w:val="en-US"/>
         </w:rPr>
-        <w:t xml:space="preserve"> when he creates synchronization</w:t>
+        <w:t>s between tools with Role4All, for example</w:t>
       </w:r>
       <w:r>
         <w:rPr>
@@ -12524,7 +12461,747 @@
           <w:szCs w:val="18"/>
           <w:lang w:val="en-US"/>
         </w:rPr>
-        <w:t>s between tools with Role4All, for example</w:t>
+        <w:t xml:space="preserve"> a prioritization of the synchronizations according to the role of the user. Moreover it is possible to change the default synchronization method for another one, like the Long Transaction Model designed to support the evolution of whole systems as a series of apparently atomic changes [thesis synchro]. The main idea with the synchronization in Role4All is to be independent of the tools and easily editable. </w:t>
+      </w:r>
+    </w:p>
+    <w:p>
+      <w:pPr>
+        <w:pStyle w:val="Titre3"/>
+        <w:jc w:val="both"/>
+        <w:rPr>
+          <w:rFonts w:ascii="Arial" w:hAnsi="Arial" w:cs="Arial"/>
+        </w:rPr>
+      </w:pPr>
+      <w:bookmarkStart w:id="13" w:name="_Toc447527148"/>
+      <w:r>
+        <w:rPr>
+          <w:rFonts w:ascii="Arial" w:hAnsi="Arial" w:cs="Arial"/>
+        </w:rPr>
+        <w:lastRenderedPageBreak/>
+        <w:t>Morphose</w:t>
+      </w:r>
+      <w:r>
+        <w:rPr>
+          <w:rFonts w:ascii="Arial" w:hAnsi="Arial" w:cs="Arial"/>
+        </w:rPr>
+        <w:t>(TODO)</w:t>
+      </w:r>
+      <w:bookmarkEnd w:id="13"/>
+    </w:p>
+    <w:p>
+      <w:pPr>
+        <w:jc w:val="both"/>
+        <w:rPr>
+          <w:rFonts w:ascii="Arial" w:hAnsi="Arial" w:cs="Arial"/>
+        </w:rPr>
+      </w:pPr>
+      <w:r>
+        <w:rPr>
+          <w:rFonts w:ascii="Arial" w:hAnsi="Arial" w:cs="Arial"/>
+        </w:rPr>
+        <w:t>Mettre la description de Morphose sans la description du use case.</w:t>
+      </w:r>
+    </w:p>
+    <w:p>
+      <w:pPr>
+        <w:jc w:val="both"/>
+        <w:rPr>
+          <w:rFonts w:ascii="Arial" w:hAnsi="Arial" w:cs="Arial"/>
+        </w:rPr>
+      </w:pPr>
+      <w:r>
+        <w:rPr>
+          <w:rFonts w:ascii="Arial" w:hAnsi="Arial" w:cs="Arial"/>
+        </w:rPr>
+        <w:t xml:space="preserve">Morphose est une suite d'outils de l'ESL dédiés à l'exploration d'architecture, la synthèse </w:t>
+      </w:r>
+      <w:proofErr w:type="gramStart"/>
+      <w:r>
+        <w:rPr>
+          <w:rFonts w:ascii="Arial" w:hAnsi="Arial" w:cs="Arial"/>
+        </w:rPr>
+        <w:t>architecturale(</w:t>
+      </w:r>
+      <w:proofErr w:type="gramEnd"/>
+      <w:r>
+        <w:rPr>
+          <w:rFonts w:ascii="Arial" w:hAnsi="Arial" w:cs="Arial"/>
+        </w:rPr>
+        <w:t>HSL,SLS), la simulation ainsi que la vérification</w:t>
+      </w:r>
+      <w:r>
+        <w:rPr>
+          <w:rFonts w:ascii="Arial" w:hAnsi="Arial" w:cs="Arial"/>
+        </w:rPr>
+        <w:t>.</w:t>
+      </w:r>
+    </w:p>
+    <w:p>
+      <w:pPr>
+        <w:jc w:val="both"/>
+        <w:rPr>
+          <w:rFonts w:ascii="Arial" w:hAnsi="Arial" w:cs="Arial"/>
+        </w:rPr>
+      </w:pPr>
+    </w:p>
+    <w:p>
+      <w:pPr>
+        <w:pStyle w:val="Titre3"/>
+        <w:rPr>
+          <w:rFonts w:ascii="Arial" w:hAnsi="Arial" w:cs="Arial"/>
+        </w:rPr>
+      </w:pPr>
+      <w:r>
+        <w:rPr>
+          <w:rFonts w:ascii="Arial" w:hAnsi="Arial" w:cs="Arial"/>
+        </w:rPr>
+        <w:t>Use Case</w:t>
+      </w:r>
+    </w:p>
+    <w:p>
+      <w:pPr>
+        <w:ind w:firstLine="720"/>
+        <w:jc w:val="both"/>
+        <w:rPr>
+          <w:rFonts w:ascii="Arial" w:hAnsi="Arial" w:cs="Arial"/>
+          <w:lang w:val="en-US"/>
+        </w:rPr>
+      </w:pPr>
+      <w:r>
+        <w:rPr>
+          <w:rFonts w:ascii="Arial" w:hAnsi="Arial" w:cs="Arial"/>
+          <w:lang w:val="en-US"/>
+        </w:rPr>
+        <w:t>A cyber terrorist wants infected a system named CSUC with a homemade virus. CSUC is an object detection system composes of a camera, a FPGA and various processors/CPU. For our example we simplify the system to two elements: a platform (FPGA) and a processor (ARM) with an Ethernet connection. To do his mission the terrorist needs some information about the system (conception, consumption, etc.). To collect information he hacks the mailbox of a member of the project CSUC. The terrorist catch some important information: the global consumption of the system (2 </w:t>
+      </w:r>
+      <w:proofErr w:type="gramStart"/>
+      <w:r>
+        <w:rPr>
+          <w:rFonts w:ascii="Arial" w:hAnsi="Arial" w:cs="Arial"/>
+          <w:lang w:val="en-US"/>
+        </w:rPr>
+        <w:t xml:space="preserve">750 </w:t>
+      </w:r>
+      <w:proofErr w:type="spellStart"/>
+      <w:r>
+        <w:rPr>
+          <w:rFonts w:ascii="Arial" w:hAnsi="Arial" w:cs="Arial"/>
+          <w:lang w:val="en-US"/>
+        </w:rPr>
+        <w:t>mW</w:t>
+      </w:r>
+      <w:proofErr w:type="spellEnd"/>
+      <w:r>
+        <w:rPr>
+          <w:rFonts w:ascii="Arial" w:hAnsi="Arial" w:cs="Arial"/>
+          <w:lang w:val="en-US"/>
+        </w:rPr>
+        <w:t>/h</w:t>
+      </w:r>
+      <w:proofErr w:type="gramEnd"/>
+      <w:r>
+        <w:rPr>
+          <w:rFonts w:ascii="Arial" w:hAnsi="Arial" w:cs="Arial"/>
+          <w:lang w:val="en-US"/>
+        </w:rPr>
+        <w:t>) and a photo of the system. According to the photo, the terrorist detect that the system CSCU is compose of two elements, a platform and a processor. The terrorist limits his investigation to two platforms (Raspberry Pi and FPGA) and two processors (ARM and I7). Due to the worksheets of each product the terrorist can create an array to connect some product name (Raspberry Pi, FPGA, ARM, and I7) and their consumptions.</w:t>
+      </w:r>
+    </w:p>
+    <w:p>
+      <w:pPr>
+        <w:jc w:val="center"/>
+      </w:pPr>
+      <w:r>
+        <w:rPr>
+          <w:noProof/>
+        </w:rPr>
+        <w:drawing>
+          <wp:inline distT="0" distB="0" distL="0" distR="0" wp14:anchorId="662FD168" wp14:editId="53816430">
+            <wp:extent cx="2352675" cy="1066194"/>
+            <wp:effectExtent l="0" t="0" r="0" b="635"/>
+            <wp:docPr id="2" name="Image 2"/>
+            <wp:cNvGraphicFramePr>
+              <a:graphicFrameLocks xmlns:a="http://schemas.openxmlformats.org/drawingml/2006/main" noChangeAspect="1"/>
+            </wp:cNvGraphicFramePr>
+            <a:graphic xmlns:a="http://schemas.openxmlformats.org/drawingml/2006/main">
+              <a:graphicData uri="http://schemas.openxmlformats.org/drawingml/2006/picture">
+                <pic:pic xmlns:pic="http://schemas.openxmlformats.org/drawingml/2006/picture">
+                  <pic:nvPicPr>
+                    <pic:cNvPr id="0" name="Comsumption.PNG"/>
+                    <pic:cNvPicPr/>
+                  </pic:nvPicPr>
+                  <pic:blipFill>
+                    <a:blip r:embed="rId40">
+                      <a:extLst>
+                        <a:ext uri="{28A0092B-C50C-407E-A947-70E740481C1C}">
+                          <a14:useLocalDpi xmlns:a14="http://schemas.microsoft.com/office/drawing/2010/main" val="0"/>
+                        </a:ext>
+                      </a:extLst>
+                    </a:blip>
+                    <a:stretch>
+                      <a:fillRect/>
+                    </a:stretch>
+                  </pic:blipFill>
+                  <pic:spPr>
+                    <a:xfrm>
+                      <a:off x="0" y="0"/>
+                      <a:ext cx="2353004" cy="1066343"/>
+                    </a:xfrm>
+                    <a:prstGeom prst="rect">
+                      <a:avLst/>
+                    </a:prstGeom>
+                  </pic:spPr>
+                </pic:pic>
+              </a:graphicData>
+            </a:graphic>
+          </wp:inline>
+        </w:drawing>
+      </w:r>
+    </w:p>
+    <w:p>
+      <w:pPr>
+        <w:pStyle w:val="Lgende"/>
+        <w:rPr>
+          <w:rFonts w:ascii="Arial" w:hAnsi="Arial" w:cs="Arial"/>
+          <w:lang w:val="en-US"/>
+        </w:rPr>
+      </w:pPr>
+      <w:bookmarkStart w:id="14" w:name="_Toc440461307"/>
+      <w:bookmarkStart w:id="15" w:name="_Toc440461421"/>
+      <w:r>
+        <w:rPr>
+          <w:rFonts w:ascii="Arial" w:hAnsi="Arial" w:cs="Arial"/>
+          <w:lang w:val="en-US"/>
+        </w:rPr>
+        <w:t xml:space="preserve">Figure </w:t>
+      </w:r>
+      <w:r>
+        <w:rPr>
+          <w:rFonts w:ascii="Arial" w:hAnsi="Arial" w:cs="Arial"/>
+        </w:rPr>
+        <w:fldChar w:fldCharType="begin"/>
+      </w:r>
+      <w:r>
+        <w:rPr>
+          <w:rFonts w:ascii="Arial" w:hAnsi="Arial" w:cs="Arial"/>
+          <w:lang w:val="en-US"/>
+        </w:rPr>
+        <w:instrText xml:space="preserve"> SEQ Figure \* ARABIC </w:instrText>
+      </w:r>
+      <w:r>
+        <w:rPr>
+          <w:rFonts w:ascii="Arial" w:hAnsi="Arial" w:cs="Arial"/>
+        </w:rPr>
+        <w:fldChar w:fldCharType="separate"/>
+      </w:r>
+      <w:r>
+        <w:rPr>
+          <w:rFonts w:ascii="Arial" w:hAnsi="Arial" w:cs="Arial"/>
+          <w:noProof/>
+          <w:lang w:val="en-US"/>
+        </w:rPr>
+        <w:t>1</w:t>
+      </w:r>
+      <w:r>
+        <w:rPr>
+          <w:rFonts w:ascii="Arial" w:hAnsi="Arial" w:cs="Arial"/>
+          <w:noProof/>
+        </w:rPr>
+        <w:fldChar w:fldCharType="end"/>
+      </w:r>
+      <w:r>
+        <w:rPr>
+          <w:rFonts w:ascii="Arial" w:hAnsi="Arial" w:cs="Arial"/>
+          <w:lang w:val="en-US"/>
+        </w:rPr>
+        <w:t>: Excels file gathering some consumption</w:t>
+      </w:r>
+      <w:bookmarkEnd w:id="14"/>
+      <w:bookmarkEnd w:id="15"/>
+    </w:p>
+    <w:p>
+      <w:pPr>
+        <w:tabs>
+          <w:tab w:val="left" w:pos="3525"/>
+        </w:tabs>
+        <w:jc w:val="both"/>
+        <w:rPr>
+          <w:rFonts w:ascii="Arial" w:hAnsi="Arial" w:cs="Arial"/>
+          <w:lang w:val="en-US"/>
+        </w:rPr>
+      </w:pPr>
+      <w:r>
+        <w:rPr>
+          <w:rFonts w:ascii="Arial" w:hAnsi="Arial" w:cs="Arial"/>
+          <w:lang w:val="en-US"/>
+        </w:rPr>
+        <w:t>The second source of information (the photo) allows modeling a hypothetical system with Pimca.</w:t>
+      </w:r>
+    </w:p>
+    <w:p>
+      <w:pPr>
+        <w:jc w:val="center"/>
+      </w:pPr>
+      <w:r>
+        <w:rPr>
+          <w:noProof/>
+        </w:rPr>
+        <w:drawing>
+          <wp:inline distT="0" distB="0" distL="0" distR="0" wp14:anchorId="25ED6460" wp14:editId="1F306FAC">
+            <wp:extent cx="1181100" cy="2152554"/>
+            <wp:effectExtent l="0" t="0" r="0" b="635"/>
+            <wp:docPr id="9" name="Image 9"/>
+            <wp:cNvGraphicFramePr>
+              <a:graphicFrameLocks xmlns:a="http://schemas.openxmlformats.org/drawingml/2006/main" noChangeAspect="1"/>
+            </wp:cNvGraphicFramePr>
+            <a:graphic xmlns:a="http://schemas.openxmlformats.org/drawingml/2006/main">
+              <a:graphicData uri="http://schemas.openxmlformats.org/drawingml/2006/picture">
+                <pic:pic xmlns:pic="http://schemas.openxmlformats.org/drawingml/2006/picture">
+                  <pic:nvPicPr>
+                    <pic:cNvPr id="0" name="Model_Hypothetic.png"/>
+                    <pic:cNvPicPr/>
+                  </pic:nvPicPr>
+                  <pic:blipFill>
+                    <a:blip r:embed="rId41" cstate="print">
+                      <a:extLst>
+                        <a:ext uri="{28A0092B-C50C-407E-A947-70E740481C1C}">
+                          <a14:useLocalDpi xmlns:a14="http://schemas.microsoft.com/office/drawing/2010/main" val="0"/>
+                        </a:ext>
+                      </a:extLst>
+                    </a:blip>
+                    <a:stretch>
+                      <a:fillRect/>
+                    </a:stretch>
+                  </pic:blipFill>
+                  <pic:spPr>
+                    <a:xfrm>
+                      <a:off x="0" y="0"/>
+                      <a:ext cx="1182081" cy="2154341"/>
+                    </a:xfrm>
+                    <a:prstGeom prst="rect">
+                      <a:avLst/>
+                    </a:prstGeom>
+                  </pic:spPr>
+                </pic:pic>
+              </a:graphicData>
+            </a:graphic>
+          </wp:inline>
+        </w:drawing>
+      </w:r>
+    </w:p>
+    <w:p>
+      <w:pPr>
+        <w:pStyle w:val="Lgende"/>
+        <w:rPr>
+          <w:rFonts w:ascii="Arial" w:hAnsi="Arial" w:cs="Arial"/>
+          <w:lang w:val="en-US"/>
+        </w:rPr>
+      </w:pPr>
+      <w:bookmarkStart w:id="16" w:name="_Toc440461308"/>
+      <w:bookmarkStart w:id="17" w:name="_Toc440461422"/>
+      <w:r>
+        <w:rPr>
+          <w:rFonts w:ascii="Arial" w:hAnsi="Arial" w:cs="Arial"/>
+          <w:lang w:val="en-US"/>
+        </w:rPr>
+        <w:t xml:space="preserve">Figure </w:t>
+      </w:r>
+      <w:r>
+        <w:rPr>
+          <w:rFonts w:ascii="Arial" w:hAnsi="Arial" w:cs="Arial"/>
+        </w:rPr>
+        <w:fldChar w:fldCharType="begin"/>
+      </w:r>
+      <w:r>
+        <w:rPr>
+          <w:rFonts w:ascii="Arial" w:hAnsi="Arial" w:cs="Arial"/>
+          <w:lang w:val="en-US"/>
+        </w:rPr>
+        <w:instrText xml:space="preserve"> SEQ Figure \* ARABIC </w:instrText>
+      </w:r>
+      <w:r>
+        <w:rPr>
+          <w:rFonts w:ascii="Arial" w:hAnsi="Arial" w:cs="Arial"/>
+        </w:rPr>
+        <w:fldChar w:fldCharType="separate"/>
+      </w:r>
+      <w:r>
+        <w:rPr>
+          <w:rFonts w:ascii="Arial" w:hAnsi="Arial" w:cs="Arial"/>
+          <w:noProof/>
+          <w:lang w:val="en-US"/>
+        </w:rPr>
+        <w:t>2</w:t>
+      </w:r>
+      <w:r>
+        <w:rPr>
+          <w:rFonts w:ascii="Arial" w:hAnsi="Arial" w:cs="Arial"/>
+          <w:noProof/>
+        </w:rPr>
+        <w:fldChar w:fldCharType="end"/>
+      </w:r>
+      <w:r>
+        <w:rPr>
+          <w:rFonts w:ascii="Arial" w:hAnsi="Arial" w:cs="Arial"/>
+          <w:lang w:val="en-US"/>
+        </w:rPr>
+        <w:t>: Pimca model of the hypothetical system</w:t>
+      </w:r>
+      <w:bookmarkEnd w:id="16"/>
+      <w:bookmarkEnd w:id="17"/>
+    </w:p>
+    <w:p>
+      <w:pPr>
+        <w:ind w:firstLine="420"/>
+        <w:jc w:val="both"/>
+        <w:rPr>
+          <w:rFonts w:ascii="Arial" w:hAnsi="Arial" w:cs="Arial"/>
+          <w:lang w:val="en-US"/>
+        </w:rPr>
+      </w:pPr>
+      <w:r>
+        <w:rPr>
+          <w:rFonts w:ascii="Arial" w:hAnsi="Arial" w:cs="Arial"/>
+          <w:lang w:val="en-US"/>
+        </w:rPr>
+        <w:t xml:space="preserve">This model describes a simple system including two elements, a platform and a processor. But we have an undetermined about these elements, the processor is an ARM or </w:t>
+      </w:r>
+      <w:r>
+        <w:rPr>
+          <w:rFonts w:ascii="Arial" w:hAnsi="Arial" w:cs="Arial"/>
+          <w:lang w:val="en-US"/>
+        </w:rPr>
+        <w:lastRenderedPageBreak/>
+        <w:t xml:space="preserve">an I7 and the platform is a FPGA or a Raspberry Pi. To solve our problem we simulate our systems (FPGA-ARM, FPGA-I7, etc.) and compare the consumption of the simulated systems and of the real system. Role4All is one solution to specify a hypothetical system and to run simulations required. </w:t>
+      </w:r>
+    </w:p>
+    <w:p>
+      <w:pPr>
+        <w:jc w:val="both"/>
+        <w:rPr>
+          <w:rFonts w:ascii="Arial" w:hAnsi="Arial" w:cs="Arial"/>
+          <w:lang w:val="en-US"/>
+        </w:rPr>
+      </w:pPr>
+      <w:r>
+        <w:rPr>
+          <w:rFonts w:ascii="Arial" w:hAnsi="Arial" w:cs="Arial"/>
+          <w:lang w:val="en-US"/>
+        </w:rPr>
+        <w:t xml:space="preserve">The cyber terrorist uses two tools (Pimca and Excel) and several concept common of these tools (FPGA, ARM, etc.). So he uses Role4All to federate his tools through concepts that he defined himself (FPGA, ARM, Raspberry Pi and I7). Each model element of each tool can play roles defined in a role model in Role4All (figure 3). The terrorist defines two main roles: </w:t>
+      </w:r>
+      <w:r>
+        <w:rPr>
+          <w:rFonts w:ascii="Arial" w:hAnsi="Arial" w:cs="Arial"/>
+          <w:i/>
+          <w:lang w:val="en-US"/>
+        </w:rPr>
+        <w:t>RolePlatform</w:t>
+      </w:r>
+      <w:r>
+        <w:rPr>
+          <w:rFonts w:ascii="Arial" w:hAnsi="Arial" w:cs="Arial"/>
+          <w:lang w:val="en-US"/>
+        </w:rPr>
+        <w:t xml:space="preserve"> and </w:t>
+      </w:r>
+      <w:r>
+        <w:rPr>
+          <w:rFonts w:ascii="Arial" w:hAnsi="Arial" w:cs="Arial"/>
+          <w:i/>
+          <w:lang w:val="en-US"/>
+        </w:rPr>
+        <w:t>RoleCPU,</w:t>
+      </w:r>
+      <w:r>
+        <w:rPr>
+          <w:rFonts w:ascii="Arial" w:hAnsi="Arial" w:cs="Arial"/>
+          <w:lang w:val="en-US"/>
+        </w:rPr>
+        <w:t xml:space="preserve"> who by definition of “role” extend the </w:t>
+      </w:r>
+      <w:r>
+        <w:rPr>
+          <w:rFonts w:ascii="Arial" w:hAnsi="Arial" w:cs="Arial"/>
+          <w:i/>
+          <w:lang w:val="en-US"/>
+        </w:rPr>
+        <w:t>Role</w:t>
+      </w:r>
+      <w:r>
+        <w:rPr>
+          <w:rFonts w:ascii="Arial" w:hAnsi="Arial" w:cs="Arial"/>
+          <w:lang w:val="en-US"/>
+        </w:rPr>
+        <w:t xml:space="preserve"> class defined in Role4All. In Role4All a role can play a role; this ability allows extending a role in order to adapt the role model without modifying the tool model or the role model. In our example the terrorist extends the role </w:t>
+      </w:r>
+      <w:r>
+        <w:rPr>
+          <w:rFonts w:ascii="Arial" w:hAnsi="Arial" w:cs="Arial"/>
+          <w:i/>
+          <w:lang w:val="en-US"/>
+        </w:rPr>
+        <w:t>RolePlatform</w:t>
+      </w:r>
+      <w:r>
+        <w:rPr>
+          <w:rFonts w:ascii="Arial" w:hAnsi="Arial" w:cs="Arial"/>
+          <w:lang w:val="en-US"/>
+        </w:rPr>
+        <w:t xml:space="preserve"> to two roles </w:t>
+      </w:r>
+      <w:r>
+        <w:rPr>
+          <w:rFonts w:ascii="Arial" w:hAnsi="Arial" w:cs="Arial"/>
+          <w:i/>
+          <w:lang w:val="en-US"/>
+        </w:rPr>
+        <w:t>RoleFPGA</w:t>
+      </w:r>
+      <w:r>
+        <w:rPr>
+          <w:rFonts w:ascii="Arial" w:hAnsi="Arial" w:cs="Arial"/>
+          <w:lang w:val="en-US"/>
+        </w:rPr>
+        <w:t xml:space="preserve"> and </w:t>
+      </w:r>
+      <w:r>
+        <w:rPr>
+          <w:rFonts w:ascii="Arial" w:hAnsi="Arial" w:cs="Arial"/>
+          <w:i/>
+          <w:lang w:val="en-US"/>
+        </w:rPr>
+        <w:t>RoleRaspberryPi</w:t>
+      </w:r>
+      <w:r>
+        <w:rPr>
+          <w:rFonts w:ascii="Arial" w:hAnsi="Arial" w:cs="Arial"/>
+          <w:lang w:val="en-US"/>
+        </w:rPr>
+        <w:t xml:space="preserve"> and the role </w:t>
+      </w:r>
+      <w:r>
+        <w:rPr>
+          <w:rFonts w:ascii="Arial" w:hAnsi="Arial" w:cs="Arial"/>
+          <w:i/>
+          <w:lang w:val="en-US"/>
+        </w:rPr>
+        <w:t xml:space="preserve">RoleCPU </w:t>
+      </w:r>
+      <w:r>
+        <w:rPr>
+          <w:rFonts w:ascii="Arial" w:hAnsi="Arial" w:cs="Arial"/>
+          <w:lang w:val="en-US"/>
+        </w:rPr>
+        <w:t xml:space="preserve">to two roles </w:t>
+      </w:r>
+      <w:r>
+        <w:rPr>
+          <w:rFonts w:ascii="Arial" w:hAnsi="Arial" w:cs="Arial"/>
+          <w:i/>
+          <w:lang w:val="en-US"/>
+        </w:rPr>
+        <w:t>RoleARM</w:t>
+      </w:r>
+      <w:r>
+        <w:rPr>
+          <w:rFonts w:ascii="Arial" w:hAnsi="Arial" w:cs="Arial"/>
+          <w:lang w:val="en-US"/>
+        </w:rPr>
+        <w:t xml:space="preserve"> and </w:t>
+      </w:r>
+      <w:r>
+        <w:rPr>
+          <w:rFonts w:ascii="Arial" w:hAnsi="Arial" w:cs="Arial"/>
+          <w:i/>
+          <w:lang w:val="en-US"/>
+        </w:rPr>
+        <w:t>RoleI7</w:t>
+      </w:r>
+      <w:r>
+        <w:rPr>
+          <w:rFonts w:ascii="Arial" w:hAnsi="Arial" w:cs="Arial"/>
+          <w:lang w:val="en-US"/>
+        </w:rPr>
+        <w:t>.</w:t>
+      </w:r>
+    </w:p>
+    <w:p>
+      <w:pPr>
+        <w:jc w:val="center"/>
+      </w:pPr>
+      <w:r>
+        <w:rPr>
+          <w:noProof/>
+        </w:rPr>
+        <w:drawing>
+          <wp:inline distT="0" distB="0" distL="0" distR="0" wp14:anchorId="2038E730" wp14:editId="4209DDC6">
+            <wp:extent cx="5972810" cy="3263900"/>
+            <wp:effectExtent l="0" t="0" r="8890" b="0"/>
+            <wp:docPr id="12" name="Image 12"/>
+            <wp:cNvGraphicFramePr>
+              <a:graphicFrameLocks xmlns:a="http://schemas.openxmlformats.org/drawingml/2006/main" noChangeAspect="1"/>
+            </wp:cNvGraphicFramePr>
+            <a:graphic xmlns:a="http://schemas.openxmlformats.org/drawingml/2006/main">
+              <a:graphicData uri="http://schemas.openxmlformats.org/drawingml/2006/picture">
+                <pic:pic xmlns:pic="http://schemas.openxmlformats.org/drawingml/2006/picture">
+                  <pic:nvPicPr>
+                    <pic:cNvPr id="0" name="Role_model_with_instances.png"/>
+                    <pic:cNvPicPr/>
+                  </pic:nvPicPr>
+                  <pic:blipFill>
+                    <a:blip r:embed="rId42">
+                      <a:extLst>
+                        <a:ext uri="{28A0092B-C50C-407E-A947-70E740481C1C}">
+                          <a14:useLocalDpi xmlns:a14="http://schemas.microsoft.com/office/drawing/2010/main" val="0"/>
+                        </a:ext>
+                      </a:extLst>
+                    </a:blip>
+                    <a:stretch>
+                      <a:fillRect/>
+                    </a:stretch>
+                  </pic:blipFill>
+                  <pic:spPr>
+                    <a:xfrm>
+                      <a:off x="0" y="0"/>
+                      <a:ext cx="5972810" cy="3263900"/>
+                    </a:xfrm>
+                    <a:prstGeom prst="rect">
+                      <a:avLst/>
+                    </a:prstGeom>
+                  </pic:spPr>
+                </pic:pic>
+              </a:graphicData>
+            </a:graphic>
+          </wp:inline>
+        </w:drawing>
+      </w:r>
+    </w:p>
+    <w:p>
+      <w:pPr>
+        <w:pStyle w:val="Lgende"/>
+        <w:rPr>
+          <w:rFonts w:ascii="Arial" w:hAnsi="Arial" w:cs="Arial"/>
+          <w:lang w:val="en-US"/>
+        </w:rPr>
+      </w:pPr>
+      <w:r>
+        <w:rPr>
+          <w:rFonts w:ascii="Arial" w:hAnsi="Arial" w:cs="Arial"/>
+          <w:lang w:val="en-US"/>
+        </w:rPr>
+        <w:t xml:space="preserve">Figure </w:t>
+      </w:r>
+      <w:r>
+        <w:rPr>
+          <w:rFonts w:ascii="Arial" w:hAnsi="Arial" w:cs="Arial"/>
+        </w:rPr>
+        <w:fldChar w:fldCharType="begin"/>
+      </w:r>
+      <w:r>
+        <w:rPr>
+          <w:rFonts w:ascii="Arial" w:hAnsi="Arial" w:cs="Arial"/>
+          <w:lang w:val="en-US"/>
+        </w:rPr>
+        <w:instrText xml:space="preserve"> SEQ Figure \* ARABIC </w:instrText>
+      </w:r>
+      <w:r>
+        <w:rPr>
+          <w:rFonts w:ascii="Arial" w:hAnsi="Arial" w:cs="Arial"/>
+        </w:rPr>
+        <w:fldChar w:fldCharType="separate"/>
+      </w:r>
+      <w:r>
+        <w:rPr>
+          <w:rFonts w:ascii="Arial" w:hAnsi="Arial" w:cs="Arial"/>
+          <w:noProof/>
+          <w:lang w:val="en-US"/>
+        </w:rPr>
+        <w:t>3</w:t>
+      </w:r>
+      <w:r>
+        <w:rPr>
+          <w:rFonts w:ascii="Arial" w:hAnsi="Arial" w:cs="Arial"/>
+        </w:rPr>
+        <w:fldChar w:fldCharType="end"/>
+      </w:r>
+      <w:r>
+        <w:rPr>
+          <w:rFonts w:ascii="Arial" w:hAnsi="Arial" w:cs="Arial"/>
+          <w:noProof/>
+          <w:lang w:val="en-US"/>
+        </w:rPr>
+        <w:t>: The role model create on Role4All by the terrorist</w:t>
+      </w:r>
+    </w:p>
+    <w:p>
+      <w:pPr>
+        <w:jc w:val="both"/>
+        <w:rPr>
+          <w:rFonts w:ascii="Arial" w:hAnsi="Arial" w:cs="Arial"/>
+          <w:color w:val="FF0000"/>
+          <w:lang w:val="en-US"/>
+        </w:rPr>
+      </w:pPr>
+      <w:r>
+        <w:rPr>
+          <w:rFonts w:ascii="Arial" w:hAnsi="Arial" w:cs="Arial"/>
+          <w:lang w:val="en-US"/>
+        </w:rPr>
+        <w:t>The role model of the figure 3 allows to the terrorist to define platform and processor’s concepts and to specify them to create new roles like FPGA or ARM. With this role model the terrorist can create a point of view on his tools and associate elements form various tools. As an example the Pimca’s element p</w:t>
+      </w:r>
+      <w:r>
+        <w:rPr>
+          <w:rFonts w:ascii="Arial" w:hAnsi="Arial" w:cs="Arial"/>
+          <w:i/>
+          <w:lang w:val="en-US"/>
+        </w:rPr>
+        <w:t xml:space="preserve">imcaMachinery0 </w:t>
+      </w:r>
+      <w:r>
+        <w:rPr>
+          <w:rFonts w:ascii="Arial" w:hAnsi="Arial" w:cs="Arial"/>
+          <w:lang w:val="en-US"/>
+        </w:rPr>
+        <w:t xml:space="preserve">and the Excel’s element </w:t>
+      </w:r>
+      <w:r>
+        <w:rPr>
+          <w:rFonts w:ascii="Arial" w:hAnsi="Arial" w:cs="Arial"/>
+          <w:i/>
+          <w:lang w:val="en-US"/>
+        </w:rPr>
+        <w:t>excelGroup2</w:t>
+      </w:r>
+      <w:r>
+        <w:rPr>
+          <w:rFonts w:ascii="Arial" w:hAnsi="Arial" w:cs="Arial"/>
+          <w:lang w:val="en-US"/>
+        </w:rPr>
+        <w:t xml:space="preserve"> (the equivalent of the line 3 of the Excel file) play the same role: </w:t>
+      </w:r>
+      <w:r>
+        <w:rPr>
+          <w:rFonts w:ascii="Arial" w:hAnsi="Arial" w:cs="Arial"/>
+          <w:i/>
+          <w:lang w:val="en-US"/>
+        </w:rPr>
+        <w:t>RoleFPGA</w:t>
+      </w:r>
+      <w:r>
+        <w:rPr>
+          <w:rFonts w:ascii="Arial" w:hAnsi="Arial" w:cs="Arial"/>
+          <w:lang w:val="en-US"/>
+        </w:rPr>
+        <w:t>.</w:t>
+      </w:r>
+      <w:r>
+        <w:rPr>
+          <w:rFonts w:ascii="Arial" w:hAnsi="Arial" w:cs="Arial"/>
+          <w:color w:val="FF0000"/>
+          <w:lang w:val="en-US"/>
+        </w:rPr>
+        <w:t xml:space="preserve"> </w:t>
       </w:r>
       <w:r>
         <w:rPr>
@@ -12533,25 +13210,19 @@
           <w:szCs w:val="18"/>
           <w:lang w:val="en-US"/>
         </w:rPr>
-        <w:t xml:space="preserve"> a prioritization of the synchronizations according to the role of the user. Moreover it is possible to change the default synchronization method for another one, like the Long Transaction Model designed to support the evolution of whole systems as a series of </w:t>
-      </w:r>
-      <w:r>
-        <w:rPr>
-          <w:rFonts w:ascii="Arial" w:hAnsi="Arial" w:cs="Arial"/>
-          <w:bCs/>
-          <w:szCs w:val="18"/>
-          <w:lang w:val="en-US"/>
-        </w:rPr>
-        <w:lastRenderedPageBreak/>
-        <w:t xml:space="preserve">apparently atomic changes [thesis synchro]. The main idea with the synchronization in Role4All is to be independent of the tools and easily editable. </w:t>
+        <w:t xml:space="preserve">Finally Pimca’s elements and Excel’s elements are linked through roles therefore </w:t>
+      </w:r>
+      <w:r>
+        <w:rPr>
+          <w:rFonts w:ascii="Arial" w:hAnsi="Arial" w:cs="Arial"/>
+          <w:lang w:val="en-US"/>
+        </w:rPr>
+        <w:t xml:space="preserve">the terrorist can create points of view on different elements of various tools. As example, due to the role model, the terrorist can manipulate the concept of FPGA instead of the couple of tools Excel and Pimca. </w:t>
       </w:r>
     </w:p>
     <w:p>
       <w:pPr>
-        <w:pStyle w:val="Titre3"/>
-        <w:tabs>
-          <w:tab w:val="left" w:pos="8205"/>
-        </w:tabs>
+        <w:ind w:firstLine="720"/>
         <w:jc w:val="both"/>
         <w:rPr>
           <w:rFonts w:ascii="Arial" w:hAnsi="Arial" w:cs="Arial"/>
@@ -12563,146 +13234,241 @@
           <w:rFonts w:ascii="Arial" w:hAnsi="Arial" w:cs="Arial"/>
           <w:lang w:val="en-US"/>
         </w:rPr>
-        <w:tab/>
+        <w:t xml:space="preserve">A point of view allows working in a specific environment on data provided by different tools (like Pimca and Excel) and sometimes the same information are included in different tools,  in our example the Excel file and the Pimca model provide the same data: the ARM’s model. In this case, synchronization is necessary and Role4All provide a synchronization system through roles. So the terrorist defines some synchronization rules as an example he </w:t>
+      </w:r>
+      <w:r>
+        <w:rPr>
+          <w:rFonts w:ascii="Arial" w:hAnsi="Arial" w:cs="Arial"/>
+          <w:lang w:val="en-US"/>
+        </w:rPr>
+        <w:lastRenderedPageBreak/>
+        <w:t xml:space="preserve">choose to synchronize the ARM model value on Pimca according to its value on Excel. In this specific case the “good” value will always be the value on Excel. Of course the user can create other synchronization rules adapted to the context. The figure 5 is an example of </w:t>
+      </w:r>
+      <w:proofErr w:type="gramStart"/>
+      <w:r>
+        <w:rPr>
+          <w:rFonts w:ascii="Arial" w:hAnsi="Arial" w:cs="Arial"/>
+          <w:lang w:val="en-US"/>
+        </w:rPr>
+        <w:t>synchronization,</w:t>
+      </w:r>
+      <w:proofErr w:type="gramEnd"/>
+      <w:r>
+        <w:rPr>
+          <w:rFonts w:ascii="Arial" w:hAnsi="Arial" w:cs="Arial"/>
+          <w:lang w:val="en-US"/>
+        </w:rPr>
+        <w:t xml:space="preserve"> the terrorist uses Excel to update an Excel element synchronized with a Pimca model element through a role (roleFPGA0).</w:t>
       </w:r>
     </w:p>
     <w:p>
       <w:pPr>
+        <w:jc w:val="center"/>
+      </w:pPr>
+      <w:r>
+        <w:rPr>
+          <w:noProof/>
+        </w:rPr>
+        <w:drawing>
+          <wp:inline distT="0" distB="0" distL="0" distR="0" wp14:anchorId="0F8DDDC2" wp14:editId="5081135F">
+            <wp:extent cx="5972810" cy="3637915"/>
+            <wp:effectExtent l="0" t="0" r="8890" b="635"/>
+            <wp:docPr id="13" name="Image 13"/>
+            <wp:cNvGraphicFramePr>
+              <a:graphicFrameLocks xmlns:a="http://schemas.openxmlformats.org/drawingml/2006/main" noChangeAspect="1"/>
+            </wp:cNvGraphicFramePr>
+            <a:graphic xmlns:a="http://schemas.openxmlformats.org/drawingml/2006/main">
+              <a:graphicData uri="http://schemas.openxmlformats.org/drawingml/2006/picture">
+                <pic:pic xmlns:pic="http://schemas.openxmlformats.org/drawingml/2006/picture">
+                  <pic:nvPicPr>
+                    <pic:cNvPr id="0" name="synchroDiagram.PNG"/>
+                    <pic:cNvPicPr/>
+                  </pic:nvPicPr>
+                  <pic:blipFill>
+                    <a:blip r:embed="rId43">
+                      <a:extLst>
+                        <a:ext uri="{28A0092B-C50C-407E-A947-70E740481C1C}">
+                          <a14:useLocalDpi xmlns:a14="http://schemas.microsoft.com/office/drawing/2010/main" val="0"/>
+                        </a:ext>
+                      </a:extLst>
+                    </a:blip>
+                    <a:stretch>
+                      <a:fillRect/>
+                    </a:stretch>
+                  </pic:blipFill>
+                  <pic:spPr>
+                    <a:xfrm>
+                      <a:off x="0" y="0"/>
+                      <a:ext cx="5972810" cy="3637915"/>
+                    </a:xfrm>
+                    <a:prstGeom prst="rect">
+                      <a:avLst/>
+                    </a:prstGeom>
+                  </pic:spPr>
+                </pic:pic>
+              </a:graphicData>
+            </a:graphic>
+          </wp:inline>
+        </w:drawing>
+      </w:r>
+    </w:p>
+    <w:p>
+      <w:pPr>
+        <w:pStyle w:val="Lgende"/>
+        <w:rPr>
+          <w:rFonts w:ascii="Arial" w:hAnsi="Arial" w:cs="Arial"/>
+          <w:lang w:val="en-US"/>
+        </w:rPr>
+      </w:pPr>
+      <w:r>
+        <w:rPr>
+          <w:rFonts w:ascii="Arial" w:hAnsi="Arial" w:cs="Arial"/>
+          <w:lang w:val="en-US"/>
+        </w:rPr>
+        <w:t xml:space="preserve">Figure </w:t>
+      </w:r>
+      <w:r>
+        <w:rPr>
+          <w:rFonts w:ascii="Arial" w:hAnsi="Arial" w:cs="Arial"/>
+        </w:rPr>
+        <w:fldChar w:fldCharType="begin"/>
+      </w:r>
+      <w:r>
+        <w:rPr>
+          <w:rFonts w:ascii="Arial" w:hAnsi="Arial" w:cs="Arial"/>
+          <w:lang w:val="en-US"/>
+        </w:rPr>
+        <w:instrText xml:space="preserve"> SEQ Figure \* ARABIC </w:instrText>
+      </w:r>
+      <w:r>
+        <w:rPr>
+          <w:rFonts w:ascii="Arial" w:hAnsi="Arial" w:cs="Arial"/>
+        </w:rPr>
+        <w:fldChar w:fldCharType="separate"/>
+      </w:r>
+      <w:r>
+        <w:rPr>
+          <w:rFonts w:ascii="Arial" w:hAnsi="Arial" w:cs="Arial"/>
+          <w:noProof/>
+          <w:lang w:val="en-US"/>
+        </w:rPr>
+        <w:t>5</w:t>
+      </w:r>
+      <w:r>
+        <w:rPr>
+          <w:rFonts w:ascii="Arial" w:hAnsi="Arial" w:cs="Arial"/>
+        </w:rPr>
+        <w:fldChar w:fldCharType="end"/>
+      </w:r>
+      <w:r>
+        <w:rPr>
+          <w:rFonts w:ascii="Arial" w:hAnsi="Arial" w:cs="Arial"/>
+          <w:lang w:val="en-US"/>
+        </w:rPr>
+        <w:t> : A sequence diagram of a synchronization using Role4All</w:t>
+      </w:r>
+    </w:p>
+    <w:p>
+      <w:pPr>
+        <w:jc w:val="both"/>
+        <w:rPr>
+          <w:rFonts w:ascii="Arial" w:hAnsi="Arial" w:cs="Arial"/>
+          <w:lang w:val="en-US"/>
+        </w:rPr>
+      </w:pPr>
+      <w:r>
+        <w:rPr>
+          <w:rFonts w:ascii="Arial" w:hAnsi="Arial" w:cs="Arial"/>
+          <w:lang w:val="en-US"/>
+        </w:rPr>
+        <w:t>When the user saves his Excel file he sends a request to Role4All.</w:t>
+      </w:r>
+      <w:r>
+        <w:rPr>
+          <w:rFonts w:ascii="Arial" w:hAnsi="Arial" w:cs="Arial"/>
+          <w:color w:val="C00000"/>
+          <w:lang w:val="en-US"/>
+        </w:rPr>
+        <w:t xml:space="preserve"> </w:t>
+      </w:r>
+      <w:r>
+        <w:rPr>
+          <w:rFonts w:ascii="Arial" w:hAnsi="Arial" w:cs="Arial"/>
+          <w:lang w:val="en-US"/>
+        </w:rPr>
+        <w:t xml:space="preserve">Role4All detects the changes between the new model elements and the last ones and applies the suitable modifications to the Pimca model elements. The suitable modifications are defined due to the adapter between Role4All and Pimca associate with the role </w:t>
+      </w:r>
+      <w:r>
+        <w:rPr>
+          <w:rFonts w:ascii="Arial" w:hAnsi="Arial" w:cs="Arial"/>
+          <w:i/>
+          <w:lang w:val="en-US"/>
+        </w:rPr>
+        <w:t>roleFPGA0</w:t>
+      </w:r>
+      <w:r>
+        <w:rPr>
+          <w:rFonts w:ascii="Arial" w:hAnsi="Arial" w:cs="Arial"/>
+          <w:lang w:val="en-US"/>
+        </w:rPr>
+        <w:t xml:space="preserve"> (</w:t>
+      </w:r>
+      <w:r>
+        <w:rPr>
+          <w:rFonts w:ascii="Arial" w:hAnsi="Arial" w:cs="Arial"/>
+          <w:i/>
+          <w:lang w:val="en-US"/>
+        </w:rPr>
+        <w:t>dynamicAdapterFPGA_Pimca0</w:t>
+      </w:r>
+      <w:r>
+        <w:rPr>
+          <w:rFonts w:ascii="Arial" w:hAnsi="Arial" w:cs="Arial"/>
+          <w:lang w:val="en-US"/>
+        </w:rPr>
+        <w:t xml:space="preserve">). In this example the user use Role4All only to synchronize tools, but the main feature of Role4All is the creation of dedicated point of views. Therefore the common use case of the synchronization in Role4All uses the points of view. As an example to update the name of the role FPGA (the update performed in the figure 5) the user can use a point of view dedicated to the concept of FPGA or another one which gathering only the name of the elements. So the terrorist works with this point of view instead of tools and synchronize them due to Role4All. </w:t>
+      </w:r>
+    </w:p>
+    <w:p>
+      <w:pPr>
+        <w:jc w:val="both"/>
+        <w:rPr>
+          <w:rFonts w:ascii="Arial" w:hAnsi="Arial" w:cs="Arial"/>
+          <w:lang w:val="en-US"/>
+        </w:rPr>
+      </w:pPr>
+    </w:p>
+    <w:p>
+      <w:pPr>
+        <w:jc w:val="both"/>
+        <w:rPr>
+          <w:rFonts w:ascii="Arial" w:hAnsi="Arial" w:cs="Arial"/>
+          <w:lang w:val="en-US"/>
+        </w:rPr>
+      </w:pPr>
+      <w:bookmarkStart w:id="18" w:name="_GoBack"/>
+      <w:bookmarkEnd w:id="18"/>
+    </w:p>
+    <w:p>
+      <w:pPr>
+        <w:pStyle w:val="Titre2"/>
+        <w:ind w:firstLine="708"/>
+        <w:jc w:val="both"/>
+        <w:rPr>
+          <w:rFonts w:ascii="Arial" w:hAnsi="Arial" w:cs="Arial"/>
+          <w:lang w:val="en-US"/>
+        </w:rPr>
+      </w:pPr>
+    </w:p>
+    <w:p>
+      <w:pPr>
         <w:pStyle w:val="Titre3"/>
         <w:jc w:val="both"/>
         <w:rPr>
           <w:rFonts w:ascii="Arial" w:hAnsi="Arial" w:cs="Arial"/>
-          <w:lang w:val="en-US"/>
-        </w:rPr>
-      </w:pPr>
-    </w:p>
-    <w:p>
-      <w:pPr>
-        <w:pStyle w:val="Titre3"/>
-        <w:jc w:val="both"/>
-        <w:rPr>
-          <w:rFonts w:ascii="Arial" w:hAnsi="Arial" w:cs="Arial"/>
-          <w:lang w:val="en-US"/>
-        </w:rPr>
-      </w:pPr>
-    </w:p>
-    <w:p>
-      <w:pPr>
-        <w:pStyle w:val="Titre3"/>
-        <w:jc w:val="both"/>
-        <w:rPr>
-          <w:rFonts w:ascii="Arial" w:hAnsi="Arial" w:cs="Arial"/>
-          <w:lang w:val="en-US"/>
-        </w:rPr>
-      </w:pPr>
-    </w:p>
-    <w:p>
-      <w:pPr>
-        <w:pStyle w:val="Titre3"/>
-        <w:jc w:val="both"/>
-        <w:rPr>
-          <w:rFonts w:ascii="Arial" w:hAnsi="Arial" w:cs="Arial"/>
-          <w:lang w:val="en-US"/>
-        </w:rPr>
-      </w:pPr>
-    </w:p>
-    <w:p>
-      <w:pPr>
-        <w:pStyle w:val="Titre3"/>
-        <w:jc w:val="both"/>
-        <w:rPr>
-          <w:rFonts w:ascii="Arial" w:hAnsi="Arial" w:cs="Arial"/>
-        </w:rPr>
-      </w:pPr>
-      <w:bookmarkStart w:id="14" w:name="_Toc447527148"/>
-      <w:r>
-        <w:rPr>
-          <w:rFonts w:ascii="Arial" w:hAnsi="Arial" w:cs="Arial"/>
-        </w:rPr>
-        <w:t>Morphose</w:t>
-      </w:r>
-      <w:r>
-        <w:rPr>
-          <w:rFonts w:ascii="Arial" w:hAnsi="Arial" w:cs="Arial"/>
-        </w:rPr>
-        <w:t>(TODO)</w:t>
-      </w:r>
-      <w:bookmarkEnd w:id="14"/>
-    </w:p>
-    <w:p>
-      <w:pPr>
-        <w:jc w:val="both"/>
-        <w:rPr>
-          <w:rFonts w:ascii="Arial" w:hAnsi="Arial" w:cs="Arial"/>
-        </w:rPr>
-      </w:pPr>
-      <w:r>
-        <w:rPr>
-          <w:rFonts w:ascii="Arial" w:hAnsi="Arial" w:cs="Arial"/>
-        </w:rPr>
-        <w:t>Mettre la description de Morphose sans la description du use case.</w:t>
-      </w:r>
-    </w:p>
-    <w:p>
-      <w:pPr>
-        <w:jc w:val="both"/>
-        <w:rPr>
-          <w:rFonts w:ascii="Arial" w:hAnsi="Arial" w:cs="Arial"/>
-        </w:rPr>
-      </w:pPr>
-      <w:r>
-        <w:rPr>
-          <w:rFonts w:ascii="Arial" w:hAnsi="Arial" w:cs="Arial"/>
-        </w:rPr>
-        <w:t xml:space="preserve">Morphose est une suite d'outils de l'ESL dédiés à l'exploration d'architecture, la synthèse </w:t>
-      </w:r>
-      <w:proofErr w:type="gramStart"/>
-      <w:r>
-        <w:rPr>
-          <w:rFonts w:ascii="Arial" w:hAnsi="Arial" w:cs="Arial"/>
-        </w:rPr>
-        <w:t>architecturale(</w:t>
-      </w:r>
-      <w:proofErr w:type="gramEnd"/>
-      <w:r>
-        <w:rPr>
-          <w:rFonts w:ascii="Arial" w:hAnsi="Arial" w:cs="Arial"/>
-        </w:rPr>
-        <w:t>HSL,SLS), la simulation ainsi que la vérification</w:t>
-      </w:r>
-      <w:r>
-        <w:rPr>
-          <w:rFonts w:ascii="Arial" w:hAnsi="Arial" w:cs="Arial"/>
-        </w:rPr>
-        <w:t>.</w:t>
-      </w:r>
-    </w:p>
-    <w:p>
-      <w:pPr>
-        <w:jc w:val="both"/>
-        <w:rPr>
-          <w:rFonts w:ascii="Arial" w:hAnsi="Arial" w:cs="Arial"/>
-        </w:rPr>
-      </w:pPr>
-    </w:p>
-    <w:p>
-      <w:pPr>
-        <w:pStyle w:val="Titre2"/>
-        <w:jc w:val="both"/>
-        <w:rPr>
-          <w:rFonts w:ascii="Arial" w:hAnsi="Arial" w:cs="Arial"/>
-        </w:rPr>
-      </w:pPr>
-    </w:p>
-    <w:p>
-      <w:pPr>
-        <w:pStyle w:val="Titre3"/>
-        <w:jc w:val="both"/>
-        <w:rPr>
-          <w:rFonts w:ascii="Arial" w:hAnsi="Arial" w:cs="Arial"/>
-        </w:rPr>
-      </w:pPr>
-      <w:bookmarkStart w:id="15" w:name="_Toc447527149"/>
+        </w:rPr>
+      </w:pPr>
+      <w:bookmarkStart w:id="19" w:name="_Toc447527149"/>
       <w:r>
         <w:rPr>
           <w:rFonts w:ascii="Arial" w:hAnsi="Arial" w:cs="Arial"/>
@@ -12730,7 +13496,7 @@
         </w:rPr>
         <w:t>cybersécurité</w:t>
       </w:r>
-      <w:bookmarkEnd w:id="15"/>
+      <w:bookmarkEnd w:id="19"/>
       <w:proofErr w:type="spellEnd"/>
     </w:p>
     <w:p>
@@ -13031,7 +13797,7 @@
           <w:rFonts w:ascii="Arial" w:hAnsi="Arial" w:cs="Arial"/>
         </w:rPr>
       </w:pPr>
-      <w:bookmarkStart w:id="16" w:name="_Toc447527150"/>
+      <w:bookmarkStart w:id="20" w:name="_Toc447527150"/>
       <w:r>
         <w:rPr>
           <w:rFonts w:ascii="Arial" w:hAnsi="Arial" w:cs="Arial"/>
@@ -13045,7 +13811,7 @@
         </w:rPr>
         <w:t>cybersécurité</w:t>
       </w:r>
-      <w:bookmarkEnd w:id="16"/>
+      <w:bookmarkEnd w:id="20"/>
       <w:proofErr w:type="spellEnd"/>
     </w:p>
     <w:p>
@@ -13165,6 +13931,7 @@
         <w:rPr>
           <w:rFonts w:ascii="Arial" w:hAnsi="Arial" w:cs="Arial"/>
         </w:rPr>
+        <w:lastRenderedPageBreak/>
         <w:t xml:space="preserve">Un outil de modélisation pour le langage </w:t>
       </w:r>
       <w:proofErr w:type="spellStart"/>
@@ -13412,16 +14179,13 @@
         <w:jc w:val="both"/>
         <w:rPr>
           <w:rFonts w:ascii="Arial" w:hAnsi="Arial" w:cs="Arial"/>
-          <w:lang w:val="en-US"/>
-        </w:rPr>
-      </w:pPr>
-      <w:bookmarkStart w:id="17" w:name="_Toc447527152"/>
-      <w:r>
-        <w:rPr>
-          <w:rFonts w:ascii="Arial" w:hAnsi="Arial" w:cs="Arial"/>
-          <w:lang w:val="en-US"/>
-        </w:rPr>
-        <w:lastRenderedPageBreak/>
+        </w:rPr>
+      </w:pPr>
+      <w:bookmarkStart w:id="21" w:name="_Toc447527152"/>
+      <w:r>
+        <w:rPr>
+          <w:rFonts w:ascii="Arial" w:hAnsi="Arial" w:cs="Arial"/>
+        </w:rPr>
         <w:t>Conclusion</w:t>
       </w:r>
     </w:p>
@@ -13430,7 +14194,6 @@
         <w:jc w:val="both"/>
         <w:rPr>
           <w:rFonts w:ascii="Arial" w:hAnsi="Arial" w:cs="Arial"/>
-          <w:lang w:val="en-US"/>
         </w:rPr>
       </w:pPr>
     </w:p>
@@ -13440,13 +14203,11 @@
         <w:jc w:val="both"/>
         <w:rPr>
           <w:rFonts w:ascii="Arial" w:hAnsi="Arial" w:cs="Arial"/>
-          <w:lang w:val="en-US"/>
-        </w:rPr>
-      </w:pPr>
-      <w:r>
-        <w:rPr>
-          <w:rFonts w:ascii="Arial" w:hAnsi="Arial" w:cs="Arial"/>
-          <w:lang w:val="en-US"/>
+        </w:rPr>
+      </w:pPr>
+      <w:r>
+        <w:rPr>
+          <w:rFonts w:ascii="Arial" w:hAnsi="Arial" w:cs="Arial"/>
         </w:rPr>
         <w:t>Perspectives</w:t>
       </w:r>
@@ -13456,7 +14217,6 @@
         <w:jc w:val="both"/>
         <w:rPr>
           <w:rFonts w:ascii="Arial" w:hAnsi="Arial" w:cs="Arial"/>
-          <w:lang w:val="en-US"/>
         </w:rPr>
       </w:pPr>
     </w:p>
@@ -13532,7 +14292,7 @@
         </w:rPr>
         <w:t>R</w:t>
       </w:r>
-      <w:bookmarkEnd w:id="17"/>
+      <w:bookmarkEnd w:id="21"/>
       <w:r>
         <w:rPr>
           <w:rFonts w:ascii="Arial" w:hAnsi="Arial" w:cs="Arial"/>
@@ -13563,6 +14323,7 @@
           <w:szCs w:val="17"/>
           <w:lang w:val="en-US"/>
         </w:rPr>
+        <w:lastRenderedPageBreak/>
         <w:t xml:space="preserve">[Lee] Edward A. Lee - Position Paper for NSF Workshop </w:t>
       </w:r>
       <w:proofErr w:type="gramStart"/>
@@ -16161,6 +16922,15 @@
     <w:uiPriority w:val="99"/>
     <w:rsid w:val="008664CE"/>
   </w:style>
+  <w:style w:type="paragraph" w:styleId="Sansinterligne">
+    <w:name w:val="No Spacing"/>
+    <w:uiPriority w:val="1"/>
+    <w:qFormat/>
+    <w:rsid w:val="00AB16FE"/>
+    <w:pPr>
+      <w:spacing w:after="0" w:line="240" w:lineRule="auto"/>
+    </w:pPr>
+  </w:style>
 </w:styles>
 </file>
 
@@ -17020,6 +17790,15 @@
     <w:link w:val="Pieddepage"/>
     <w:uiPriority w:val="99"/>
     <w:rsid w:val="008664CE"/>
+  </w:style>
+  <w:style w:type="paragraph" w:styleId="Sansinterligne">
+    <w:name w:val="No Spacing"/>
+    <w:uiPriority w:val="1"/>
+    <w:qFormat/>
+    <w:rsid w:val="00AB16FE"/>
+    <w:pPr>
+      <w:spacing w:after="0" w:line="240" w:lineRule="auto"/>
+    </w:pPr>
   </w:style>
 </w:styles>
 </file>
@@ -19026,31 +19805,31 @@
     </dgm:pt>
   </dgm:ptLst>
   <dgm:cxnLst>
-    <dgm:cxn modelId="{92AB9D1C-BF4D-404D-983B-F461E2053F98}" type="presOf" srcId="{612E7B99-9915-4C07-B264-4A0FD712B83E}" destId="{B2A64C9D-739C-420B-A15E-AADEE6C47D4D}" srcOrd="0" destOrd="2" presId="urn:microsoft.com/office/officeart/2005/8/layout/radial3"/>
-    <dgm:cxn modelId="{FBD8AE9A-7979-4AE6-A219-2CC9CE727DEF}" type="presOf" srcId="{667FCAE9-09BE-4F1E-BEAE-6B70A8EE2395}" destId="{495CAAE2-5E98-43B6-9892-8B6F1B9F881F}" srcOrd="0" destOrd="0" presId="urn:microsoft.com/office/officeart/2005/8/layout/radial3"/>
-    <dgm:cxn modelId="{A4358442-537D-4B70-B46C-62D5F37F4B68}" type="presOf" srcId="{42754379-F56C-4B98-B9EF-103DDFA584E5}" destId="{B2A64C9D-739C-420B-A15E-AADEE6C47D4D}" srcOrd="0" destOrd="1" presId="urn:microsoft.com/office/officeart/2005/8/layout/radial3"/>
+    <dgm:cxn modelId="{85B9A3CA-6342-4399-9B66-3296F5D4301B}" srcId="{46D3D9BA-A5B6-44EE-8ADD-A6CE56DE9AE9}" destId="{3FF746A6-D981-4572-8F0F-3A9A436A4B94}" srcOrd="0" destOrd="0" parTransId="{0945E7BD-7094-4858-A721-CC4640BA5A57}" sibTransId="{A9ADC761-1A91-4FC7-BCDE-CACB4183F0E1}"/>
+    <dgm:cxn modelId="{3D38811E-DA0C-4761-B4CB-799599A677CA}" type="presOf" srcId="{42754379-F56C-4B98-B9EF-103DDFA584E5}" destId="{B2A64C9D-739C-420B-A15E-AADEE6C47D4D}" srcOrd="0" destOrd="1" presId="urn:microsoft.com/office/officeart/2005/8/layout/radial3"/>
+    <dgm:cxn modelId="{87524938-D2FE-4B04-8886-41A12BCBA56A}" type="presOf" srcId="{C49BE5DB-07F9-45A3-BA57-C15DA25F7F45}" destId="{89708447-7FC2-4A8D-8ADD-02463DBE6A2E}" srcOrd="0" destOrd="0" presId="urn:microsoft.com/office/officeart/2005/8/layout/radial3"/>
+    <dgm:cxn modelId="{1FDB087F-44A0-47E1-AD4A-DD4148F45BBA}" type="presOf" srcId="{46D3D9BA-A5B6-44EE-8ADD-A6CE56DE9AE9}" destId="{82BAC38A-B10F-49C3-8962-AEC952104616}" srcOrd="0" destOrd="0" presId="urn:microsoft.com/office/officeart/2005/8/layout/radial3"/>
+    <dgm:cxn modelId="{9D7F7CA9-049C-43D0-AB2D-4820259468FF}" srcId="{46D3D9BA-A5B6-44EE-8ADD-A6CE56DE9AE9}" destId="{8BD561DC-1BA9-4B98-8898-957F7AECCCA2}" srcOrd="2" destOrd="0" parTransId="{BD76251C-887B-453C-B90D-CB31BCC68262}" sibTransId="{9AD27677-E830-4F63-ACBD-F5CF96370E1D}"/>
     <dgm:cxn modelId="{3A3B493B-5B24-4454-979D-394717C78BC9}" srcId="{46D3D9BA-A5B6-44EE-8ADD-A6CE56DE9AE9}" destId="{CEEF09E8-CEB1-4AEB-8A66-2068F98C570D}" srcOrd="3" destOrd="0" parTransId="{0E39A85E-A801-461D-B48C-E51F0FC104C2}" sibTransId="{07C3B1DA-2BFC-47BA-98D3-D81E2E272F75}"/>
+    <dgm:cxn modelId="{D5100A45-0FDB-4F6A-99B6-3D897DA4F68B}" type="presOf" srcId="{278BDD44-B7E3-43B0-A53C-55236BD0CB29}" destId="{4BC71F48-0568-434C-AC1A-ED290022B49A}" srcOrd="0" destOrd="2" presId="urn:microsoft.com/office/officeart/2005/8/layout/radial3"/>
     <dgm:cxn modelId="{9722B31B-EB2F-42AC-B04F-738F7CDC8325}" srcId="{8BD561DC-1BA9-4B98-8898-957F7AECCCA2}" destId="{612E7B99-9915-4C07-B264-4A0FD712B83E}" srcOrd="1" destOrd="0" parTransId="{5C8F9573-805A-4B3B-B304-D221E34FFD84}" sibTransId="{512BA93D-FAB0-4C31-B75F-3836771DAC56}"/>
-    <dgm:cxn modelId="{9F4CBF16-62E1-4086-B563-5AD1882F9D38}" type="presOf" srcId="{C49BE5DB-07F9-45A3-BA57-C15DA25F7F45}" destId="{89708447-7FC2-4A8D-8ADD-02463DBE6A2E}" srcOrd="0" destOrd="0" presId="urn:microsoft.com/office/officeart/2005/8/layout/radial3"/>
-    <dgm:cxn modelId="{EB83BDB7-8C1D-4502-B837-DFAFB94EFC7C}" srcId="{3FF746A6-D981-4572-8F0F-3A9A436A4B94}" destId="{7B807B1C-EC7B-4965-90F8-D4A6AB918618}" srcOrd="0" destOrd="0" parTransId="{6A9FA8DA-C7B1-4244-B541-852DA8A8C830}" sibTransId="{7DAA441D-E4AC-4F1C-ABA0-787CBAF91B65}"/>
-    <dgm:cxn modelId="{FF17FAD2-70B7-4EB1-AED6-3F760B0DE4D2}" type="presOf" srcId="{3FF746A6-D981-4572-8F0F-3A9A436A4B94}" destId="{4BC71F48-0568-434C-AC1A-ED290022B49A}" srcOrd="0" destOrd="0" presId="urn:microsoft.com/office/officeart/2005/8/layout/radial3"/>
-    <dgm:cxn modelId="{C58E9082-CFAB-412C-84FA-8DA6E12880A2}" type="presOf" srcId="{8BD561DC-1BA9-4B98-8898-957F7AECCCA2}" destId="{B2A64C9D-739C-420B-A15E-AADEE6C47D4D}" srcOrd="0" destOrd="0" presId="urn:microsoft.com/office/officeart/2005/8/layout/radial3"/>
+    <dgm:cxn modelId="{FF2BF4C1-AE3A-4864-95A2-C6DD5ACCF811}" type="presOf" srcId="{667FCAE9-09BE-4F1E-BEAE-6B70A8EE2395}" destId="{495CAAE2-5E98-43B6-9892-8B6F1B9F881F}" srcOrd="0" destOrd="0" presId="urn:microsoft.com/office/officeart/2005/8/layout/radial3"/>
+    <dgm:cxn modelId="{21BB4303-B2EB-40FC-A3CB-3C6BCF43F6FF}" type="presOf" srcId="{7B807B1C-EC7B-4965-90F8-D4A6AB918618}" destId="{4BC71F48-0568-434C-AC1A-ED290022B49A}" srcOrd="0" destOrd="1" presId="urn:microsoft.com/office/officeart/2005/8/layout/radial3"/>
+    <dgm:cxn modelId="{F252E115-D785-4BE3-ADAC-14F0919C4127}" srcId="{8BD561DC-1BA9-4B98-8898-957F7AECCCA2}" destId="{42754379-F56C-4B98-B9EF-103DDFA584E5}" srcOrd="0" destOrd="0" parTransId="{934F8A91-1FF1-4732-93AB-1D5468C1E72B}" sibTransId="{38526B72-F95C-478C-96FA-191731D6E083}"/>
     <dgm:cxn modelId="{6E210CD4-703F-426E-9E7D-A9E757AEDDA8}" srcId="{3FF746A6-D981-4572-8F0F-3A9A436A4B94}" destId="{278BDD44-B7E3-43B0-A53C-55236BD0CB29}" srcOrd="1" destOrd="0" parTransId="{AC61A32C-DBDF-4DB2-90D1-D901AD5879E2}" sibTransId="{42C3B0CF-9EE0-4880-A66D-17B5B853CE8A}"/>
     <dgm:cxn modelId="{29A73E57-C84E-4019-9D80-A8CB2A82E9CD}" srcId="{C49BE5DB-07F9-45A3-BA57-C15DA25F7F45}" destId="{46D3D9BA-A5B6-44EE-8ADD-A6CE56DE9AE9}" srcOrd="0" destOrd="0" parTransId="{81D54686-923D-4B8B-AA7E-3C3FCF10F035}" sibTransId="{4B9E897A-6E28-4447-B1C7-CE02E4FED52D}"/>
+    <dgm:cxn modelId="{43540487-F078-4A23-ADCA-DCBE245AB484}" type="presOf" srcId="{8BD561DC-1BA9-4B98-8898-957F7AECCCA2}" destId="{B2A64C9D-739C-420B-A15E-AADEE6C47D4D}" srcOrd="0" destOrd="0" presId="urn:microsoft.com/office/officeart/2005/8/layout/radial3"/>
+    <dgm:cxn modelId="{7DE8816B-82CF-4EAC-B0B6-E0906FED35A7}" type="presOf" srcId="{3FF746A6-D981-4572-8F0F-3A9A436A4B94}" destId="{4BC71F48-0568-434C-AC1A-ED290022B49A}" srcOrd="0" destOrd="0" presId="urn:microsoft.com/office/officeart/2005/8/layout/radial3"/>
+    <dgm:cxn modelId="{0EB861ED-0B94-49A8-9589-0E25E0434B8F}" type="presOf" srcId="{612E7B99-9915-4C07-B264-4A0FD712B83E}" destId="{B2A64C9D-739C-420B-A15E-AADEE6C47D4D}" srcOrd="0" destOrd="2" presId="urn:microsoft.com/office/officeart/2005/8/layout/radial3"/>
+    <dgm:cxn modelId="{EB83BDB7-8C1D-4502-B837-DFAFB94EFC7C}" srcId="{3FF746A6-D981-4572-8F0F-3A9A436A4B94}" destId="{7B807B1C-EC7B-4965-90F8-D4A6AB918618}" srcOrd="0" destOrd="0" parTransId="{6A9FA8DA-C7B1-4244-B541-852DA8A8C830}" sibTransId="{7DAA441D-E4AC-4F1C-ABA0-787CBAF91B65}"/>
     <dgm:cxn modelId="{B7B3FA80-978C-47C8-966A-2E79692D48A4}" srcId="{46D3D9BA-A5B6-44EE-8ADD-A6CE56DE9AE9}" destId="{667FCAE9-09BE-4F1E-BEAE-6B70A8EE2395}" srcOrd="1" destOrd="0" parTransId="{E9E4910B-2223-4D92-9DA3-E3E998438A68}" sibTransId="{805D00B7-A605-4BA5-80D0-2875916138DB}"/>
-    <dgm:cxn modelId="{85B9A3CA-6342-4399-9B66-3296F5D4301B}" srcId="{46D3D9BA-A5B6-44EE-8ADD-A6CE56DE9AE9}" destId="{3FF746A6-D981-4572-8F0F-3A9A436A4B94}" srcOrd="0" destOrd="0" parTransId="{0945E7BD-7094-4858-A721-CC4640BA5A57}" sibTransId="{A9ADC761-1A91-4FC7-BCDE-CACB4183F0E1}"/>
-    <dgm:cxn modelId="{08BC4217-4EA8-4E54-B32C-3835859A002F}" type="presOf" srcId="{CEEF09E8-CEB1-4AEB-8A66-2068F98C570D}" destId="{334E0CBB-C7E5-4E1E-9167-07B9B4DB9A4E}" srcOrd="0" destOrd="0" presId="urn:microsoft.com/office/officeart/2005/8/layout/radial3"/>
-    <dgm:cxn modelId="{65AA78E5-3CAC-4D88-A91B-F97993E7FCED}" type="presOf" srcId="{278BDD44-B7E3-43B0-A53C-55236BD0CB29}" destId="{4BC71F48-0568-434C-AC1A-ED290022B49A}" srcOrd="0" destOrd="2" presId="urn:microsoft.com/office/officeart/2005/8/layout/radial3"/>
-    <dgm:cxn modelId="{9D7F7CA9-049C-43D0-AB2D-4820259468FF}" srcId="{46D3D9BA-A5B6-44EE-8ADD-A6CE56DE9AE9}" destId="{8BD561DC-1BA9-4B98-8898-957F7AECCCA2}" srcOrd="2" destOrd="0" parTransId="{BD76251C-887B-453C-B90D-CB31BCC68262}" sibTransId="{9AD27677-E830-4F63-ACBD-F5CF96370E1D}"/>
-    <dgm:cxn modelId="{F252E115-D785-4BE3-ADAC-14F0919C4127}" srcId="{8BD561DC-1BA9-4B98-8898-957F7AECCCA2}" destId="{42754379-F56C-4B98-B9EF-103DDFA584E5}" srcOrd="0" destOrd="0" parTransId="{934F8A91-1FF1-4732-93AB-1D5468C1E72B}" sibTransId="{38526B72-F95C-478C-96FA-191731D6E083}"/>
-    <dgm:cxn modelId="{DD6D5B1C-1FFF-4489-8331-3D2FE40ADFE9}" type="presOf" srcId="{7B807B1C-EC7B-4965-90F8-D4A6AB918618}" destId="{4BC71F48-0568-434C-AC1A-ED290022B49A}" srcOrd="0" destOrd="1" presId="urn:microsoft.com/office/officeart/2005/8/layout/radial3"/>
-    <dgm:cxn modelId="{E1C04853-29DC-4649-84EB-63267C3151C8}" type="presOf" srcId="{46D3D9BA-A5B6-44EE-8ADD-A6CE56DE9AE9}" destId="{82BAC38A-B10F-49C3-8962-AEC952104616}" srcOrd="0" destOrd="0" presId="urn:microsoft.com/office/officeart/2005/8/layout/radial3"/>
-    <dgm:cxn modelId="{7E6DBA3F-C425-4B2A-B3D2-B76D420036DB}" type="presParOf" srcId="{89708447-7FC2-4A8D-8ADD-02463DBE6A2E}" destId="{5ED3E13E-474C-4311-A47B-3652553499F7}" srcOrd="0" destOrd="0" presId="urn:microsoft.com/office/officeart/2005/8/layout/radial3"/>
-    <dgm:cxn modelId="{7B2D7EAC-07AD-461E-9B60-9179290E5C70}" type="presParOf" srcId="{5ED3E13E-474C-4311-A47B-3652553499F7}" destId="{82BAC38A-B10F-49C3-8962-AEC952104616}" srcOrd="0" destOrd="0" presId="urn:microsoft.com/office/officeart/2005/8/layout/radial3"/>
-    <dgm:cxn modelId="{342EC55F-C819-4008-AD41-F83936895675}" type="presParOf" srcId="{5ED3E13E-474C-4311-A47B-3652553499F7}" destId="{4BC71F48-0568-434C-AC1A-ED290022B49A}" srcOrd="1" destOrd="0" presId="urn:microsoft.com/office/officeart/2005/8/layout/radial3"/>
-    <dgm:cxn modelId="{1B519E4F-ACD5-4E39-8407-0EE5BAA77835}" type="presParOf" srcId="{5ED3E13E-474C-4311-A47B-3652553499F7}" destId="{495CAAE2-5E98-43B6-9892-8B6F1B9F881F}" srcOrd="2" destOrd="0" presId="urn:microsoft.com/office/officeart/2005/8/layout/radial3"/>
-    <dgm:cxn modelId="{5ECF3AA6-5249-4033-8884-280B121C93D6}" type="presParOf" srcId="{5ED3E13E-474C-4311-A47B-3652553499F7}" destId="{B2A64C9D-739C-420B-A15E-AADEE6C47D4D}" srcOrd="3" destOrd="0" presId="urn:microsoft.com/office/officeart/2005/8/layout/radial3"/>
-    <dgm:cxn modelId="{7680B7B1-83F8-47A9-AAF7-09C444A5F5D6}" type="presParOf" srcId="{5ED3E13E-474C-4311-A47B-3652553499F7}" destId="{334E0CBB-C7E5-4E1E-9167-07B9B4DB9A4E}" srcOrd="4" destOrd="0" presId="urn:microsoft.com/office/officeart/2005/8/layout/radial3"/>
+    <dgm:cxn modelId="{D51875A0-7B60-4A40-9D3D-142D8FB39ACD}" type="presOf" srcId="{CEEF09E8-CEB1-4AEB-8A66-2068F98C570D}" destId="{334E0CBB-C7E5-4E1E-9167-07B9B4DB9A4E}" srcOrd="0" destOrd="0" presId="urn:microsoft.com/office/officeart/2005/8/layout/radial3"/>
+    <dgm:cxn modelId="{D7FF9B61-E217-4378-AFE8-FB725A3313DA}" type="presParOf" srcId="{89708447-7FC2-4A8D-8ADD-02463DBE6A2E}" destId="{5ED3E13E-474C-4311-A47B-3652553499F7}" srcOrd="0" destOrd="0" presId="urn:microsoft.com/office/officeart/2005/8/layout/radial3"/>
+    <dgm:cxn modelId="{E0EA7B0C-1D79-4343-910E-3626B3A21EB2}" type="presParOf" srcId="{5ED3E13E-474C-4311-A47B-3652553499F7}" destId="{82BAC38A-B10F-49C3-8962-AEC952104616}" srcOrd="0" destOrd="0" presId="urn:microsoft.com/office/officeart/2005/8/layout/radial3"/>
+    <dgm:cxn modelId="{D869A227-7441-4F7A-9482-8EA2D93A70A8}" type="presParOf" srcId="{5ED3E13E-474C-4311-A47B-3652553499F7}" destId="{4BC71F48-0568-434C-AC1A-ED290022B49A}" srcOrd="1" destOrd="0" presId="urn:microsoft.com/office/officeart/2005/8/layout/radial3"/>
+    <dgm:cxn modelId="{00D5F6DE-BE10-46AE-831E-3C213C469A32}" type="presParOf" srcId="{5ED3E13E-474C-4311-A47B-3652553499F7}" destId="{495CAAE2-5E98-43B6-9892-8B6F1B9F881F}" srcOrd="2" destOrd="0" presId="urn:microsoft.com/office/officeart/2005/8/layout/radial3"/>
+    <dgm:cxn modelId="{299A288C-7013-49E0-BA8F-BD7EF52E8CB6}" type="presParOf" srcId="{5ED3E13E-474C-4311-A47B-3652553499F7}" destId="{B2A64C9D-739C-420B-A15E-AADEE6C47D4D}" srcOrd="3" destOrd="0" presId="urn:microsoft.com/office/officeart/2005/8/layout/radial3"/>
+    <dgm:cxn modelId="{5DD965AE-9151-425C-9B35-8A0ED66A8A60}" type="presParOf" srcId="{5ED3E13E-474C-4311-A47B-3652553499F7}" destId="{334E0CBB-C7E5-4E1E-9167-07B9B4DB9A4E}" srcOrd="4" destOrd="0" presId="urn:microsoft.com/office/officeart/2005/8/layout/radial3"/>
   </dgm:cxnLst>
   <dgm:bg/>
   <dgm:whole/>
@@ -19355,23 +20134,23 @@
     </dgm:pt>
   </dgm:ptLst>
   <dgm:cxnLst>
-    <dgm:cxn modelId="{68E67DCD-6475-4248-BB87-3A9C0299195D}" type="presOf" srcId="{3FF746A6-D981-4572-8F0F-3A9A436A4B94}" destId="{4BC71F48-0568-434C-AC1A-ED290022B49A}" srcOrd="0" destOrd="0" presId="urn:microsoft.com/office/officeart/2005/8/layout/radial3"/>
+    <dgm:cxn modelId="{85B9A3CA-6342-4399-9B66-3296F5D4301B}" srcId="{46D3D9BA-A5B6-44EE-8ADD-A6CE56DE9AE9}" destId="{3FF746A6-D981-4572-8F0F-3A9A436A4B94}" srcOrd="0" destOrd="0" parTransId="{0945E7BD-7094-4858-A721-CC4640BA5A57}" sibTransId="{A9ADC761-1A91-4FC7-BCDE-CACB4183F0E1}"/>
+    <dgm:cxn modelId="{075E46B9-54A7-4CD9-82D9-B47D16F02F51}" type="presOf" srcId="{3FF746A6-D981-4572-8F0F-3A9A436A4B94}" destId="{4BC71F48-0568-434C-AC1A-ED290022B49A}" srcOrd="0" destOrd="0" presId="urn:microsoft.com/office/officeart/2005/8/layout/radial3"/>
+    <dgm:cxn modelId="{9D7F7CA9-049C-43D0-AB2D-4820259468FF}" srcId="{46D3D9BA-A5B6-44EE-8ADD-A6CE56DE9AE9}" destId="{8BD561DC-1BA9-4B98-8898-957F7AECCCA2}" srcOrd="2" destOrd="0" parTransId="{BD76251C-887B-453C-B90D-CB31BCC68262}" sibTransId="{9AD27677-E830-4F63-ACBD-F5CF96370E1D}"/>
+    <dgm:cxn modelId="{3A3B493B-5B24-4454-979D-394717C78BC9}" srcId="{46D3D9BA-A5B6-44EE-8ADD-A6CE56DE9AE9}" destId="{CEEF09E8-CEB1-4AEB-8A66-2068F98C570D}" srcOrd="3" destOrd="0" parTransId="{0E39A85E-A801-461D-B48C-E51F0FC104C2}" sibTransId="{07C3B1DA-2BFC-47BA-98D3-D81E2E272F75}"/>
+    <dgm:cxn modelId="{8FBA72B3-EAD6-4AED-BEA8-AAFBF483D9CF}" type="presOf" srcId="{8BD561DC-1BA9-4B98-8898-957F7AECCCA2}" destId="{B2A64C9D-739C-420B-A15E-AADEE6C47D4D}" srcOrd="0" destOrd="0" presId="urn:microsoft.com/office/officeart/2005/8/layout/radial3"/>
     <dgm:cxn modelId="{29A73E57-C84E-4019-9D80-A8CB2A82E9CD}" srcId="{C49BE5DB-07F9-45A3-BA57-C15DA25F7F45}" destId="{46D3D9BA-A5B6-44EE-8ADD-A6CE56DE9AE9}" srcOrd="0" destOrd="0" parTransId="{81D54686-923D-4B8B-AA7E-3C3FCF10F035}" sibTransId="{4B9E897A-6E28-4447-B1C7-CE02E4FED52D}"/>
-    <dgm:cxn modelId="{3EBB2BE1-4B8F-4B7E-882D-A6D387C71327}" type="presOf" srcId="{C49BE5DB-07F9-45A3-BA57-C15DA25F7F45}" destId="{89708447-7FC2-4A8D-8ADD-02463DBE6A2E}" srcOrd="0" destOrd="0" presId="urn:microsoft.com/office/officeart/2005/8/layout/radial3"/>
-    <dgm:cxn modelId="{65262E19-36E7-48F0-9E57-B5EED45E46C5}" type="presOf" srcId="{8BD561DC-1BA9-4B98-8898-957F7AECCCA2}" destId="{B2A64C9D-739C-420B-A15E-AADEE6C47D4D}" srcOrd="0" destOrd="0" presId="urn:microsoft.com/office/officeart/2005/8/layout/radial3"/>
-    <dgm:cxn modelId="{46254635-1592-46A9-A830-520E3244A430}" type="presOf" srcId="{CEEF09E8-CEB1-4AEB-8A66-2068F98C570D}" destId="{334E0CBB-C7E5-4E1E-9167-07B9B4DB9A4E}" srcOrd="0" destOrd="0" presId="urn:microsoft.com/office/officeart/2005/8/layout/radial3"/>
-    <dgm:cxn modelId="{85B9A3CA-6342-4399-9B66-3296F5D4301B}" srcId="{46D3D9BA-A5B6-44EE-8ADD-A6CE56DE9AE9}" destId="{3FF746A6-D981-4572-8F0F-3A9A436A4B94}" srcOrd="0" destOrd="0" parTransId="{0945E7BD-7094-4858-A721-CC4640BA5A57}" sibTransId="{A9ADC761-1A91-4FC7-BCDE-CACB4183F0E1}"/>
-    <dgm:cxn modelId="{91AE6E6B-8326-4B9B-B57D-CD5D174DCB5E}" type="presOf" srcId="{46D3D9BA-A5B6-44EE-8ADD-A6CE56DE9AE9}" destId="{82BAC38A-B10F-49C3-8962-AEC952104616}" srcOrd="0" destOrd="0" presId="urn:microsoft.com/office/officeart/2005/8/layout/radial3"/>
-    <dgm:cxn modelId="{3A3B493B-5B24-4454-979D-394717C78BC9}" srcId="{46D3D9BA-A5B6-44EE-8ADD-A6CE56DE9AE9}" destId="{CEEF09E8-CEB1-4AEB-8A66-2068F98C570D}" srcOrd="3" destOrd="0" parTransId="{0E39A85E-A801-461D-B48C-E51F0FC104C2}" sibTransId="{07C3B1DA-2BFC-47BA-98D3-D81E2E272F75}"/>
-    <dgm:cxn modelId="{9D7F7CA9-049C-43D0-AB2D-4820259468FF}" srcId="{46D3D9BA-A5B6-44EE-8ADD-A6CE56DE9AE9}" destId="{8BD561DC-1BA9-4B98-8898-957F7AECCCA2}" srcOrd="2" destOrd="0" parTransId="{BD76251C-887B-453C-B90D-CB31BCC68262}" sibTransId="{9AD27677-E830-4F63-ACBD-F5CF96370E1D}"/>
-    <dgm:cxn modelId="{E1608F3E-BC93-425D-A46A-243DD8E877CD}" type="presOf" srcId="{667FCAE9-09BE-4F1E-BEAE-6B70A8EE2395}" destId="{495CAAE2-5E98-43B6-9892-8B6F1B9F881F}" srcOrd="0" destOrd="0" presId="urn:microsoft.com/office/officeart/2005/8/layout/radial3"/>
+    <dgm:cxn modelId="{DF296AC2-5C53-4222-9626-1B3550840A7C}" type="presOf" srcId="{CEEF09E8-CEB1-4AEB-8A66-2068F98C570D}" destId="{334E0CBB-C7E5-4E1E-9167-07B9B4DB9A4E}" srcOrd="0" destOrd="0" presId="urn:microsoft.com/office/officeart/2005/8/layout/radial3"/>
+    <dgm:cxn modelId="{154614EF-BD56-45A8-A623-49A452745024}" type="presOf" srcId="{667FCAE9-09BE-4F1E-BEAE-6B70A8EE2395}" destId="{495CAAE2-5E98-43B6-9892-8B6F1B9F881F}" srcOrd="0" destOrd="0" presId="urn:microsoft.com/office/officeart/2005/8/layout/radial3"/>
+    <dgm:cxn modelId="{35A75488-7518-4068-867C-922D3CB802D3}" type="presOf" srcId="{46D3D9BA-A5B6-44EE-8ADD-A6CE56DE9AE9}" destId="{82BAC38A-B10F-49C3-8962-AEC952104616}" srcOrd="0" destOrd="0" presId="urn:microsoft.com/office/officeart/2005/8/layout/radial3"/>
+    <dgm:cxn modelId="{EB3F2B35-283E-4887-9461-1975C6E80754}" type="presOf" srcId="{C49BE5DB-07F9-45A3-BA57-C15DA25F7F45}" destId="{89708447-7FC2-4A8D-8ADD-02463DBE6A2E}" srcOrd="0" destOrd="0" presId="urn:microsoft.com/office/officeart/2005/8/layout/radial3"/>
     <dgm:cxn modelId="{B7B3FA80-978C-47C8-966A-2E79692D48A4}" srcId="{46D3D9BA-A5B6-44EE-8ADD-A6CE56DE9AE9}" destId="{667FCAE9-09BE-4F1E-BEAE-6B70A8EE2395}" srcOrd="1" destOrd="0" parTransId="{E9E4910B-2223-4D92-9DA3-E3E998438A68}" sibTransId="{805D00B7-A605-4BA5-80D0-2875916138DB}"/>
-    <dgm:cxn modelId="{D3DDA389-E8C1-463E-AC4B-3C8F614D1F3D}" type="presParOf" srcId="{89708447-7FC2-4A8D-8ADD-02463DBE6A2E}" destId="{5ED3E13E-474C-4311-A47B-3652553499F7}" srcOrd="0" destOrd="0" presId="urn:microsoft.com/office/officeart/2005/8/layout/radial3"/>
-    <dgm:cxn modelId="{ECD098AE-76F8-4AE0-A02E-A9EA2D6EE3CC}" type="presParOf" srcId="{5ED3E13E-474C-4311-A47B-3652553499F7}" destId="{82BAC38A-B10F-49C3-8962-AEC952104616}" srcOrd="0" destOrd="0" presId="urn:microsoft.com/office/officeart/2005/8/layout/radial3"/>
-    <dgm:cxn modelId="{3678B683-AF4C-4751-8D8C-08E4479CD485}" type="presParOf" srcId="{5ED3E13E-474C-4311-A47B-3652553499F7}" destId="{4BC71F48-0568-434C-AC1A-ED290022B49A}" srcOrd="1" destOrd="0" presId="urn:microsoft.com/office/officeart/2005/8/layout/radial3"/>
-    <dgm:cxn modelId="{53512D40-2E57-4BF7-89D3-110CC0AFB5BE}" type="presParOf" srcId="{5ED3E13E-474C-4311-A47B-3652553499F7}" destId="{495CAAE2-5E98-43B6-9892-8B6F1B9F881F}" srcOrd="2" destOrd="0" presId="urn:microsoft.com/office/officeart/2005/8/layout/radial3"/>
-    <dgm:cxn modelId="{EDD1D8AC-E291-4884-8305-FF5E632D72BC}" type="presParOf" srcId="{5ED3E13E-474C-4311-A47B-3652553499F7}" destId="{B2A64C9D-739C-420B-A15E-AADEE6C47D4D}" srcOrd="3" destOrd="0" presId="urn:microsoft.com/office/officeart/2005/8/layout/radial3"/>
-    <dgm:cxn modelId="{856479B1-EE2F-40C9-B4E5-4FE267A952B1}" type="presParOf" srcId="{5ED3E13E-474C-4311-A47B-3652553499F7}" destId="{334E0CBB-C7E5-4E1E-9167-07B9B4DB9A4E}" srcOrd="4" destOrd="0" presId="urn:microsoft.com/office/officeart/2005/8/layout/radial3"/>
+    <dgm:cxn modelId="{AC687D0A-F96E-4379-9667-87C3D251F86C}" type="presParOf" srcId="{89708447-7FC2-4A8D-8ADD-02463DBE6A2E}" destId="{5ED3E13E-474C-4311-A47B-3652553499F7}" srcOrd="0" destOrd="0" presId="urn:microsoft.com/office/officeart/2005/8/layout/radial3"/>
+    <dgm:cxn modelId="{28D802F8-9713-4A9E-8082-391720D3ECFC}" type="presParOf" srcId="{5ED3E13E-474C-4311-A47B-3652553499F7}" destId="{82BAC38A-B10F-49C3-8962-AEC952104616}" srcOrd="0" destOrd="0" presId="urn:microsoft.com/office/officeart/2005/8/layout/radial3"/>
+    <dgm:cxn modelId="{F03C8C9F-BD19-4A9F-A4D4-8F34EAFD7C2D}" type="presParOf" srcId="{5ED3E13E-474C-4311-A47B-3652553499F7}" destId="{4BC71F48-0568-434C-AC1A-ED290022B49A}" srcOrd="1" destOrd="0" presId="urn:microsoft.com/office/officeart/2005/8/layout/radial3"/>
+    <dgm:cxn modelId="{380660A9-50E3-4276-BAD1-8A9615DEDDE6}" type="presParOf" srcId="{5ED3E13E-474C-4311-A47B-3652553499F7}" destId="{495CAAE2-5E98-43B6-9892-8B6F1B9F881F}" srcOrd="2" destOrd="0" presId="urn:microsoft.com/office/officeart/2005/8/layout/radial3"/>
+    <dgm:cxn modelId="{835C0878-48EB-4830-812D-16C918C6DDBE}" type="presParOf" srcId="{5ED3E13E-474C-4311-A47B-3652553499F7}" destId="{B2A64C9D-739C-420B-A15E-AADEE6C47D4D}" srcOrd="3" destOrd="0" presId="urn:microsoft.com/office/officeart/2005/8/layout/radial3"/>
+    <dgm:cxn modelId="{3448422D-18A3-48A7-BA46-077F0D1AB7F5}" type="presParOf" srcId="{5ED3E13E-474C-4311-A47B-3652553499F7}" destId="{334E0CBB-C7E5-4E1E-9167-07B9B4DB9A4E}" srcOrd="4" destOrd="0" presId="urn:microsoft.com/office/officeart/2005/8/layout/radial3"/>
   </dgm:cxnLst>
   <dgm:bg/>
   <dgm:whole/>
@@ -23200,7 +23979,7 @@
 </file>
 
 <file path=customXml/itemProps1.xml><?xml version="1.0" encoding="utf-8"?>
-<ds:datastoreItem xmlns:ds="http://schemas.openxmlformats.org/officeDocument/2006/customXml" ds:itemID="{370E5DB4-23AE-4DF2-823C-869C63E78B66}">
+<ds:datastoreItem xmlns:ds="http://schemas.openxmlformats.org/officeDocument/2006/customXml" ds:itemID="{2879B62E-B371-4A4E-8E2F-112DEA99AEB2}">
   <ds:schemaRefs>
     <ds:schemaRef ds:uri="http://schemas.openxmlformats.org/officeDocument/2006/bibliography"/>
   </ds:schemaRefs>

</xml_diff>

<commit_message>
Revert "Integration Use Case + Revision"
This reverts commit e5ad2f0180e1cc87b63766b4c4f31b78f7e2f58d.
</commit_message>
<xml_diff>
--- a/documentation/DelivrablesMRIS/AVRIL-2016/Rapport-MRIS-MODSOC-04-04-16.docx
+++ b/documentation/DelivrablesMRIS/AVRIL-2016/Rapport-MRIS-MODSOC-04-04-16.docx
@@ -1796,7 +1796,14 @@
           <w:rFonts w:ascii="Arial" w:eastAsia="Batang" w:hAnsi="Arial" w:cs="Arial"/>
           <w:szCs w:val="24"/>
         </w:rPr>
-        <w:t xml:space="preserve">mieux maitriser les systèmes à sécuriser </w:t>
+        <w:t>mieux maitriser les systèmes à sécuriser</w:t>
+      </w:r>
+      <w:r>
+        <w:rPr>
+          <w:rFonts w:ascii="Arial" w:eastAsia="Batang" w:hAnsi="Arial" w:cs="Arial"/>
+          <w:szCs w:val="24"/>
+        </w:rPr>
+        <w:t xml:space="preserve"> </w:t>
       </w:r>
       <w:r>
         <w:rPr>
@@ -3736,7 +3743,6 @@
         <w:rPr>
           <w:rFonts w:ascii="Arial" w:hAnsi="Arial" w:cs="Arial"/>
           <w:noProof/>
-          <w:lang w:val="en-US" w:eastAsia="en-US"/>
         </w:rPr>
         <mc:AlternateContent>
           <mc:Choice Requires="wpc">
@@ -4777,7 +4783,7 @@
           </mc:Choice>
           <mc:Fallback>
             <w:pict>
-              <v:group id="Zone de dessin 74" o:spid="_x0000_s1026" editas="canvas" style="position:absolute;margin-left:-9.8pt;margin-top:1.15pt;width:474pt;height:94.8pt;z-index:4;mso-position-horizontal-relative:char;mso-position-vertical-relative:line" coordsize="60198,12039" o:gfxdata="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">
+              <v:group id="Zone de dessin 74" o:spid="_x0000_s1026" editas="canvas" style="position:absolute;margin-left:-9.8pt;margin-top:1.15pt;width:474pt;height:94.8pt;z-index:4;mso-position-horizontal-relative:char;mso-position-vertical-relative:line" coordsize="60198,12039" o:gfxdata="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">
                 <v:shapetype id="_x0000_t75" coordsize="21600,21600" o:spt="75" o:preferrelative="t" path="m@4@5l@4@11@9@11@9@5xe" filled="f" stroked="f">
                   <v:stroke joinstyle="miter"/>
                   <v:formulas>
@@ -4807,7 +4813,7 @@
                 <v:shape id="Picture 77" o:spid="_x0000_s1029" type="#_x0000_t75" alt="Crystal_Clear_app_camera" style="position:absolute;left:51828;top:2355;width:7074;height:7081;visibility:visible;mso-wrap-style:square" o:gfxdata="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">
                   <v:imagedata r:id="rId13" o:title="Crystal_Clear_app_camera"/>
                 </v:shape>
-                <v:shape id="Picture 78" o:spid="_x0000_s1030" type="#_x0000_t75" style="position:absolute;left:9220;top:2673;width:6547;height:6534;visibility:visible;mso-wrap-style:square" o:gfxdata="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">
+                <v:shape id="Picture 78" o:spid="_x0000_s1030" type="#_x0000_t75" style="position:absolute;left:9220;top:2673;width:6547;height:6534;visibility:visible;mso-wrap-style:square" o:gfxdata="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">
                   <v:imagedata r:id="rId14" o:title=""/>
                 </v:shape>
                 <v:roundrect id="AutoShape 81" o:spid="_x0000_s1031" style="position:absolute;left:20739;top:1212;width:9353;height:9271;visibility:visible;mso-wrap-style:square;v-text-anchor:middle" arcsize="10923f" o:gfxdata="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" fillcolor="#d99594 [1941]" strokecolor="#c0504d [3205]" strokeweight="1pt">
@@ -4963,7 +4969,6 @@
         <w:rPr>
           <w:rFonts w:ascii="Arial" w:hAnsi="Arial" w:cs="Arial"/>
           <w:noProof/>
-          <w:lang w:val="en-US" w:eastAsia="en-US"/>
         </w:rPr>
         <mc:AlternateContent>
           <mc:Choice Requires="wps">
@@ -5380,7 +5385,21 @@
         <w:rPr>
           <w:rFonts w:ascii="Arial" w:hAnsi="Arial" w:cs="Arial"/>
         </w:rPr>
-        <w:t xml:space="preserve">, Pimca). </w:t>
+        <w:t xml:space="preserve">, </w:t>
+      </w:r>
+      <w:proofErr w:type="spellStart"/>
+      <w:r>
+        <w:rPr>
+          <w:rFonts w:ascii="Arial" w:hAnsi="Arial" w:cs="Arial"/>
+        </w:rPr>
+        <w:t>Pimca</w:t>
+      </w:r>
+      <w:proofErr w:type="spellEnd"/>
+      <w:r>
+        <w:rPr>
+          <w:rFonts w:ascii="Arial" w:hAnsi="Arial" w:cs="Arial"/>
+        </w:rPr>
+        <w:t xml:space="preserve">). </w:t>
       </w:r>
       <w:r>
         <w:rPr>
@@ -5844,8 +5863,17 @@
           <w:rFonts w:ascii="Arial" w:eastAsia="Batang" w:hAnsi="Arial" w:cs="Arial"/>
           <w:szCs w:val="24"/>
         </w:rPr>
-        <w:t>, via l’outillage Morphose</w:t>
-      </w:r>
+        <w:t xml:space="preserve">, via l’outillage </w:t>
+      </w:r>
+      <w:proofErr w:type="spellStart"/>
+      <w:r>
+        <w:rPr>
+          <w:rFonts w:ascii="Arial" w:eastAsia="Batang" w:hAnsi="Arial" w:cs="Arial"/>
+          <w:szCs w:val="24"/>
+        </w:rPr>
+        <w:t>Morphose</w:t>
+      </w:r>
+      <w:proofErr w:type="spellEnd"/>
       <w:r>
         <w:rPr>
           <w:rFonts w:ascii="Arial" w:eastAsia="Batang" w:hAnsi="Arial" w:cs="Arial"/>
@@ -5980,7 +6008,6 @@
           <w:rFonts w:ascii="Arial" w:eastAsia="Batang" w:hAnsi="Arial" w:cs="Arial"/>
           <w:noProof/>
           <w:szCs w:val="24"/>
-          <w:lang w:val="en-US" w:eastAsia="en-US"/>
         </w:rPr>
         <w:drawing>
           <wp:inline distT="0" distB="0" distL="0" distR="0" wp14:anchorId="4A21131D" wp14:editId="71E7145A">
@@ -6001,7 +6028,6 @@
           <w:rFonts w:ascii="Arial" w:eastAsia="Batang" w:hAnsi="Arial" w:cs="Arial"/>
           <w:noProof/>
           <w:szCs w:val="24"/>
-          <w:lang w:val="en-US" w:eastAsia="en-US"/>
         </w:rPr>
         <w:drawing>
           <wp:inline distT="0" distB="0" distL="0" distR="0" wp14:anchorId="4904B236" wp14:editId="5435A2A6">
@@ -6257,7 +6283,13 @@
         <w:rPr>
           <w:rFonts w:ascii="Arial" w:hAnsi="Arial" w:cs="Arial"/>
         </w:rPr>
-        <w:t xml:space="preserve">Le </w:t>
+        <w:t>L</w:t>
+      </w:r>
+      <w:r>
+        <w:rPr>
+          <w:rFonts w:ascii="Arial" w:hAnsi="Arial" w:cs="Arial"/>
+        </w:rPr>
+        <w:t xml:space="preserve">e </w:t>
       </w:r>
       <w:r>
         <w:rPr>
@@ -6342,7 +6374,6 @@
         <w:rPr>
           <w:rFonts w:ascii="Arial" w:hAnsi="Arial" w:cs="Arial"/>
           <w:noProof/>
-          <w:lang w:val="en-US" w:eastAsia="en-US"/>
         </w:rPr>
         <w:drawing>
           <wp:inline distT="0" distB="0" distL="0" distR="0" wp14:anchorId="28AD9CC3" wp14:editId="2763B23E">
@@ -6643,7 +6674,6 @@
         <w:rPr>
           <w:rFonts w:ascii="Arial" w:hAnsi="Arial" w:cs="Arial"/>
           <w:noProof/>
-          <w:lang w:val="en-US" w:eastAsia="en-US"/>
         </w:rPr>
         <w:lastRenderedPageBreak/>
         <w:drawing>
@@ -6805,7 +6835,6 @@
               <w:rPr>
                 <w:rFonts w:ascii="Arial" w:hAnsi="Arial" w:cs="Arial"/>
                 <w:noProof/>
-                <w:lang w:val="en-US" w:eastAsia="en-US"/>
               </w:rPr>
               <w:drawing>
                 <wp:inline distT="0" distB="0" distL="0" distR="0" wp14:anchorId="3605E357" wp14:editId="1AEF5580">
@@ -6908,7 +6937,6 @@
               <w:rPr>
                 <w:rFonts w:ascii="Arial" w:hAnsi="Arial" w:cs="Arial"/>
                 <w:noProof/>
-                <w:lang w:val="en-US" w:eastAsia="en-US"/>
               </w:rPr>
               <w:drawing>
                 <wp:inline distT="0" distB="0" distL="0" distR="0" wp14:anchorId="6AAFE19E" wp14:editId="786F6D98">
@@ -7029,7 +7057,6 @@
               <w:rPr>
                 <w:rFonts w:ascii="Arial" w:hAnsi="Arial" w:cs="Arial"/>
                 <w:noProof/>
-                <w:lang w:val="en-US" w:eastAsia="en-US"/>
               </w:rPr>
               <w:drawing>
                 <wp:inline distT="0" distB="0" distL="0" distR="0" wp14:anchorId="65CC6271" wp14:editId="6CE97D69">
@@ -7176,7 +7203,6 @@
               <w:rPr>
                 <w:rFonts w:ascii="Arial" w:hAnsi="Arial" w:cs="Arial"/>
                 <w:noProof/>
-                <w:lang w:val="en-US" w:eastAsia="en-US"/>
               </w:rPr>
               <w:drawing>
                 <wp:inline distT="0" distB="0" distL="0" distR="0" wp14:anchorId="547D28B8" wp14:editId="608FF32F">
@@ -7277,7 +7303,6 @@
               <w:rPr>
                 <w:rFonts w:ascii="Arial" w:hAnsi="Arial" w:cs="Arial"/>
                 <w:noProof/>
-                <w:lang w:val="en-US" w:eastAsia="en-US"/>
               </w:rPr>
               <w:drawing>
                 <wp:inline distT="0" distB="0" distL="0" distR="0" wp14:anchorId="0D7131D6" wp14:editId="4A919776">
@@ -7381,7 +7406,6 @@
               <w:rPr>
                 <w:rFonts w:ascii="Arial" w:hAnsi="Arial" w:cs="Arial"/>
                 <w:noProof/>
-                <w:lang w:val="en-US" w:eastAsia="en-US"/>
               </w:rPr>
               <w:drawing>
                 <wp:inline distT="0" distB="0" distL="0" distR="0" wp14:anchorId="4E6C76F6" wp14:editId="321CA731">
@@ -7517,7 +7541,6 @@
               <w:rPr>
                 <w:rFonts w:ascii="Arial" w:hAnsi="Arial" w:cs="Arial"/>
                 <w:noProof/>
-                <w:lang w:val="en-US" w:eastAsia="en-US"/>
               </w:rPr>
               <w:drawing>
                 <wp:inline distT="0" distB="0" distL="0" distR="0" wp14:anchorId="1046C4E4" wp14:editId="05FC1A40">
@@ -7720,7 +7743,6 @@
               <w:rPr>
                 <w:rFonts w:ascii="Arial" w:hAnsi="Arial" w:cs="Arial"/>
                 <w:noProof/>
-                <w:lang w:val="en-US" w:eastAsia="en-US"/>
               </w:rPr>
               <w:drawing>
                 <wp:inline distT="0" distB="0" distL="0" distR="0" wp14:anchorId="3387BE4D" wp14:editId="799C5A86">
@@ -7821,7 +7843,6 @@
               <w:rPr>
                 <w:rFonts w:ascii="Arial" w:hAnsi="Arial" w:cs="Arial"/>
                 <w:noProof/>
-                <w:lang w:val="en-US" w:eastAsia="en-US"/>
               </w:rPr>
               <w:drawing>
                 <wp:inline distT="0" distB="0" distL="0" distR="0" wp14:anchorId="7E49BC9D" wp14:editId="6DD5CF7D">
@@ -7925,7 +7946,6 @@
               <w:rPr>
                 <w:rFonts w:ascii="Arial" w:hAnsi="Arial" w:cs="Arial"/>
                 <w:noProof/>
-                <w:lang w:val="en-US" w:eastAsia="en-US"/>
               </w:rPr>
               <w:drawing>
                 <wp:inline distT="0" distB="0" distL="0" distR="0" wp14:anchorId="3E85E360" wp14:editId="3170A22F">
@@ -8716,7 +8736,6 @@
         <w:rPr>
           <w:rFonts w:ascii="Arial" w:hAnsi="Arial" w:cs="Arial"/>
           <w:noProof/>
-          <w:lang w:val="en-US" w:eastAsia="en-US"/>
         </w:rPr>
         <mc:AlternateContent>
           <mc:Choice Requires="wps">
@@ -9437,7 +9456,6 @@
         <w:rPr>
           <w:rFonts w:ascii="Arial" w:hAnsi="Arial" w:cs="Arial"/>
           <w:noProof/>
-          <w:lang w:val="en-US" w:eastAsia="en-US"/>
         </w:rPr>
         <w:drawing>
           <wp:inline distT="0" distB="0" distL="0" distR="0" wp14:anchorId="09DB66BB" wp14:editId="4100CBC1">
@@ -9946,6 +9964,8 @@
           <w:rFonts w:ascii="Arial" w:hAnsi="Arial" w:cs="Arial"/>
         </w:rPr>
       </w:pPr>
+      <w:bookmarkStart w:id="12" w:name="_GoBack"/>
+      <w:bookmarkEnd w:id="12"/>
       <w:r>
         <w:rPr>
           <w:rFonts w:ascii="Arial" w:hAnsi="Arial" w:cs="Arial"/>
@@ -9961,7 +9981,7 @@
           <w:rFonts w:ascii="Arial" w:hAnsi="Arial" w:cs="Arial"/>
         </w:rPr>
       </w:pPr>
-      <w:bookmarkStart w:id="12" w:name="_Toc447527147"/>
+      <w:bookmarkStart w:id="13" w:name="_Toc447527147"/>
       <w:r>
         <w:rPr>
           <w:rFonts w:ascii="Arial" w:hAnsi="Arial" w:cs="Arial"/>
@@ -9969,7 +9989,7 @@
         <w:lastRenderedPageBreak/>
         <w:t>Role4All</w:t>
       </w:r>
-      <w:bookmarkEnd w:id="12"/>
+      <w:bookmarkEnd w:id="13"/>
     </w:p>
     <w:p>
       <w:pPr>
@@ -9977,25 +9997,15 @@
         <w:jc w:val="both"/>
         <w:rPr>
           <w:rFonts w:ascii="Arial" w:hAnsi="Arial" w:cs="Arial"/>
-        </w:rPr>
-      </w:pPr>
-      <w:r>
-        <w:rPr>
-          <w:rFonts w:ascii="Arial" w:hAnsi="Arial" w:cs="Arial"/>
-        </w:rPr>
-        <w:t>La majorité des projets, qu’ils soient industriels ou de recherche, demandent à l’heure actuelle l’utilisation de plusieurs outils métiers. Ces divers outils manipulent dans la majorité des cas un grand nombre de données non spécifiques, ce qui signifie qu’une même donnée est amenée à être manipulée par plusieurs outils ; on parle alors d’interopérabilité. La manipulation concurrente de données est l’un des problèmes s</w:t>
-      </w:r>
-      <w:r>
-        <w:rPr>
-          <w:rFonts w:ascii="Arial" w:hAnsi="Arial" w:cs="Arial"/>
-        </w:rPr>
-        <w:t>érieux c’est pourquoi</w:t>
-      </w:r>
-      <w:r>
-        <w:rPr>
-          <w:rFonts w:ascii="Arial" w:hAnsi="Arial" w:cs="Arial"/>
-        </w:rPr>
-        <w:t xml:space="preserve"> il existe de nombreux concepts solutionnant tout ou une partie de ces problèmes, regroupés en trois grandes écoles : l’intégration, l’unification et la fédération. </w:t>
+          <w:lang w:val="en-US"/>
+        </w:rPr>
+      </w:pPr>
+      <w:r>
+        <w:rPr>
+          <w:rFonts w:ascii="Arial" w:hAnsi="Arial" w:cs="Arial"/>
+          <w:lang w:val="en-US"/>
+        </w:rPr>
+        <w:t xml:space="preserve">La majorité des projets, qu’ils soient industriels ou de recherche, demandent à l’heure actuelle l’utilisation de plusieurs outils métiers. Ces divers outils manipulent dans la majorité des cas un grand nombre de données non spécifiques, ce qui signifie qu’une même donnée est amenée à être manipulée par plusieurs outils ; on parle alors d’interopérabilité. La manipulation concurrente de données est l’un des problèmes sérieux des domaines du numérique, il existe alors de nombreux concepts solutionnant tout ou une partie de ces problèmes, regroupés en trois grandes écoles : l’intégration, l’unification et la fédération. </w:t>
       </w:r>
     </w:p>
     <w:p>
@@ -10003,11 +10013,13 @@
         <w:jc w:val="both"/>
         <w:rPr>
           <w:rFonts w:ascii="Arial" w:hAnsi="Arial" w:cs="Arial"/>
-        </w:rPr>
-      </w:pPr>
-      <w:r>
-        <w:rPr>
-          <w:rFonts w:ascii="Arial" w:hAnsi="Arial" w:cs="Arial"/>
+          <w:lang w:val="en-US"/>
+        </w:rPr>
+      </w:pPr>
+      <w:r>
+        <w:rPr>
+          <w:rFonts w:ascii="Arial" w:hAnsi="Arial" w:cs="Arial"/>
+          <w:lang w:val="en-US"/>
         </w:rPr>
         <w:t xml:space="preserve">L’intégration consiste en la fusion des modèles de données utilisés, ce qui correspond à la création d’un modèle de donnée standard. L’intégration est une solution simple et adaptée au problème d’interopérabilité, elle permet de résoudre les problèmes de concurrences à la source en forçant l’utilisation d’un modèle standard. Une telle approche oblige par contre à adapter chaque outil utilisé à un standard unique, ce qui n’est plus envisageable sur les systèmes actuels, à cause de la complexité croissante des systèmes d’information, intégrant de plus en plus d’informations fondées sur des sémantiques différentes. L’intégration est donc une solution adaptée aux systèmes fixes, ne connaissant plus d’évolution. </w:t>
       </w:r>
@@ -10017,25 +10029,15 @@
         <w:jc w:val="both"/>
         <w:rPr>
           <w:rFonts w:ascii="Arial" w:hAnsi="Arial" w:cs="Arial"/>
-        </w:rPr>
-      </w:pPr>
-      <w:r>
-        <w:rPr>
-          <w:rFonts w:ascii="Arial" w:hAnsi="Arial" w:cs="Arial"/>
-        </w:rPr>
-        <w:t>L’unification consiste en la création de correspondances sémantiques entre différents modèles via un méta-modèle commun à tous les composants d’un système, appelé modèle “pivot”. Le modèle pivot permet d’interconnecter des outils métiers possédants des modèles différents, ce qui permet de se libérer des problèmes liés à la notion de modèle standard. L’augmentation de la complexité des applications métier, des processus, des demandes en terme d</w:t>
-      </w:r>
-      <w:r>
-        <w:rPr>
-          <w:rFonts w:ascii="Arial" w:hAnsi="Arial" w:cs="Arial"/>
-        </w:rPr>
-        <w:t>’échanges, etc</w:t>
-      </w:r>
-      <w:r>
-        <w:rPr>
-          <w:rFonts w:ascii="Arial" w:hAnsi="Arial" w:cs="Arial"/>
-        </w:rPr>
-        <w:t>, nécessite le développement de systèmes de plus en plus complexes. Il est alors nécessaire d’adapter le modèle pivot à l’évolution des systèmes, or la complexifications des systèmes ne permet pas la création d’un modèle pivot unique. Il est donc nécessaire de créer plusieurs modèles pivots pour créer l’interopérabilité entre plusieurs outils. La vitesse d’évolution actuelle des systèmes est trop importante pour permettre la gestion des modèles pivots pour un système complexe. L’unification est donc une solution adaptée aux systèmes à évolution lente ou à faible complexité.</w:t>
+          <w:lang w:val="en-US"/>
+        </w:rPr>
+      </w:pPr>
+      <w:r>
+        <w:rPr>
+          <w:rFonts w:ascii="Arial" w:hAnsi="Arial" w:cs="Arial"/>
+          <w:lang w:val="en-US"/>
+        </w:rPr>
+        <w:t>L’unification consiste en la création de correspondances sémantiques entre différents modèles via un méta-modèle commun à tous les composants d’un système, appelé modèle “pivot”. Le modèle pivot permet d’interconnecter des outils métiers possédants des modèles différents, ce qui permet de se libérer des problèmes liés à la notion de modèle standard. L’augmentation de la complexité des applications métier, des processus, des demandes en terme d’échanges, etc., nécessite le développement de systèmes de plus en plus complexes. Il est alors nécessaire d’adapter le modèle pivot à l’évolution des systèmes, or la complexifications des systèmes ne permet pas la création d’un modèle pivot unique. Il est donc nécessaire de créer plusieurs modèles pivots pour créer l’interopérabilité entre plusieurs outils. La vitesse d’évolution actuelle des systèmes est trop importante pour permettre la gestion des modèles pivots pour un système complexe. L’unification est donc une solution adaptée aux systèmes à évolution lente ou à faible complexité.</w:t>
       </w:r>
     </w:p>
     <w:p>
@@ -10043,41 +10045,63 @@
         <w:jc w:val="both"/>
         <w:rPr>
           <w:rFonts w:ascii="Arial" w:hAnsi="Arial" w:cs="Arial"/>
-        </w:rPr>
-      </w:pPr>
-      <w:r>
-        <w:rPr>
-          <w:rFonts w:ascii="Arial" w:hAnsi="Arial" w:cs="Arial"/>
-        </w:rPr>
-        <w:t>La fédération consiste en l’utilisation de « </w:t>
+          <w:lang w:val="en-US"/>
+        </w:rPr>
+      </w:pPr>
+      <w:r>
+        <w:rPr>
+          <w:rFonts w:ascii="Arial" w:hAnsi="Arial" w:cs="Arial"/>
+          <w:lang w:val="en-US"/>
+        </w:rPr>
+        <w:t xml:space="preserve">La fédération consiste en </w:t>
       </w:r>
       <w:proofErr w:type="spellStart"/>
       <w:r>
         <w:rPr>
           <w:rFonts w:ascii="Arial" w:hAnsi="Arial" w:cs="Arial"/>
-        </w:rPr>
-        <w:t>mapping</w:t>
+          <w:lang w:val="en-US"/>
+        </w:rPr>
+        <w:t>l’utilisation</w:t>
       </w:r>
       <w:proofErr w:type="spellEnd"/>
       <w:r>
         <w:rPr>
           <w:rFonts w:ascii="Arial" w:hAnsi="Arial" w:cs="Arial"/>
-        </w:rPr>
-        <w:t> » (cartes de correspondance codées) pour associer dynamiquement des modèles distincts. Les modèles fédérés partagent des concepts similaires ou équivalents, ils sont donc basés sur une ontologie commune (un même méta-méta-modèle). La mise en exergue des concepts communs à plusieurs modèles est complexe et fortement liée au contexte d’utilisation de l’outil, mais elle est indispensable à la fédération. Une relation basée sur les concepts permet d’être indépendant du méta-modèle d’un outil et donc de ses variations, de plus cela permet de relier entre eux tous types d’outils, quel que soit leur méta-modèle. Finalement la fédération est l’approche d’interopérabilité permettant le plus de flexibilité et de dynamisme, c’est pourquoi la fédération est une solution adaptée aux systèmes complexes évoluant rapidement.</w:t>
-      </w:r>
-    </w:p>
-    <w:p>
-      <w:pPr>
-        <w:jc w:val="both"/>
-        <w:rPr>
-          <w:rFonts w:ascii="Arial" w:hAnsi="Arial" w:cs="Arial"/>
-        </w:rPr>
-      </w:pPr>
-      <w:r>
-        <w:rPr>
-          <w:rFonts w:ascii="Arial" w:hAnsi="Arial" w:cs="Arial"/>
-        </w:rPr>
-        <w:t xml:space="preserve">Role4All est un outil architecturé autour de la notion de rôle, un rôle étant défini ici comme un élément de modèle dont les instances sont associées à des instances de types des langages de modélisation [thèse de Jean-Philippe SCHNEIDER]. Cette définition permet de créer un modèle de rôle séparé des modèles à manipuler puis d’associer ce modèle de rôles aux éléments des modèles de travail. Ainsi, il n’est pas nécessaire de modifier les éléments des modèles manipulés, de plus il est possible de faire évoluer le modèle de rôle indépendant des modèles outils, on a alors une grande flexibilité du rôle. </w:t>
+          <w:lang w:val="en-US"/>
+        </w:rPr>
+        <w:t xml:space="preserve"> de « mapping » (</w:t>
+      </w:r>
+      <w:proofErr w:type="spellStart"/>
+      <w:r>
+        <w:rPr>
+          <w:rFonts w:ascii="Arial" w:hAnsi="Arial" w:cs="Arial"/>
+          <w:lang w:val="en-US"/>
+        </w:rPr>
+        <w:t>cartes</w:t>
+      </w:r>
+      <w:proofErr w:type="spellEnd"/>
+      <w:r>
+        <w:rPr>
+          <w:rFonts w:ascii="Arial" w:hAnsi="Arial" w:cs="Arial"/>
+          <w:lang w:val="en-US"/>
+        </w:rPr>
+        <w:t xml:space="preserve"> de </w:t>
+      </w:r>
+      <w:proofErr w:type="spellStart"/>
+      <w:r>
+        <w:rPr>
+          <w:rFonts w:ascii="Arial" w:hAnsi="Arial" w:cs="Arial"/>
+          <w:lang w:val="en-US"/>
+        </w:rPr>
+        <w:t>correspondance</w:t>
+      </w:r>
+      <w:proofErr w:type="spellEnd"/>
+      <w:r>
+        <w:rPr>
+          <w:rFonts w:ascii="Arial" w:hAnsi="Arial" w:cs="Arial"/>
+          <w:lang w:val="en-US"/>
+        </w:rPr>
+        <w:t xml:space="preserve"> codées) pour associer dynamiquement des modèles distincts. Les modèles fédérés partagent des concepts similaires ou équivalents, ils sont donc basés sur une ontologie commune (un même méta-méta-modèle). La mise en exergue des concepts communs à plusieurs modèles est complexe et fortement liée au contexte d’utilisation de l’outil, mais elle est indispensable à la fédération. Une relation basée sur les concepts permet d’être indépendant du méta-modèle d’un outil et donc de ses variations, de plus cela permet de relier entre eux tous types d’outils, quel que soit leur méta-modèle. Finalement la fédération est l’approche d’interopérabilité permettant le plus de flexibilité et de dynamisme, c’est pourquoi la fédération est une solution adaptée aux systèmes complexes évoluant rapidement.</w:t>
       </w:r>
     </w:p>
     <w:p>
@@ -10089,8 +10113,16 @@
         <w:jc w:val="both"/>
         <w:rPr>
           <w:rFonts w:ascii="Arial" w:hAnsi="Arial" w:cs="Arial"/>
-        </w:rPr>
-      </w:pPr>
+          <w:lang w:val="en-US"/>
+        </w:rPr>
+      </w:pPr>
+      <w:r>
+        <w:rPr>
+          <w:rFonts w:ascii="Arial" w:hAnsi="Arial" w:cs="Arial"/>
+          <w:lang w:val="en-US"/>
+        </w:rPr>
+        <w:t xml:space="preserve">Role4All est un outil architecturé autour de la notion de rôle, un rôle étant défini ici comme un élément de modèle dont les instances sont associées à des instances de types des langages de modélisation [thèse de Jean-Philippe SCHNEIDER]. Cette définition permet de créer un modèle de rôle séparé des modèles à manipuler puis d’associer ce modèle de rôles aux éléments des modèles de travail. Ainsi, il n’est pas nécessaire de modifier les éléments des modèles manipulés, de plus il est possible de faire évoluer le modèle de rôle indépendant des modèles outils, on a alors une grande flexibilité du rôle. </w:t>
+      </w:r>
     </w:p>
     <w:p>
       <w:pPr>
@@ -10101,42 +10133,70 @@
         <w:jc w:val="both"/>
         <w:rPr>
           <w:rFonts w:ascii="Arial" w:hAnsi="Arial" w:cs="Arial"/>
-        </w:rPr>
-      </w:pPr>
-      <w:r>
-        <w:rPr>
-          <w:rFonts w:ascii="Arial" w:hAnsi="Arial" w:cs="Arial"/>
-        </w:rPr>
-        <w:t xml:space="preserve">Role4All permet à un rôle de jouer un rôle c’est-à-dire de considérer une instance de rôle comme une instance de modèle et de lier cette instance à un rôle. Cela permet, entre autre, de créer des points de vue sur un modèle ou de centraliser dans un même point de vue des informations provenant de divers outils. Un rôle est donc un élément indépendant des modèles de travail associé à un ou plusieurs éléments de modèle, cette indépendance permet une allocation dynamique des rôles. </w:t>
-      </w:r>
+          <w:lang w:val="en-US"/>
+        </w:rPr>
+      </w:pPr>
     </w:p>
     <w:p>
       <w:pPr>
+        <w:autoSpaceDE w:val="0"/>
+        <w:autoSpaceDN w:val="0"/>
+        <w:adjustRightInd w:val="0"/>
+        <w:spacing w:after="0" w:line="240" w:lineRule="auto"/>
         <w:jc w:val="both"/>
         <w:rPr>
           <w:rFonts w:ascii="Arial" w:hAnsi="Arial" w:cs="Arial"/>
-        </w:rPr>
-      </w:pPr>
+          <w:lang w:val="en-US"/>
+        </w:rPr>
+      </w:pPr>
+      <w:r>
+        <w:rPr>
+          <w:rFonts w:ascii="Arial" w:hAnsi="Arial" w:cs="Arial"/>
+          <w:lang w:val="en-US"/>
+        </w:rPr>
+        <w:lastRenderedPageBreak/>
+        <w:t xml:space="preserve">Role4All permet à un rôle de jouer un rôle c’est-à-dire de considérer une instance de rôle comme une instance de modèle et de lier cette instance à un rôle. Cela permet, entre autre, de créer des points de vue sur un modèle ou de centraliser dans un même point de vue des informations provenant de divers outils. Un rôle est donc un élément indépendant des modèles de travail associé à un ou plusieurs éléments de modèle, cette indépendance permet une allocation dynamique des rôles. </w:t>
+      </w:r>
     </w:p>
     <w:p>
       <w:pPr>
+        <w:autoSpaceDE w:val="0"/>
+        <w:autoSpaceDN w:val="0"/>
+        <w:adjustRightInd w:val="0"/>
+        <w:spacing w:after="0" w:line="240" w:lineRule="auto"/>
         <w:jc w:val="both"/>
         <w:rPr>
           <w:rFonts w:ascii="Arial" w:hAnsi="Arial" w:cs="Arial"/>
-        </w:rPr>
-      </w:pPr>
-      <w:r>
-        <w:rPr>
-          <w:rFonts w:ascii="Arial" w:hAnsi="Arial" w:cs="Arial"/>
-        </w:rPr>
-        <w:t>De ce fait Role4All est semblable à un outil de fédération car il permet de regrouper des informations provenant de plusieurs modèles en se basant sur un concept (un rôle) commun. Cependant la première version de Role4All (présenté lors de la thèse de Jean-Philippe SCHNEIDER) créait un lien unidirectionnel entre les modèles des outils et Role4All, ce qui est incompatible avec la notion de fédération (nécessitant une communication bidirectionnelle). De plus il n’existait pas de liens entre deux instances d’éléments de modèle jouant le même rôle, ce qui dans l’architecture de Role4All est nécessaire à la fédération. La partie suivante présente l’architecture de Role4All dans sa première version.</w:t>
-      </w:r>
+          <w:lang w:val="en-US"/>
+        </w:rPr>
+      </w:pPr>
     </w:p>
     <w:p>
       <w:pPr>
+        <w:autoSpaceDE w:val="0"/>
+        <w:autoSpaceDN w:val="0"/>
+        <w:adjustRightInd w:val="0"/>
+        <w:spacing w:after="0" w:line="240" w:lineRule="auto"/>
         <w:jc w:val="both"/>
         <w:rPr>
           <w:rFonts w:ascii="Arial" w:hAnsi="Arial" w:cs="Arial"/>
+          <w:lang w:val="en-US"/>
+        </w:rPr>
+      </w:pPr>
+      <w:r>
+        <w:rPr>
+          <w:rFonts w:ascii="Arial" w:hAnsi="Arial" w:cs="Arial"/>
+          <w:lang w:val="en-US"/>
+        </w:rPr>
+        <w:t>De ce fait Role4All est semblable à un outil de fédération car il permet de regrouper des informations provenant de plusieurs modèles en se basant sur un concept (un rôle) commun. Cependant la première version de Role4All (présenté lors de la thèse de Jean-Philippe SCHNEIDER) créait un lien unidirectionnel entre les modèles des outils et Role4All, ce qui est incompatible avec la notion de fédération (nécessitant une communication bidirectionnelle). De plus il n’existait pas de liens entre deux instances d’éléments de modèle jouant le même rôle, ce qui dans l’architecture de Role4All est nécessaire à la fédération. La partie suivante présente l’architecture de Role4All dans sa première version.</w:t>
+      </w:r>
+    </w:p>
+    <w:p>
+      <w:pPr>
+        <w:jc w:val="both"/>
+        <w:rPr>
+          <w:rFonts w:ascii="Arial" w:hAnsi="Arial" w:cs="Arial"/>
+          <w:lang w:val="en-US"/>
         </w:rPr>
       </w:pPr>
     </w:p>
@@ -10302,6 +10362,17 @@
         </w:tabs>
         <w:jc w:val="both"/>
         <w:rPr>
+          <w:lang w:val="en-US"/>
+        </w:rPr>
+      </w:pPr>
+    </w:p>
+    <w:p>
+      <w:pPr>
+        <w:tabs>
+          <w:tab w:val="left" w:pos="1320"/>
+        </w:tabs>
+        <w:jc w:val="both"/>
+        <w:rPr>
           <w:color w:val="000000" w:themeColor="text1"/>
         </w:rPr>
       </w:pPr>
@@ -10309,7 +10380,6 @@
         <w:rPr>
           <w:noProof/>
           <w:color w:val="000000" w:themeColor="text1"/>
-          <w:lang w:val="en-US" w:eastAsia="en-US"/>
         </w:rPr>
         <w:drawing>
           <wp:inline distT="0" distB="0" distL="0" distR="0" wp14:anchorId="56959150" wp14:editId="42F4A0F9">
@@ -10836,6 +10906,7 @@
         </w:rPr>
         <w:t xml:space="preserve"> and the role </w:t>
       </w:r>
+      <w:proofErr w:type="spellStart"/>
       <w:r>
         <w:rPr>
           <w:rFonts w:ascii="Arial" w:hAnsi="Arial" w:cs="Arial"/>
@@ -10844,6 +10915,7 @@
         </w:rPr>
         <w:t>RoleFPGA</w:t>
       </w:r>
+      <w:proofErr w:type="spellEnd"/>
       <w:r>
         <w:rPr>
           <w:rFonts w:ascii="Arial" w:hAnsi="Arial" w:cs="Arial"/>
@@ -11887,7 +11959,6 @@
         <w:rPr>
           <w:rFonts w:ascii="Arial" w:hAnsi="Arial" w:cs="Arial"/>
           <w:szCs w:val="18"/>
-          <w:lang w:val="en-US"/>
         </w:rPr>
       </w:pPr>
     </w:p>
@@ -11907,12 +11978,11 @@
           <w:noProof/>
           <w:color w:val="C00000"/>
           <w:szCs w:val="18"/>
-          <w:lang w:val="en-US" w:eastAsia="en-US"/>
         </w:rPr>
         <w:lastRenderedPageBreak/>
         <w:drawing>
           <wp:inline distT="0" distB="0" distL="0" distR="0" wp14:anchorId="3DD05469" wp14:editId="7C4325D2">
-            <wp:extent cx="5800725" cy="4773802"/>
+            <wp:extent cx="5972175" cy="4914900"/>
             <wp:effectExtent l="0" t="0" r="0" b="0"/>
             <wp:docPr id="7" name="Image 7"/>
             <wp:cNvGraphicFramePr>
@@ -11943,7 +12013,7 @@
                   <pic:spPr bwMode="auto">
                     <a:xfrm>
                       <a:off x="0" y="0"/>
-                      <a:ext cx="5800725" cy="4773802"/>
+                      <a:ext cx="5972175" cy="4914900"/>
                     </a:xfrm>
                     <a:prstGeom prst="rect">
                       <a:avLst/>
@@ -12363,18 +12433,11 @@
         <w:jc w:val="both"/>
         <w:rPr>
           <w:rFonts w:ascii="Arial" w:hAnsi="Arial" w:cs="Arial"/>
-          <w:lang w:val="en-US"/>
-        </w:rPr>
-      </w:pPr>
-      <w:r>
-        <w:rPr>
-          <w:rFonts w:ascii="Arial" w:hAnsi="Arial" w:cs="Arial"/>
           <w:bCs/>
           <w:szCs w:val="18"/>
           <w:lang w:val="en-US"/>
         </w:rPr>
-        <w:t xml:space="preserve">The synchronization methods are developed in the container role, by default it is a check-out/check-in synchronization [Thesis synchro]. After a save all changes are immediately reflected in all the synchronized tools according to the synchronization rules. The synchronization needs </w:t>
-      </w:r>
+      </w:pPr>
       <w:r>
         <w:rPr>
           <w:rFonts w:ascii="Arial" w:hAnsi="Arial" w:cs="Arial"/>
@@ -12382,7 +12445,7 @@
           <w:szCs w:val="18"/>
           <w:lang w:val="en-US"/>
         </w:rPr>
-        <w:t>to depend on</w:t>
+        <w:t xml:space="preserve">The synchronization methods are developed in the container role, by default it is a check-out/check-in synchronization [Thesis synchro]. After a save all changes are immediately reflected in all the synchronized tools according to the synchronization rules. The synchronization needs </w:t>
       </w:r>
       <w:r>
         <w:rPr>
@@ -12391,14 +12454,7 @@
           <w:szCs w:val="18"/>
           <w:lang w:val="en-US"/>
         </w:rPr>
-        <w:t xml:space="preserve"> the context (Network management, </w:t>
-      </w:r>
-      <w:r>
-        <w:rPr>
-          <w:rFonts w:ascii="Arial" w:hAnsi="Arial" w:cs="Arial"/>
-          <w:lang w:val="en-US"/>
-        </w:rPr>
-        <w:t>Cybersecurity</w:t>
+        <w:t>to depend on</w:t>
       </w:r>
       <w:r>
         <w:rPr>
@@ -12407,7 +12463,14 @@
           <w:szCs w:val="18"/>
           <w:lang w:val="en-US"/>
         </w:rPr>
-        <w:t>, etc.)</w:t>
+        <w:t xml:space="preserve"> the context (Network management, </w:t>
+      </w:r>
+      <w:r>
+        <w:rPr>
+          <w:rFonts w:ascii="Arial" w:hAnsi="Arial" w:cs="Arial"/>
+          <w:lang w:val="en-US"/>
+        </w:rPr>
+        <w:t>Cybersecurity</w:t>
       </w:r>
       <w:r>
         <w:rPr>
@@ -12416,7 +12479,7 @@
           <w:szCs w:val="18"/>
           <w:lang w:val="en-US"/>
         </w:rPr>
-        <w:t>,</w:t>
+        <w:t>, etc.)</w:t>
       </w:r>
       <w:r>
         <w:rPr>
@@ -12425,7 +12488,7 @@
           <w:szCs w:val="18"/>
           <w:lang w:val="en-US"/>
         </w:rPr>
-        <w:t xml:space="preserve"> therefore Role4All allows to personalize each synchronization. A user can</w:t>
+        <w:t>,</w:t>
       </w:r>
       <w:r>
         <w:rPr>
@@ -12434,7 +12497,7 @@
           <w:szCs w:val="18"/>
           <w:lang w:val="en-US"/>
         </w:rPr>
-        <w:t xml:space="preserve"> define various rules and check</w:t>
+        <w:t xml:space="preserve"> therefore Role4All allows to personalize each synchronization. A user can</w:t>
       </w:r>
       <w:r>
         <w:rPr>
@@ -12443,7 +12506,7 @@
           <w:szCs w:val="18"/>
           <w:lang w:val="en-US"/>
         </w:rPr>
-        <w:t xml:space="preserve"> when he creates synchronization</w:t>
+        <w:t xml:space="preserve"> define various rules and check</w:t>
       </w:r>
       <w:r>
         <w:rPr>
@@ -12452,7 +12515,7 @@
           <w:szCs w:val="18"/>
           <w:lang w:val="en-US"/>
         </w:rPr>
-        <w:t>s between tools with Role4All, for example</w:t>
+        <w:t xml:space="preserve"> when he creates synchronization</w:t>
       </w:r>
       <w:r>
         <w:rPr>
@@ -12461,1014 +12524,185 @@
           <w:szCs w:val="18"/>
           <w:lang w:val="en-US"/>
         </w:rPr>
-        <w:t xml:space="preserve"> a prioritization of the synchronizations according to the role of the user. Moreover it is possible to change the default synchronization method for another one, like the Long Transaction Model designed to support the evolution of whole systems as a series of apparently atomic changes [thesis synchro]. The main idea with the synchronization in Role4All is to be independent of the tools and easily editable. </w:t>
+        <w:t>s between tools with Role4All, for example</w:t>
+      </w:r>
+      <w:r>
+        <w:rPr>
+          <w:rFonts w:ascii="Arial" w:hAnsi="Arial" w:cs="Arial"/>
+          <w:bCs/>
+          <w:szCs w:val="18"/>
+          <w:lang w:val="en-US"/>
+        </w:rPr>
+        <w:t xml:space="preserve"> a prioritization of the synchronizations according to the role of the user. Moreover it is possible to change the default synchronization method for another one, like the Long Transaction Model designed to support the evolution of whole systems as a series of </w:t>
+      </w:r>
+      <w:r>
+        <w:rPr>
+          <w:rFonts w:ascii="Arial" w:hAnsi="Arial" w:cs="Arial"/>
+          <w:bCs/>
+          <w:szCs w:val="18"/>
+          <w:lang w:val="en-US"/>
+        </w:rPr>
+        <w:lastRenderedPageBreak/>
+        <w:t xml:space="preserve">apparently atomic changes [thesis synchro]. The main idea with the synchronization in Role4All is to be independent of the tools and easily editable. </w:t>
       </w:r>
     </w:p>
     <w:p>
       <w:pPr>
         <w:pStyle w:val="Titre3"/>
+        <w:tabs>
+          <w:tab w:val="left" w:pos="8205"/>
+        </w:tabs>
         <w:jc w:val="both"/>
         <w:rPr>
           <w:rFonts w:ascii="Arial" w:hAnsi="Arial" w:cs="Arial"/>
-        </w:rPr>
-      </w:pPr>
-      <w:bookmarkStart w:id="13" w:name="_Toc447527148"/>
-      <w:r>
-        <w:rPr>
-          <w:rFonts w:ascii="Arial" w:hAnsi="Arial" w:cs="Arial"/>
-        </w:rPr>
-        <w:lastRenderedPageBreak/>
-        <w:t>Morphose</w:t>
-      </w:r>
-      <w:r>
-        <w:rPr>
-          <w:rFonts w:ascii="Arial" w:hAnsi="Arial" w:cs="Arial"/>
-        </w:rPr>
-        <w:t>(TODO)</w:t>
-      </w:r>
-      <w:bookmarkEnd w:id="13"/>
+          <w:lang w:val="en-US"/>
+        </w:rPr>
+      </w:pPr>
+      <w:r>
+        <w:rPr>
+          <w:rFonts w:ascii="Arial" w:hAnsi="Arial" w:cs="Arial"/>
+          <w:lang w:val="en-US"/>
+        </w:rPr>
+        <w:tab/>
+      </w:r>
     </w:p>
     <w:p>
       <w:pPr>
+        <w:pStyle w:val="Titre3"/>
         <w:jc w:val="both"/>
         <w:rPr>
           <w:rFonts w:ascii="Arial" w:hAnsi="Arial" w:cs="Arial"/>
-        </w:rPr>
-      </w:pPr>
-      <w:r>
-        <w:rPr>
-          <w:rFonts w:ascii="Arial" w:hAnsi="Arial" w:cs="Arial"/>
-        </w:rPr>
-        <w:t>Mettre la description de Morphose sans la description du use case.</w:t>
-      </w:r>
+          <w:lang w:val="en-US"/>
+        </w:rPr>
+      </w:pPr>
     </w:p>
     <w:p>
       <w:pPr>
+        <w:pStyle w:val="Titre3"/>
         <w:jc w:val="both"/>
         <w:rPr>
           <w:rFonts w:ascii="Arial" w:hAnsi="Arial" w:cs="Arial"/>
-        </w:rPr>
-      </w:pPr>
-      <w:r>
-        <w:rPr>
-          <w:rFonts w:ascii="Arial" w:hAnsi="Arial" w:cs="Arial"/>
-        </w:rPr>
-        <w:t xml:space="preserve">Morphose est une suite d'outils de l'ESL dédiés à l'exploration d'architecture, la synthèse </w:t>
-      </w:r>
-      <w:proofErr w:type="gramStart"/>
-      <w:r>
-        <w:rPr>
-          <w:rFonts w:ascii="Arial" w:hAnsi="Arial" w:cs="Arial"/>
-        </w:rPr>
-        <w:t>architecturale(</w:t>
-      </w:r>
-      <w:proofErr w:type="gramEnd"/>
-      <w:r>
-        <w:rPr>
-          <w:rFonts w:ascii="Arial" w:hAnsi="Arial" w:cs="Arial"/>
-        </w:rPr>
-        <w:t>HSL,SLS), la simulation ainsi que la vérification</w:t>
-      </w:r>
-      <w:r>
-        <w:rPr>
-          <w:rFonts w:ascii="Arial" w:hAnsi="Arial" w:cs="Arial"/>
-        </w:rPr>
-        <w:t>.</w:t>
-      </w:r>
+          <w:lang w:val="en-US"/>
+        </w:rPr>
+      </w:pPr>
     </w:p>
     <w:p>
       <w:pPr>
+        <w:pStyle w:val="Titre3"/>
         <w:jc w:val="both"/>
         <w:rPr>
           <w:rFonts w:ascii="Arial" w:hAnsi="Arial" w:cs="Arial"/>
+          <w:lang w:val="en-US"/>
         </w:rPr>
       </w:pPr>
     </w:p>
     <w:p>
       <w:pPr>
         <w:pStyle w:val="Titre3"/>
-        <w:rPr>
-          <w:rFonts w:ascii="Arial" w:hAnsi="Arial" w:cs="Arial"/>
-        </w:rPr>
-      </w:pPr>
-      <w:r>
-        <w:rPr>
-          <w:rFonts w:ascii="Arial" w:hAnsi="Arial" w:cs="Arial"/>
-        </w:rPr>
-        <w:t>Use Case</w:t>
-      </w:r>
+        <w:jc w:val="both"/>
+        <w:rPr>
+          <w:rFonts w:ascii="Arial" w:hAnsi="Arial" w:cs="Arial"/>
+          <w:lang w:val="en-US"/>
+        </w:rPr>
+      </w:pPr>
     </w:p>
     <w:p>
       <w:pPr>
-        <w:ind w:firstLine="720"/>
+        <w:pStyle w:val="Titre3"/>
         <w:jc w:val="both"/>
         <w:rPr>
           <w:rFonts w:ascii="Arial" w:hAnsi="Arial" w:cs="Arial"/>
-          <w:lang w:val="en-US"/>
-        </w:rPr>
-      </w:pPr>
-      <w:r>
-        <w:rPr>
-          <w:rFonts w:ascii="Arial" w:hAnsi="Arial" w:cs="Arial"/>
-          <w:lang w:val="en-US"/>
-        </w:rPr>
-        <w:t>A cyber terrorist wants infected a system named CSUC with a homemade virus. CSUC is an object detection system composes of a camera, a FPGA and various processors/CPU. For our example we simplify the system to two elements: a platform (FPGA) and a processor (ARM) with an Ethernet connection. To do his mission the terrorist needs some information about the system (conception, consumption, etc.). To collect information he hacks the mailbox of a member of the project CSUC. The terrorist catch some important information: the global consumption of the system (2 </w:t>
-      </w:r>
-      <w:proofErr w:type="gramStart"/>
-      <w:r>
-        <w:rPr>
-          <w:rFonts w:ascii="Arial" w:hAnsi="Arial" w:cs="Arial"/>
-          <w:lang w:val="en-US"/>
-        </w:rPr>
-        <w:t xml:space="preserve">750 </w:t>
-      </w:r>
-      <w:proofErr w:type="spellStart"/>
-      <w:r>
-        <w:rPr>
-          <w:rFonts w:ascii="Arial" w:hAnsi="Arial" w:cs="Arial"/>
-          <w:lang w:val="en-US"/>
-        </w:rPr>
-        <w:t>mW</w:t>
-      </w:r>
-      <w:proofErr w:type="spellEnd"/>
-      <w:r>
-        <w:rPr>
-          <w:rFonts w:ascii="Arial" w:hAnsi="Arial" w:cs="Arial"/>
-          <w:lang w:val="en-US"/>
-        </w:rPr>
-        <w:t>/h</w:t>
-      </w:r>
-      <w:proofErr w:type="gramEnd"/>
-      <w:r>
-        <w:rPr>
-          <w:rFonts w:ascii="Arial" w:hAnsi="Arial" w:cs="Arial"/>
-          <w:lang w:val="en-US"/>
-        </w:rPr>
-        <w:t>) and a photo of the system. According to the photo, the terrorist detect that the system CSCU is compose of two elements, a platform and a processor. The terrorist limits his investigation to two platforms (Raspberry Pi and FPGA) and two processors (ARM and I7). Due to the worksheets of each product the terrorist can create an array to connect some product name (Raspberry Pi, FPGA, ARM, and I7) and their consumptions.</w:t>
-      </w:r>
+        </w:rPr>
+      </w:pPr>
+      <w:bookmarkStart w:id="14" w:name="_Toc447527148"/>
+      <w:r>
+        <w:rPr>
+          <w:rFonts w:ascii="Arial" w:hAnsi="Arial" w:cs="Arial"/>
+        </w:rPr>
+        <w:t>Morphose</w:t>
+      </w:r>
+      <w:r>
+        <w:rPr>
+          <w:rFonts w:ascii="Arial" w:hAnsi="Arial" w:cs="Arial"/>
+        </w:rPr>
+        <w:t>(TODO)</w:t>
+      </w:r>
+      <w:bookmarkEnd w:id="14"/>
     </w:p>
     <w:p>
       <w:pPr>
-        <w:jc w:val="center"/>
-      </w:pPr>
-      <w:r>
-        <w:rPr>
-          <w:noProof/>
-        </w:rPr>
-        <w:drawing>
-          <wp:inline distT="0" distB="0" distL="0" distR="0" wp14:anchorId="662FD168" wp14:editId="53816430">
-            <wp:extent cx="2352675" cy="1066194"/>
-            <wp:effectExtent l="0" t="0" r="0" b="635"/>
-            <wp:docPr id="2" name="Image 2"/>
-            <wp:cNvGraphicFramePr>
-              <a:graphicFrameLocks xmlns:a="http://schemas.openxmlformats.org/drawingml/2006/main" noChangeAspect="1"/>
-            </wp:cNvGraphicFramePr>
-            <a:graphic xmlns:a="http://schemas.openxmlformats.org/drawingml/2006/main">
-              <a:graphicData uri="http://schemas.openxmlformats.org/drawingml/2006/picture">
-                <pic:pic xmlns:pic="http://schemas.openxmlformats.org/drawingml/2006/picture">
-                  <pic:nvPicPr>
-                    <pic:cNvPr id="0" name="Comsumption.PNG"/>
-                    <pic:cNvPicPr/>
-                  </pic:nvPicPr>
-                  <pic:blipFill>
-                    <a:blip r:embed="rId40">
-                      <a:extLst>
-                        <a:ext uri="{28A0092B-C50C-407E-A947-70E740481C1C}">
-                          <a14:useLocalDpi xmlns:a14="http://schemas.microsoft.com/office/drawing/2010/main" val="0"/>
-                        </a:ext>
-                      </a:extLst>
-                    </a:blip>
-                    <a:stretch>
-                      <a:fillRect/>
-                    </a:stretch>
-                  </pic:blipFill>
-                  <pic:spPr>
-                    <a:xfrm>
-                      <a:off x="0" y="0"/>
-                      <a:ext cx="2353004" cy="1066343"/>
-                    </a:xfrm>
-                    <a:prstGeom prst="rect">
-                      <a:avLst/>
-                    </a:prstGeom>
-                  </pic:spPr>
-                </pic:pic>
-              </a:graphicData>
-            </a:graphic>
-          </wp:inline>
-        </w:drawing>
+        <w:jc w:val="both"/>
+        <w:rPr>
+          <w:rFonts w:ascii="Arial" w:hAnsi="Arial" w:cs="Arial"/>
+        </w:rPr>
+      </w:pPr>
+      <w:r>
+        <w:rPr>
+          <w:rFonts w:ascii="Arial" w:hAnsi="Arial" w:cs="Arial"/>
+        </w:rPr>
+        <w:t>Mettre la description de Morphose sans la description du use case.</w:t>
       </w:r>
     </w:p>
     <w:p>
       <w:pPr>
-        <w:pStyle w:val="Lgende"/>
-        <w:rPr>
-          <w:rFonts w:ascii="Arial" w:hAnsi="Arial" w:cs="Arial"/>
-          <w:lang w:val="en-US"/>
-        </w:rPr>
-      </w:pPr>
-      <w:bookmarkStart w:id="14" w:name="_Toc440461307"/>
-      <w:bookmarkStart w:id="15" w:name="_Toc440461421"/>
-      <w:r>
-        <w:rPr>
-          <w:rFonts w:ascii="Arial" w:hAnsi="Arial" w:cs="Arial"/>
-          <w:lang w:val="en-US"/>
-        </w:rPr>
-        <w:t xml:space="preserve">Figure </w:t>
-      </w:r>
-      <w:r>
-        <w:rPr>
-          <w:rFonts w:ascii="Arial" w:hAnsi="Arial" w:cs="Arial"/>
-        </w:rPr>
-        <w:fldChar w:fldCharType="begin"/>
-      </w:r>
-      <w:r>
-        <w:rPr>
-          <w:rFonts w:ascii="Arial" w:hAnsi="Arial" w:cs="Arial"/>
-          <w:lang w:val="en-US"/>
-        </w:rPr>
-        <w:instrText xml:space="preserve"> SEQ Figure \* ARABIC </w:instrText>
-      </w:r>
-      <w:r>
-        <w:rPr>
-          <w:rFonts w:ascii="Arial" w:hAnsi="Arial" w:cs="Arial"/>
-        </w:rPr>
-        <w:fldChar w:fldCharType="separate"/>
-      </w:r>
-      <w:r>
-        <w:rPr>
-          <w:rFonts w:ascii="Arial" w:hAnsi="Arial" w:cs="Arial"/>
-          <w:noProof/>
-          <w:lang w:val="en-US"/>
-        </w:rPr>
-        <w:t>1</w:t>
-      </w:r>
-      <w:r>
-        <w:rPr>
-          <w:rFonts w:ascii="Arial" w:hAnsi="Arial" w:cs="Arial"/>
-          <w:noProof/>
-        </w:rPr>
-        <w:fldChar w:fldCharType="end"/>
-      </w:r>
-      <w:r>
-        <w:rPr>
-          <w:rFonts w:ascii="Arial" w:hAnsi="Arial" w:cs="Arial"/>
-          <w:lang w:val="en-US"/>
-        </w:rPr>
-        <w:t>: Excels file gathering some consumption</w:t>
-      </w:r>
-      <w:bookmarkEnd w:id="14"/>
-      <w:bookmarkEnd w:id="15"/>
+        <w:jc w:val="both"/>
+        <w:rPr>
+          <w:rFonts w:ascii="Arial" w:hAnsi="Arial" w:cs="Arial"/>
+        </w:rPr>
+      </w:pPr>
+      <w:r>
+        <w:rPr>
+          <w:rFonts w:ascii="Arial" w:hAnsi="Arial" w:cs="Arial"/>
+        </w:rPr>
+        <w:t xml:space="preserve">Morphose est une suite d'outils de l'ESL dédiés à l'exploration d'architecture, la synthèse </w:t>
+      </w:r>
+      <w:proofErr w:type="gramStart"/>
+      <w:r>
+        <w:rPr>
+          <w:rFonts w:ascii="Arial" w:hAnsi="Arial" w:cs="Arial"/>
+        </w:rPr>
+        <w:t>architecturale(</w:t>
+      </w:r>
+      <w:proofErr w:type="gramEnd"/>
+      <w:r>
+        <w:rPr>
+          <w:rFonts w:ascii="Arial" w:hAnsi="Arial" w:cs="Arial"/>
+        </w:rPr>
+        <w:t>HSL,SLS), la simulation ainsi que la vérification</w:t>
+      </w:r>
+      <w:r>
+        <w:rPr>
+          <w:rFonts w:ascii="Arial" w:hAnsi="Arial" w:cs="Arial"/>
+        </w:rPr>
+        <w:t>.</w:t>
+      </w:r>
     </w:p>
     <w:p>
       <w:pPr>
-        <w:tabs>
-          <w:tab w:val="left" w:pos="3525"/>
-        </w:tabs>
         <w:jc w:val="both"/>
         <w:rPr>
           <w:rFonts w:ascii="Arial" w:hAnsi="Arial" w:cs="Arial"/>
-          <w:lang w:val="en-US"/>
-        </w:rPr>
-      </w:pPr>
-      <w:r>
-        <w:rPr>
-          <w:rFonts w:ascii="Arial" w:hAnsi="Arial" w:cs="Arial"/>
-          <w:lang w:val="en-US"/>
-        </w:rPr>
-        <w:t>The second source of information (the photo) allows modeling a hypothetical system with Pimca.</w:t>
-      </w:r>
+        </w:rPr>
+      </w:pPr>
     </w:p>
     <w:p>
       <w:pPr>
-        <w:jc w:val="center"/>
-      </w:pPr>
-      <w:r>
-        <w:rPr>
-          <w:noProof/>
-        </w:rPr>
-        <w:drawing>
-          <wp:inline distT="0" distB="0" distL="0" distR="0" wp14:anchorId="25ED6460" wp14:editId="1F306FAC">
-            <wp:extent cx="1181100" cy="2152554"/>
-            <wp:effectExtent l="0" t="0" r="0" b="635"/>
-            <wp:docPr id="9" name="Image 9"/>
-            <wp:cNvGraphicFramePr>
-              <a:graphicFrameLocks xmlns:a="http://schemas.openxmlformats.org/drawingml/2006/main" noChangeAspect="1"/>
-            </wp:cNvGraphicFramePr>
-            <a:graphic xmlns:a="http://schemas.openxmlformats.org/drawingml/2006/main">
-              <a:graphicData uri="http://schemas.openxmlformats.org/drawingml/2006/picture">
-                <pic:pic xmlns:pic="http://schemas.openxmlformats.org/drawingml/2006/picture">
-                  <pic:nvPicPr>
-                    <pic:cNvPr id="0" name="Model_Hypothetic.png"/>
-                    <pic:cNvPicPr/>
-                  </pic:nvPicPr>
-                  <pic:blipFill>
-                    <a:blip r:embed="rId41" cstate="print">
-                      <a:extLst>
-                        <a:ext uri="{28A0092B-C50C-407E-A947-70E740481C1C}">
-                          <a14:useLocalDpi xmlns:a14="http://schemas.microsoft.com/office/drawing/2010/main" val="0"/>
-                        </a:ext>
-                      </a:extLst>
-                    </a:blip>
-                    <a:stretch>
-                      <a:fillRect/>
-                    </a:stretch>
-                  </pic:blipFill>
-                  <pic:spPr>
-                    <a:xfrm>
-                      <a:off x="0" y="0"/>
-                      <a:ext cx="1182081" cy="2154341"/>
-                    </a:xfrm>
-                    <a:prstGeom prst="rect">
-                      <a:avLst/>
-                    </a:prstGeom>
-                  </pic:spPr>
-                </pic:pic>
-              </a:graphicData>
-            </a:graphic>
-          </wp:inline>
-        </w:drawing>
-      </w:r>
+        <w:pStyle w:val="Titre2"/>
+        <w:jc w:val="both"/>
+        <w:rPr>
+          <w:rFonts w:ascii="Arial" w:hAnsi="Arial" w:cs="Arial"/>
+        </w:rPr>
+      </w:pPr>
     </w:p>
     <w:p>
       <w:pPr>
-        <w:pStyle w:val="Lgende"/>
-        <w:rPr>
-          <w:rFonts w:ascii="Arial" w:hAnsi="Arial" w:cs="Arial"/>
-          <w:lang w:val="en-US"/>
-        </w:rPr>
-      </w:pPr>
-      <w:bookmarkStart w:id="16" w:name="_Toc440461308"/>
-      <w:bookmarkStart w:id="17" w:name="_Toc440461422"/>
-      <w:r>
-        <w:rPr>
-          <w:rFonts w:ascii="Arial" w:hAnsi="Arial" w:cs="Arial"/>
-          <w:lang w:val="en-US"/>
-        </w:rPr>
-        <w:t xml:space="preserve">Figure </w:t>
-      </w:r>
-      <w:r>
-        <w:rPr>
-          <w:rFonts w:ascii="Arial" w:hAnsi="Arial" w:cs="Arial"/>
-        </w:rPr>
-        <w:fldChar w:fldCharType="begin"/>
-      </w:r>
-      <w:r>
-        <w:rPr>
-          <w:rFonts w:ascii="Arial" w:hAnsi="Arial" w:cs="Arial"/>
-          <w:lang w:val="en-US"/>
-        </w:rPr>
-        <w:instrText xml:space="preserve"> SEQ Figure \* ARABIC </w:instrText>
-      </w:r>
-      <w:r>
-        <w:rPr>
-          <w:rFonts w:ascii="Arial" w:hAnsi="Arial" w:cs="Arial"/>
-        </w:rPr>
-        <w:fldChar w:fldCharType="separate"/>
-      </w:r>
-      <w:r>
-        <w:rPr>
-          <w:rFonts w:ascii="Arial" w:hAnsi="Arial" w:cs="Arial"/>
-          <w:noProof/>
-          <w:lang w:val="en-US"/>
-        </w:rPr>
-        <w:t>2</w:t>
-      </w:r>
-      <w:r>
-        <w:rPr>
-          <w:rFonts w:ascii="Arial" w:hAnsi="Arial" w:cs="Arial"/>
-          <w:noProof/>
-        </w:rPr>
-        <w:fldChar w:fldCharType="end"/>
-      </w:r>
-      <w:r>
-        <w:rPr>
-          <w:rFonts w:ascii="Arial" w:hAnsi="Arial" w:cs="Arial"/>
-          <w:lang w:val="en-US"/>
-        </w:rPr>
-        <w:t>: Pimca model of the hypothetical system</w:t>
-      </w:r>
-      <w:bookmarkEnd w:id="16"/>
-      <w:bookmarkEnd w:id="17"/>
-    </w:p>
-    <w:p>
-      <w:pPr>
-        <w:ind w:firstLine="420"/>
-        <w:jc w:val="both"/>
-        <w:rPr>
-          <w:rFonts w:ascii="Arial" w:hAnsi="Arial" w:cs="Arial"/>
-          <w:lang w:val="en-US"/>
-        </w:rPr>
-      </w:pPr>
-      <w:r>
-        <w:rPr>
-          <w:rFonts w:ascii="Arial" w:hAnsi="Arial" w:cs="Arial"/>
-          <w:lang w:val="en-US"/>
-        </w:rPr>
-        <w:t xml:space="preserve">This model describes a simple system including two elements, a platform and a processor. But we have an undetermined about these elements, the processor is an ARM or </w:t>
-      </w:r>
-      <w:r>
-        <w:rPr>
-          <w:rFonts w:ascii="Arial" w:hAnsi="Arial" w:cs="Arial"/>
-          <w:lang w:val="en-US"/>
-        </w:rPr>
-        <w:lastRenderedPageBreak/>
-        <w:t xml:space="preserve">an I7 and the platform is a FPGA or a Raspberry Pi. To solve our problem we simulate our systems (FPGA-ARM, FPGA-I7, etc.) and compare the consumption of the simulated systems and of the real system. Role4All is one solution to specify a hypothetical system and to run simulations required. </w:t>
-      </w:r>
-    </w:p>
-    <w:p>
-      <w:pPr>
-        <w:jc w:val="both"/>
-        <w:rPr>
-          <w:rFonts w:ascii="Arial" w:hAnsi="Arial" w:cs="Arial"/>
-          <w:lang w:val="en-US"/>
-        </w:rPr>
-      </w:pPr>
-      <w:r>
-        <w:rPr>
-          <w:rFonts w:ascii="Arial" w:hAnsi="Arial" w:cs="Arial"/>
-          <w:lang w:val="en-US"/>
-        </w:rPr>
-        <w:t xml:space="preserve">The cyber terrorist uses two tools (Pimca and Excel) and several concept common of these tools (FPGA, ARM, etc.). So he uses Role4All to federate his tools through concepts that he defined himself (FPGA, ARM, Raspberry Pi and I7). Each model element of each tool can play roles defined in a role model in Role4All (figure 3). The terrorist defines two main roles: </w:t>
-      </w:r>
-      <w:r>
-        <w:rPr>
-          <w:rFonts w:ascii="Arial" w:hAnsi="Arial" w:cs="Arial"/>
-          <w:i/>
-          <w:lang w:val="en-US"/>
-        </w:rPr>
-        <w:t>RolePlatform</w:t>
-      </w:r>
-      <w:r>
-        <w:rPr>
-          <w:rFonts w:ascii="Arial" w:hAnsi="Arial" w:cs="Arial"/>
-          <w:lang w:val="en-US"/>
-        </w:rPr>
-        <w:t xml:space="preserve"> and </w:t>
-      </w:r>
-      <w:r>
-        <w:rPr>
-          <w:rFonts w:ascii="Arial" w:hAnsi="Arial" w:cs="Arial"/>
-          <w:i/>
-          <w:lang w:val="en-US"/>
-        </w:rPr>
-        <w:t>RoleCPU,</w:t>
-      </w:r>
-      <w:r>
-        <w:rPr>
-          <w:rFonts w:ascii="Arial" w:hAnsi="Arial" w:cs="Arial"/>
-          <w:lang w:val="en-US"/>
-        </w:rPr>
-        <w:t xml:space="preserve"> who by definition of “role” extend the </w:t>
-      </w:r>
-      <w:r>
-        <w:rPr>
-          <w:rFonts w:ascii="Arial" w:hAnsi="Arial" w:cs="Arial"/>
-          <w:i/>
-          <w:lang w:val="en-US"/>
-        </w:rPr>
-        <w:t>Role</w:t>
-      </w:r>
-      <w:r>
-        <w:rPr>
-          <w:rFonts w:ascii="Arial" w:hAnsi="Arial" w:cs="Arial"/>
-          <w:lang w:val="en-US"/>
-        </w:rPr>
-        <w:t xml:space="preserve"> class defined in Role4All. In Role4All a role can play a role; this ability allows extending a role in order to adapt the role model without modifying the tool model or the role model. In our example the terrorist extends the role </w:t>
-      </w:r>
-      <w:r>
-        <w:rPr>
-          <w:rFonts w:ascii="Arial" w:hAnsi="Arial" w:cs="Arial"/>
-          <w:i/>
-          <w:lang w:val="en-US"/>
-        </w:rPr>
-        <w:t>RolePlatform</w:t>
-      </w:r>
-      <w:r>
-        <w:rPr>
-          <w:rFonts w:ascii="Arial" w:hAnsi="Arial" w:cs="Arial"/>
-          <w:lang w:val="en-US"/>
-        </w:rPr>
-        <w:t xml:space="preserve"> to two roles </w:t>
-      </w:r>
-      <w:r>
-        <w:rPr>
-          <w:rFonts w:ascii="Arial" w:hAnsi="Arial" w:cs="Arial"/>
-          <w:i/>
-          <w:lang w:val="en-US"/>
-        </w:rPr>
-        <w:t>RoleFPGA</w:t>
-      </w:r>
-      <w:r>
-        <w:rPr>
-          <w:rFonts w:ascii="Arial" w:hAnsi="Arial" w:cs="Arial"/>
-          <w:lang w:val="en-US"/>
-        </w:rPr>
-        <w:t xml:space="preserve"> and </w:t>
-      </w:r>
-      <w:r>
-        <w:rPr>
-          <w:rFonts w:ascii="Arial" w:hAnsi="Arial" w:cs="Arial"/>
-          <w:i/>
-          <w:lang w:val="en-US"/>
-        </w:rPr>
-        <w:t>RoleRaspberryPi</w:t>
-      </w:r>
-      <w:r>
-        <w:rPr>
-          <w:rFonts w:ascii="Arial" w:hAnsi="Arial" w:cs="Arial"/>
-          <w:lang w:val="en-US"/>
-        </w:rPr>
-        <w:t xml:space="preserve"> and the role </w:t>
-      </w:r>
-      <w:r>
-        <w:rPr>
-          <w:rFonts w:ascii="Arial" w:hAnsi="Arial" w:cs="Arial"/>
-          <w:i/>
-          <w:lang w:val="en-US"/>
-        </w:rPr>
-        <w:t xml:space="preserve">RoleCPU </w:t>
-      </w:r>
-      <w:r>
-        <w:rPr>
-          <w:rFonts w:ascii="Arial" w:hAnsi="Arial" w:cs="Arial"/>
-          <w:lang w:val="en-US"/>
-        </w:rPr>
-        <w:t xml:space="preserve">to two roles </w:t>
-      </w:r>
-      <w:r>
-        <w:rPr>
-          <w:rFonts w:ascii="Arial" w:hAnsi="Arial" w:cs="Arial"/>
-          <w:i/>
-          <w:lang w:val="en-US"/>
-        </w:rPr>
-        <w:t>RoleARM</w:t>
-      </w:r>
-      <w:r>
-        <w:rPr>
-          <w:rFonts w:ascii="Arial" w:hAnsi="Arial" w:cs="Arial"/>
-          <w:lang w:val="en-US"/>
-        </w:rPr>
-        <w:t xml:space="preserve"> and </w:t>
-      </w:r>
-      <w:r>
-        <w:rPr>
-          <w:rFonts w:ascii="Arial" w:hAnsi="Arial" w:cs="Arial"/>
-          <w:i/>
-          <w:lang w:val="en-US"/>
-        </w:rPr>
-        <w:t>RoleI7</w:t>
-      </w:r>
-      <w:r>
-        <w:rPr>
-          <w:rFonts w:ascii="Arial" w:hAnsi="Arial" w:cs="Arial"/>
-          <w:lang w:val="en-US"/>
-        </w:rPr>
-        <w:t>.</w:t>
-      </w:r>
-    </w:p>
-    <w:p>
-      <w:pPr>
-        <w:jc w:val="center"/>
-      </w:pPr>
-      <w:r>
-        <w:rPr>
-          <w:noProof/>
-        </w:rPr>
-        <w:drawing>
-          <wp:inline distT="0" distB="0" distL="0" distR="0" wp14:anchorId="2038E730" wp14:editId="4209DDC6">
-            <wp:extent cx="5972810" cy="3263900"/>
-            <wp:effectExtent l="0" t="0" r="8890" b="0"/>
-            <wp:docPr id="12" name="Image 12"/>
-            <wp:cNvGraphicFramePr>
-              <a:graphicFrameLocks xmlns:a="http://schemas.openxmlformats.org/drawingml/2006/main" noChangeAspect="1"/>
-            </wp:cNvGraphicFramePr>
-            <a:graphic xmlns:a="http://schemas.openxmlformats.org/drawingml/2006/main">
-              <a:graphicData uri="http://schemas.openxmlformats.org/drawingml/2006/picture">
-                <pic:pic xmlns:pic="http://schemas.openxmlformats.org/drawingml/2006/picture">
-                  <pic:nvPicPr>
-                    <pic:cNvPr id="0" name="Role_model_with_instances.png"/>
-                    <pic:cNvPicPr/>
-                  </pic:nvPicPr>
-                  <pic:blipFill>
-                    <a:blip r:embed="rId42">
-                      <a:extLst>
-                        <a:ext uri="{28A0092B-C50C-407E-A947-70E740481C1C}">
-                          <a14:useLocalDpi xmlns:a14="http://schemas.microsoft.com/office/drawing/2010/main" val="0"/>
-                        </a:ext>
-                      </a:extLst>
-                    </a:blip>
-                    <a:stretch>
-                      <a:fillRect/>
-                    </a:stretch>
-                  </pic:blipFill>
-                  <pic:spPr>
-                    <a:xfrm>
-                      <a:off x="0" y="0"/>
-                      <a:ext cx="5972810" cy="3263900"/>
-                    </a:xfrm>
-                    <a:prstGeom prst="rect">
-                      <a:avLst/>
-                    </a:prstGeom>
-                  </pic:spPr>
-                </pic:pic>
-              </a:graphicData>
-            </a:graphic>
-          </wp:inline>
-        </w:drawing>
-      </w:r>
-    </w:p>
-    <w:p>
-      <w:pPr>
-        <w:pStyle w:val="Lgende"/>
-        <w:rPr>
-          <w:rFonts w:ascii="Arial" w:hAnsi="Arial" w:cs="Arial"/>
-          <w:lang w:val="en-US"/>
-        </w:rPr>
-      </w:pPr>
-      <w:r>
-        <w:rPr>
-          <w:rFonts w:ascii="Arial" w:hAnsi="Arial" w:cs="Arial"/>
-          <w:lang w:val="en-US"/>
-        </w:rPr>
-        <w:t xml:space="preserve">Figure </w:t>
-      </w:r>
-      <w:r>
-        <w:rPr>
-          <w:rFonts w:ascii="Arial" w:hAnsi="Arial" w:cs="Arial"/>
-        </w:rPr>
-        <w:fldChar w:fldCharType="begin"/>
-      </w:r>
-      <w:r>
-        <w:rPr>
-          <w:rFonts w:ascii="Arial" w:hAnsi="Arial" w:cs="Arial"/>
-          <w:lang w:val="en-US"/>
-        </w:rPr>
-        <w:instrText xml:space="preserve"> SEQ Figure \* ARABIC </w:instrText>
-      </w:r>
-      <w:r>
-        <w:rPr>
-          <w:rFonts w:ascii="Arial" w:hAnsi="Arial" w:cs="Arial"/>
-        </w:rPr>
-        <w:fldChar w:fldCharType="separate"/>
-      </w:r>
-      <w:r>
-        <w:rPr>
-          <w:rFonts w:ascii="Arial" w:hAnsi="Arial" w:cs="Arial"/>
-          <w:noProof/>
-          <w:lang w:val="en-US"/>
-        </w:rPr>
-        <w:t>3</w:t>
-      </w:r>
-      <w:r>
-        <w:rPr>
-          <w:rFonts w:ascii="Arial" w:hAnsi="Arial" w:cs="Arial"/>
-        </w:rPr>
-        <w:fldChar w:fldCharType="end"/>
-      </w:r>
-      <w:r>
-        <w:rPr>
-          <w:rFonts w:ascii="Arial" w:hAnsi="Arial" w:cs="Arial"/>
-          <w:noProof/>
-          <w:lang w:val="en-US"/>
-        </w:rPr>
-        <w:t>: The role model create on Role4All by the terrorist</w:t>
-      </w:r>
-    </w:p>
-    <w:p>
-      <w:pPr>
-        <w:jc w:val="both"/>
-        <w:rPr>
-          <w:rFonts w:ascii="Arial" w:hAnsi="Arial" w:cs="Arial"/>
-          <w:color w:val="FF0000"/>
-          <w:lang w:val="en-US"/>
-        </w:rPr>
-      </w:pPr>
-      <w:r>
-        <w:rPr>
-          <w:rFonts w:ascii="Arial" w:hAnsi="Arial" w:cs="Arial"/>
-          <w:lang w:val="en-US"/>
-        </w:rPr>
-        <w:t>The role model of the figure 3 allows to the terrorist to define platform and processor’s concepts and to specify them to create new roles like FPGA or ARM. With this role model the terrorist can create a point of view on his tools and associate elements form various tools. As an example the Pimca’s element p</w:t>
-      </w:r>
-      <w:r>
-        <w:rPr>
-          <w:rFonts w:ascii="Arial" w:hAnsi="Arial" w:cs="Arial"/>
-          <w:i/>
-          <w:lang w:val="en-US"/>
-        </w:rPr>
-        <w:t xml:space="preserve">imcaMachinery0 </w:t>
-      </w:r>
-      <w:r>
-        <w:rPr>
-          <w:rFonts w:ascii="Arial" w:hAnsi="Arial" w:cs="Arial"/>
-          <w:lang w:val="en-US"/>
-        </w:rPr>
-        <w:t xml:space="preserve">and the Excel’s element </w:t>
-      </w:r>
-      <w:r>
-        <w:rPr>
-          <w:rFonts w:ascii="Arial" w:hAnsi="Arial" w:cs="Arial"/>
-          <w:i/>
-          <w:lang w:val="en-US"/>
-        </w:rPr>
-        <w:t>excelGroup2</w:t>
-      </w:r>
-      <w:r>
-        <w:rPr>
-          <w:rFonts w:ascii="Arial" w:hAnsi="Arial" w:cs="Arial"/>
-          <w:lang w:val="en-US"/>
-        </w:rPr>
-        <w:t xml:space="preserve"> (the equivalent of the line 3 of the Excel file) play the same role: </w:t>
-      </w:r>
-      <w:r>
-        <w:rPr>
-          <w:rFonts w:ascii="Arial" w:hAnsi="Arial" w:cs="Arial"/>
-          <w:i/>
-          <w:lang w:val="en-US"/>
-        </w:rPr>
-        <w:t>RoleFPGA</w:t>
-      </w:r>
-      <w:r>
-        <w:rPr>
-          <w:rFonts w:ascii="Arial" w:hAnsi="Arial" w:cs="Arial"/>
-          <w:lang w:val="en-US"/>
-        </w:rPr>
-        <w:t>.</w:t>
-      </w:r>
-      <w:r>
-        <w:rPr>
-          <w:rFonts w:ascii="Arial" w:hAnsi="Arial" w:cs="Arial"/>
-          <w:color w:val="FF0000"/>
-          <w:lang w:val="en-US"/>
-        </w:rPr>
-        <w:t xml:space="preserve"> </w:t>
-      </w:r>
-      <w:r>
-        <w:rPr>
-          <w:rFonts w:ascii="Arial" w:hAnsi="Arial" w:cs="Arial"/>
-          <w:bCs/>
-          <w:szCs w:val="18"/>
-          <w:lang w:val="en-US"/>
-        </w:rPr>
-        <w:t xml:space="preserve">Finally Pimca’s elements and Excel’s elements are linked through roles therefore </w:t>
-      </w:r>
-      <w:r>
-        <w:rPr>
-          <w:rFonts w:ascii="Arial" w:hAnsi="Arial" w:cs="Arial"/>
-          <w:lang w:val="en-US"/>
-        </w:rPr>
-        <w:t xml:space="preserve">the terrorist can create points of view on different elements of various tools. As example, due to the role model, the terrorist can manipulate the concept of FPGA instead of the couple of tools Excel and Pimca. </w:t>
-      </w:r>
-    </w:p>
-    <w:p>
-      <w:pPr>
-        <w:ind w:firstLine="720"/>
-        <w:jc w:val="both"/>
-        <w:rPr>
-          <w:rFonts w:ascii="Arial" w:hAnsi="Arial" w:cs="Arial"/>
-          <w:lang w:val="en-US"/>
-        </w:rPr>
-      </w:pPr>
-      <w:r>
-        <w:rPr>
-          <w:rFonts w:ascii="Arial" w:hAnsi="Arial" w:cs="Arial"/>
-          <w:lang w:val="en-US"/>
-        </w:rPr>
-        <w:t xml:space="preserve">A point of view allows working in a specific environment on data provided by different tools (like Pimca and Excel) and sometimes the same information are included in different tools,  in our example the Excel file and the Pimca model provide the same data: the ARM’s model. In this case, synchronization is necessary and Role4All provide a synchronization system through roles. So the terrorist defines some synchronization rules as an example he </w:t>
-      </w:r>
-      <w:r>
-        <w:rPr>
-          <w:rFonts w:ascii="Arial" w:hAnsi="Arial" w:cs="Arial"/>
-          <w:lang w:val="en-US"/>
-        </w:rPr>
-        <w:lastRenderedPageBreak/>
-        <w:t xml:space="preserve">choose to synchronize the ARM model value on Pimca according to its value on Excel. In this specific case the “good” value will always be the value on Excel. Of course the user can create other synchronization rules adapted to the context. The figure 5 is an example of </w:t>
-      </w:r>
-      <w:proofErr w:type="gramStart"/>
-      <w:r>
-        <w:rPr>
-          <w:rFonts w:ascii="Arial" w:hAnsi="Arial" w:cs="Arial"/>
-          <w:lang w:val="en-US"/>
-        </w:rPr>
-        <w:t>synchronization,</w:t>
-      </w:r>
-      <w:proofErr w:type="gramEnd"/>
-      <w:r>
-        <w:rPr>
-          <w:rFonts w:ascii="Arial" w:hAnsi="Arial" w:cs="Arial"/>
-          <w:lang w:val="en-US"/>
-        </w:rPr>
-        <w:t xml:space="preserve"> the terrorist uses Excel to update an Excel element synchronized with a Pimca model element through a role (roleFPGA0).</w:t>
-      </w:r>
-    </w:p>
-    <w:p>
-      <w:pPr>
-        <w:jc w:val="center"/>
-      </w:pPr>
-      <w:r>
-        <w:rPr>
-          <w:noProof/>
-        </w:rPr>
-        <w:drawing>
-          <wp:inline distT="0" distB="0" distL="0" distR="0" wp14:anchorId="0F8DDDC2" wp14:editId="5081135F">
-            <wp:extent cx="5972810" cy="3637915"/>
-            <wp:effectExtent l="0" t="0" r="8890" b="635"/>
-            <wp:docPr id="13" name="Image 13"/>
-            <wp:cNvGraphicFramePr>
-              <a:graphicFrameLocks xmlns:a="http://schemas.openxmlformats.org/drawingml/2006/main" noChangeAspect="1"/>
-            </wp:cNvGraphicFramePr>
-            <a:graphic xmlns:a="http://schemas.openxmlformats.org/drawingml/2006/main">
-              <a:graphicData uri="http://schemas.openxmlformats.org/drawingml/2006/picture">
-                <pic:pic xmlns:pic="http://schemas.openxmlformats.org/drawingml/2006/picture">
-                  <pic:nvPicPr>
-                    <pic:cNvPr id="0" name="synchroDiagram.PNG"/>
-                    <pic:cNvPicPr/>
-                  </pic:nvPicPr>
-                  <pic:blipFill>
-                    <a:blip r:embed="rId43">
-                      <a:extLst>
-                        <a:ext uri="{28A0092B-C50C-407E-A947-70E740481C1C}">
-                          <a14:useLocalDpi xmlns:a14="http://schemas.microsoft.com/office/drawing/2010/main" val="0"/>
-                        </a:ext>
-                      </a:extLst>
-                    </a:blip>
-                    <a:stretch>
-                      <a:fillRect/>
-                    </a:stretch>
-                  </pic:blipFill>
-                  <pic:spPr>
-                    <a:xfrm>
-                      <a:off x="0" y="0"/>
-                      <a:ext cx="5972810" cy="3637915"/>
-                    </a:xfrm>
-                    <a:prstGeom prst="rect">
-                      <a:avLst/>
-                    </a:prstGeom>
-                  </pic:spPr>
-                </pic:pic>
-              </a:graphicData>
-            </a:graphic>
-          </wp:inline>
-        </w:drawing>
-      </w:r>
-    </w:p>
-    <w:p>
-      <w:pPr>
-        <w:pStyle w:val="Lgende"/>
-        <w:rPr>
-          <w:rFonts w:ascii="Arial" w:hAnsi="Arial" w:cs="Arial"/>
-          <w:lang w:val="en-US"/>
-        </w:rPr>
-      </w:pPr>
-      <w:r>
-        <w:rPr>
-          <w:rFonts w:ascii="Arial" w:hAnsi="Arial" w:cs="Arial"/>
-          <w:lang w:val="en-US"/>
-        </w:rPr>
-        <w:t xml:space="preserve">Figure </w:t>
-      </w:r>
-      <w:r>
-        <w:rPr>
-          <w:rFonts w:ascii="Arial" w:hAnsi="Arial" w:cs="Arial"/>
-        </w:rPr>
-        <w:fldChar w:fldCharType="begin"/>
-      </w:r>
-      <w:r>
-        <w:rPr>
-          <w:rFonts w:ascii="Arial" w:hAnsi="Arial" w:cs="Arial"/>
-          <w:lang w:val="en-US"/>
-        </w:rPr>
-        <w:instrText xml:space="preserve"> SEQ Figure \* ARABIC </w:instrText>
-      </w:r>
-      <w:r>
-        <w:rPr>
-          <w:rFonts w:ascii="Arial" w:hAnsi="Arial" w:cs="Arial"/>
-        </w:rPr>
-        <w:fldChar w:fldCharType="separate"/>
-      </w:r>
-      <w:r>
-        <w:rPr>
-          <w:rFonts w:ascii="Arial" w:hAnsi="Arial" w:cs="Arial"/>
-          <w:noProof/>
-          <w:lang w:val="en-US"/>
-        </w:rPr>
-        <w:t>5</w:t>
-      </w:r>
-      <w:r>
-        <w:rPr>
-          <w:rFonts w:ascii="Arial" w:hAnsi="Arial" w:cs="Arial"/>
-        </w:rPr>
-        <w:fldChar w:fldCharType="end"/>
-      </w:r>
-      <w:r>
-        <w:rPr>
-          <w:rFonts w:ascii="Arial" w:hAnsi="Arial" w:cs="Arial"/>
-          <w:lang w:val="en-US"/>
-        </w:rPr>
-        <w:t> : A sequence diagram of a synchronization using Role4All</w:t>
-      </w:r>
-    </w:p>
-    <w:p>
-      <w:pPr>
-        <w:jc w:val="both"/>
-        <w:rPr>
-          <w:rFonts w:ascii="Arial" w:hAnsi="Arial" w:cs="Arial"/>
-          <w:lang w:val="en-US"/>
-        </w:rPr>
-      </w:pPr>
-      <w:r>
-        <w:rPr>
-          <w:rFonts w:ascii="Arial" w:hAnsi="Arial" w:cs="Arial"/>
-          <w:lang w:val="en-US"/>
-        </w:rPr>
-        <w:t>When the user saves his Excel file he sends a request to Role4All.</w:t>
-      </w:r>
-      <w:r>
-        <w:rPr>
-          <w:rFonts w:ascii="Arial" w:hAnsi="Arial" w:cs="Arial"/>
-          <w:color w:val="C00000"/>
-          <w:lang w:val="en-US"/>
-        </w:rPr>
-        <w:t xml:space="preserve"> </w:t>
-      </w:r>
-      <w:r>
-        <w:rPr>
-          <w:rFonts w:ascii="Arial" w:hAnsi="Arial" w:cs="Arial"/>
-          <w:lang w:val="en-US"/>
-        </w:rPr>
-        <w:t xml:space="preserve">Role4All detects the changes between the new model elements and the last ones and applies the suitable modifications to the Pimca model elements. The suitable modifications are defined due to the adapter between Role4All and Pimca associate with the role </w:t>
-      </w:r>
-      <w:r>
-        <w:rPr>
-          <w:rFonts w:ascii="Arial" w:hAnsi="Arial" w:cs="Arial"/>
-          <w:i/>
-          <w:lang w:val="en-US"/>
-        </w:rPr>
-        <w:t>roleFPGA0</w:t>
-      </w:r>
-      <w:r>
-        <w:rPr>
-          <w:rFonts w:ascii="Arial" w:hAnsi="Arial" w:cs="Arial"/>
-          <w:lang w:val="en-US"/>
-        </w:rPr>
-        <w:t xml:space="preserve"> (</w:t>
-      </w:r>
-      <w:r>
-        <w:rPr>
-          <w:rFonts w:ascii="Arial" w:hAnsi="Arial" w:cs="Arial"/>
-          <w:i/>
-          <w:lang w:val="en-US"/>
-        </w:rPr>
-        <w:t>dynamicAdapterFPGA_Pimca0</w:t>
-      </w:r>
-      <w:r>
-        <w:rPr>
-          <w:rFonts w:ascii="Arial" w:hAnsi="Arial" w:cs="Arial"/>
-          <w:lang w:val="en-US"/>
-        </w:rPr>
-        <w:t xml:space="preserve">). In this example the user use Role4All only to synchronize tools, but the main feature of Role4All is the creation of dedicated point of views. Therefore the common use case of the synchronization in Role4All uses the points of view. As an example to update the name of the role FPGA (the update performed in the figure 5) the user can use a point of view dedicated to the concept of FPGA or another one which gathering only the name of the elements. So the terrorist works with this point of view instead of tools and synchronize them due to Role4All. </w:t>
-      </w:r>
-    </w:p>
-    <w:p>
-      <w:pPr>
-        <w:jc w:val="both"/>
-        <w:rPr>
-          <w:rFonts w:ascii="Arial" w:hAnsi="Arial" w:cs="Arial"/>
-          <w:lang w:val="en-US"/>
-        </w:rPr>
-      </w:pPr>
-    </w:p>
-    <w:p>
-      <w:pPr>
-        <w:jc w:val="both"/>
-        <w:rPr>
-          <w:rFonts w:ascii="Arial" w:hAnsi="Arial" w:cs="Arial"/>
-          <w:lang w:val="en-US"/>
-        </w:rPr>
-      </w:pPr>
-      <w:bookmarkStart w:id="18" w:name="_GoBack"/>
-      <w:bookmarkEnd w:id="18"/>
-    </w:p>
-    <w:p>
-      <w:pPr>
-        <w:pStyle w:val="Titre2"/>
-        <w:ind w:firstLine="708"/>
-        <w:jc w:val="both"/>
-        <w:rPr>
-          <w:rFonts w:ascii="Arial" w:hAnsi="Arial" w:cs="Arial"/>
-          <w:lang w:val="en-US"/>
-        </w:rPr>
-      </w:pPr>
-    </w:p>
-    <w:p>
-      <w:pPr>
         <w:pStyle w:val="Titre3"/>
         <w:jc w:val="both"/>
         <w:rPr>
           <w:rFonts w:ascii="Arial" w:hAnsi="Arial" w:cs="Arial"/>
         </w:rPr>
       </w:pPr>
-      <w:bookmarkStart w:id="19" w:name="_Toc447527149"/>
+      <w:bookmarkStart w:id="15" w:name="_Toc447527149"/>
       <w:r>
         <w:rPr>
           <w:rFonts w:ascii="Arial" w:hAnsi="Arial" w:cs="Arial"/>
@@ -13496,7 +12730,7 @@
         </w:rPr>
         <w:t>cybersécurité</w:t>
       </w:r>
-      <w:bookmarkEnd w:id="19"/>
+      <w:bookmarkEnd w:id="15"/>
       <w:proofErr w:type="spellEnd"/>
     </w:p>
     <w:p>
@@ -13797,7 +13031,7 @@
           <w:rFonts w:ascii="Arial" w:hAnsi="Arial" w:cs="Arial"/>
         </w:rPr>
       </w:pPr>
-      <w:bookmarkStart w:id="20" w:name="_Toc447527150"/>
+      <w:bookmarkStart w:id="16" w:name="_Toc447527150"/>
       <w:r>
         <w:rPr>
           <w:rFonts w:ascii="Arial" w:hAnsi="Arial" w:cs="Arial"/>
@@ -13811,7 +13045,7 @@
         </w:rPr>
         <w:t>cybersécurité</w:t>
       </w:r>
-      <w:bookmarkEnd w:id="20"/>
+      <w:bookmarkEnd w:id="16"/>
       <w:proofErr w:type="spellEnd"/>
     </w:p>
     <w:p>
@@ -13931,7 +13165,6 @@
         <w:rPr>
           <w:rFonts w:ascii="Arial" w:hAnsi="Arial" w:cs="Arial"/>
         </w:rPr>
-        <w:lastRenderedPageBreak/>
         <w:t xml:space="preserve">Un outil de modélisation pour le langage </w:t>
       </w:r>
       <w:proofErr w:type="spellStart"/>
@@ -14179,13 +13412,16 @@
         <w:jc w:val="both"/>
         <w:rPr>
           <w:rFonts w:ascii="Arial" w:hAnsi="Arial" w:cs="Arial"/>
-        </w:rPr>
-      </w:pPr>
-      <w:bookmarkStart w:id="21" w:name="_Toc447527152"/>
-      <w:r>
-        <w:rPr>
-          <w:rFonts w:ascii="Arial" w:hAnsi="Arial" w:cs="Arial"/>
-        </w:rPr>
+          <w:lang w:val="en-US"/>
+        </w:rPr>
+      </w:pPr>
+      <w:bookmarkStart w:id="17" w:name="_Toc447527152"/>
+      <w:r>
+        <w:rPr>
+          <w:rFonts w:ascii="Arial" w:hAnsi="Arial" w:cs="Arial"/>
+          <w:lang w:val="en-US"/>
+        </w:rPr>
+        <w:lastRenderedPageBreak/>
         <w:t>Conclusion</w:t>
       </w:r>
     </w:p>
@@ -14194,6 +13430,7 @@
         <w:jc w:val="both"/>
         <w:rPr>
           <w:rFonts w:ascii="Arial" w:hAnsi="Arial" w:cs="Arial"/>
+          <w:lang w:val="en-US"/>
         </w:rPr>
       </w:pPr>
     </w:p>
@@ -14203,11 +13440,13 @@
         <w:jc w:val="both"/>
         <w:rPr>
           <w:rFonts w:ascii="Arial" w:hAnsi="Arial" w:cs="Arial"/>
-        </w:rPr>
-      </w:pPr>
-      <w:r>
-        <w:rPr>
-          <w:rFonts w:ascii="Arial" w:hAnsi="Arial" w:cs="Arial"/>
+          <w:lang w:val="en-US"/>
+        </w:rPr>
+      </w:pPr>
+      <w:r>
+        <w:rPr>
+          <w:rFonts w:ascii="Arial" w:hAnsi="Arial" w:cs="Arial"/>
+          <w:lang w:val="en-US"/>
         </w:rPr>
         <w:t>Perspectives</w:t>
       </w:r>
@@ -14217,6 +13456,7 @@
         <w:jc w:val="both"/>
         <w:rPr>
           <w:rFonts w:ascii="Arial" w:hAnsi="Arial" w:cs="Arial"/>
+          <w:lang w:val="en-US"/>
         </w:rPr>
       </w:pPr>
     </w:p>
@@ -14292,7 +13532,7 @@
         </w:rPr>
         <w:t>R</w:t>
       </w:r>
-      <w:bookmarkEnd w:id="21"/>
+      <w:bookmarkEnd w:id="17"/>
       <w:r>
         <w:rPr>
           <w:rFonts w:ascii="Arial" w:hAnsi="Arial" w:cs="Arial"/>
@@ -14323,7 +13563,6 @@
           <w:szCs w:val="17"/>
           <w:lang w:val="en-US"/>
         </w:rPr>
-        <w:lastRenderedPageBreak/>
         <w:t xml:space="preserve">[Lee] Edward A. Lee - Position Paper for NSF Workshop </w:t>
       </w:r>
       <w:proofErr w:type="gramStart"/>
@@ -16922,15 +16161,6 @@
     <w:uiPriority w:val="99"/>
     <w:rsid w:val="008664CE"/>
   </w:style>
-  <w:style w:type="paragraph" w:styleId="Sansinterligne">
-    <w:name w:val="No Spacing"/>
-    <w:uiPriority w:val="1"/>
-    <w:qFormat/>
-    <w:rsid w:val="00AB16FE"/>
-    <w:pPr>
-      <w:spacing w:after="0" w:line="240" w:lineRule="auto"/>
-    </w:pPr>
-  </w:style>
 </w:styles>
 </file>
 
@@ -17790,15 +17020,6 @@
     <w:link w:val="Pieddepage"/>
     <w:uiPriority w:val="99"/>
     <w:rsid w:val="008664CE"/>
-  </w:style>
-  <w:style w:type="paragraph" w:styleId="Sansinterligne">
-    <w:name w:val="No Spacing"/>
-    <w:uiPriority w:val="1"/>
-    <w:qFormat/>
-    <w:rsid w:val="00AB16FE"/>
-    <w:pPr>
-      <w:spacing w:after="0" w:line="240" w:lineRule="auto"/>
-    </w:pPr>
   </w:style>
 </w:styles>
 </file>
@@ -19805,31 +19026,31 @@
     </dgm:pt>
   </dgm:ptLst>
   <dgm:cxnLst>
-    <dgm:cxn modelId="{85B9A3CA-6342-4399-9B66-3296F5D4301B}" srcId="{46D3D9BA-A5B6-44EE-8ADD-A6CE56DE9AE9}" destId="{3FF746A6-D981-4572-8F0F-3A9A436A4B94}" srcOrd="0" destOrd="0" parTransId="{0945E7BD-7094-4858-A721-CC4640BA5A57}" sibTransId="{A9ADC761-1A91-4FC7-BCDE-CACB4183F0E1}"/>
-    <dgm:cxn modelId="{3D38811E-DA0C-4761-B4CB-799599A677CA}" type="presOf" srcId="{42754379-F56C-4B98-B9EF-103DDFA584E5}" destId="{B2A64C9D-739C-420B-A15E-AADEE6C47D4D}" srcOrd="0" destOrd="1" presId="urn:microsoft.com/office/officeart/2005/8/layout/radial3"/>
-    <dgm:cxn modelId="{87524938-D2FE-4B04-8886-41A12BCBA56A}" type="presOf" srcId="{C49BE5DB-07F9-45A3-BA57-C15DA25F7F45}" destId="{89708447-7FC2-4A8D-8ADD-02463DBE6A2E}" srcOrd="0" destOrd="0" presId="urn:microsoft.com/office/officeart/2005/8/layout/radial3"/>
-    <dgm:cxn modelId="{1FDB087F-44A0-47E1-AD4A-DD4148F45BBA}" type="presOf" srcId="{46D3D9BA-A5B6-44EE-8ADD-A6CE56DE9AE9}" destId="{82BAC38A-B10F-49C3-8962-AEC952104616}" srcOrd="0" destOrd="0" presId="urn:microsoft.com/office/officeart/2005/8/layout/radial3"/>
-    <dgm:cxn modelId="{9D7F7CA9-049C-43D0-AB2D-4820259468FF}" srcId="{46D3D9BA-A5B6-44EE-8ADD-A6CE56DE9AE9}" destId="{8BD561DC-1BA9-4B98-8898-957F7AECCCA2}" srcOrd="2" destOrd="0" parTransId="{BD76251C-887B-453C-B90D-CB31BCC68262}" sibTransId="{9AD27677-E830-4F63-ACBD-F5CF96370E1D}"/>
+    <dgm:cxn modelId="{92AB9D1C-BF4D-404D-983B-F461E2053F98}" type="presOf" srcId="{612E7B99-9915-4C07-B264-4A0FD712B83E}" destId="{B2A64C9D-739C-420B-A15E-AADEE6C47D4D}" srcOrd="0" destOrd="2" presId="urn:microsoft.com/office/officeart/2005/8/layout/radial3"/>
+    <dgm:cxn modelId="{FBD8AE9A-7979-4AE6-A219-2CC9CE727DEF}" type="presOf" srcId="{667FCAE9-09BE-4F1E-BEAE-6B70A8EE2395}" destId="{495CAAE2-5E98-43B6-9892-8B6F1B9F881F}" srcOrd="0" destOrd="0" presId="urn:microsoft.com/office/officeart/2005/8/layout/radial3"/>
+    <dgm:cxn modelId="{A4358442-537D-4B70-B46C-62D5F37F4B68}" type="presOf" srcId="{42754379-F56C-4B98-B9EF-103DDFA584E5}" destId="{B2A64C9D-739C-420B-A15E-AADEE6C47D4D}" srcOrd="0" destOrd="1" presId="urn:microsoft.com/office/officeart/2005/8/layout/radial3"/>
     <dgm:cxn modelId="{3A3B493B-5B24-4454-979D-394717C78BC9}" srcId="{46D3D9BA-A5B6-44EE-8ADD-A6CE56DE9AE9}" destId="{CEEF09E8-CEB1-4AEB-8A66-2068F98C570D}" srcOrd="3" destOrd="0" parTransId="{0E39A85E-A801-461D-B48C-E51F0FC104C2}" sibTransId="{07C3B1DA-2BFC-47BA-98D3-D81E2E272F75}"/>
-    <dgm:cxn modelId="{D5100A45-0FDB-4F6A-99B6-3D897DA4F68B}" type="presOf" srcId="{278BDD44-B7E3-43B0-A53C-55236BD0CB29}" destId="{4BC71F48-0568-434C-AC1A-ED290022B49A}" srcOrd="0" destOrd="2" presId="urn:microsoft.com/office/officeart/2005/8/layout/radial3"/>
     <dgm:cxn modelId="{9722B31B-EB2F-42AC-B04F-738F7CDC8325}" srcId="{8BD561DC-1BA9-4B98-8898-957F7AECCCA2}" destId="{612E7B99-9915-4C07-B264-4A0FD712B83E}" srcOrd="1" destOrd="0" parTransId="{5C8F9573-805A-4B3B-B304-D221E34FFD84}" sibTransId="{512BA93D-FAB0-4C31-B75F-3836771DAC56}"/>
-    <dgm:cxn modelId="{FF2BF4C1-AE3A-4864-95A2-C6DD5ACCF811}" type="presOf" srcId="{667FCAE9-09BE-4F1E-BEAE-6B70A8EE2395}" destId="{495CAAE2-5E98-43B6-9892-8B6F1B9F881F}" srcOrd="0" destOrd="0" presId="urn:microsoft.com/office/officeart/2005/8/layout/radial3"/>
-    <dgm:cxn modelId="{21BB4303-B2EB-40FC-A3CB-3C6BCF43F6FF}" type="presOf" srcId="{7B807B1C-EC7B-4965-90F8-D4A6AB918618}" destId="{4BC71F48-0568-434C-AC1A-ED290022B49A}" srcOrd="0" destOrd="1" presId="urn:microsoft.com/office/officeart/2005/8/layout/radial3"/>
-    <dgm:cxn modelId="{F252E115-D785-4BE3-ADAC-14F0919C4127}" srcId="{8BD561DC-1BA9-4B98-8898-957F7AECCCA2}" destId="{42754379-F56C-4B98-B9EF-103DDFA584E5}" srcOrd="0" destOrd="0" parTransId="{934F8A91-1FF1-4732-93AB-1D5468C1E72B}" sibTransId="{38526B72-F95C-478C-96FA-191731D6E083}"/>
+    <dgm:cxn modelId="{9F4CBF16-62E1-4086-B563-5AD1882F9D38}" type="presOf" srcId="{C49BE5DB-07F9-45A3-BA57-C15DA25F7F45}" destId="{89708447-7FC2-4A8D-8ADD-02463DBE6A2E}" srcOrd="0" destOrd="0" presId="urn:microsoft.com/office/officeart/2005/8/layout/radial3"/>
+    <dgm:cxn modelId="{EB83BDB7-8C1D-4502-B837-DFAFB94EFC7C}" srcId="{3FF746A6-D981-4572-8F0F-3A9A436A4B94}" destId="{7B807B1C-EC7B-4965-90F8-D4A6AB918618}" srcOrd="0" destOrd="0" parTransId="{6A9FA8DA-C7B1-4244-B541-852DA8A8C830}" sibTransId="{7DAA441D-E4AC-4F1C-ABA0-787CBAF91B65}"/>
+    <dgm:cxn modelId="{FF17FAD2-70B7-4EB1-AED6-3F760B0DE4D2}" type="presOf" srcId="{3FF746A6-D981-4572-8F0F-3A9A436A4B94}" destId="{4BC71F48-0568-434C-AC1A-ED290022B49A}" srcOrd="0" destOrd="0" presId="urn:microsoft.com/office/officeart/2005/8/layout/radial3"/>
+    <dgm:cxn modelId="{C58E9082-CFAB-412C-84FA-8DA6E12880A2}" type="presOf" srcId="{8BD561DC-1BA9-4B98-8898-957F7AECCCA2}" destId="{B2A64C9D-739C-420B-A15E-AADEE6C47D4D}" srcOrd="0" destOrd="0" presId="urn:microsoft.com/office/officeart/2005/8/layout/radial3"/>
     <dgm:cxn modelId="{6E210CD4-703F-426E-9E7D-A9E757AEDDA8}" srcId="{3FF746A6-D981-4572-8F0F-3A9A436A4B94}" destId="{278BDD44-B7E3-43B0-A53C-55236BD0CB29}" srcOrd="1" destOrd="0" parTransId="{AC61A32C-DBDF-4DB2-90D1-D901AD5879E2}" sibTransId="{42C3B0CF-9EE0-4880-A66D-17B5B853CE8A}"/>
     <dgm:cxn modelId="{29A73E57-C84E-4019-9D80-A8CB2A82E9CD}" srcId="{C49BE5DB-07F9-45A3-BA57-C15DA25F7F45}" destId="{46D3D9BA-A5B6-44EE-8ADD-A6CE56DE9AE9}" srcOrd="0" destOrd="0" parTransId="{81D54686-923D-4B8B-AA7E-3C3FCF10F035}" sibTransId="{4B9E897A-6E28-4447-B1C7-CE02E4FED52D}"/>
-    <dgm:cxn modelId="{43540487-F078-4A23-ADCA-DCBE245AB484}" type="presOf" srcId="{8BD561DC-1BA9-4B98-8898-957F7AECCCA2}" destId="{B2A64C9D-739C-420B-A15E-AADEE6C47D4D}" srcOrd="0" destOrd="0" presId="urn:microsoft.com/office/officeart/2005/8/layout/radial3"/>
-    <dgm:cxn modelId="{7DE8816B-82CF-4EAC-B0B6-E0906FED35A7}" type="presOf" srcId="{3FF746A6-D981-4572-8F0F-3A9A436A4B94}" destId="{4BC71F48-0568-434C-AC1A-ED290022B49A}" srcOrd="0" destOrd="0" presId="urn:microsoft.com/office/officeart/2005/8/layout/radial3"/>
-    <dgm:cxn modelId="{0EB861ED-0B94-49A8-9589-0E25E0434B8F}" type="presOf" srcId="{612E7B99-9915-4C07-B264-4A0FD712B83E}" destId="{B2A64C9D-739C-420B-A15E-AADEE6C47D4D}" srcOrd="0" destOrd="2" presId="urn:microsoft.com/office/officeart/2005/8/layout/radial3"/>
-    <dgm:cxn modelId="{EB83BDB7-8C1D-4502-B837-DFAFB94EFC7C}" srcId="{3FF746A6-D981-4572-8F0F-3A9A436A4B94}" destId="{7B807B1C-EC7B-4965-90F8-D4A6AB918618}" srcOrd="0" destOrd="0" parTransId="{6A9FA8DA-C7B1-4244-B541-852DA8A8C830}" sibTransId="{7DAA441D-E4AC-4F1C-ABA0-787CBAF91B65}"/>
     <dgm:cxn modelId="{B7B3FA80-978C-47C8-966A-2E79692D48A4}" srcId="{46D3D9BA-A5B6-44EE-8ADD-A6CE56DE9AE9}" destId="{667FCAE9-09BE-4F1E-BEAE-6B70A8EE2395}" srcOrd="1" destOrd="0" parTransId="{E9E4910B-2223-4D92-9DA3-E3E998438A68}" sibTransId="{805D00B7-A605-4BA5-80D0-2875916138DB}"/>
-    <dgm:cxn modelId="{D51875A0-7B60-4A40-9D3D-142D8FB39ACD}" type="presOf" srcId="{CEEF09E8-CEB1-4AEB-8A66-2068F98C570D}" destId="{334E0CBB-C7E5-4E1E-9167-07B9B4DB9A4E}" srcOrd="0" destOrd="0" presId="urn:microsoft.com/office/officeart/2005/8/layout/radial3"/>
-    <dgm:cxn modelId="{D7FF9B61-E217-4378-AFE8-FB725A3313DA}" type="presParOf" srcId="{89708447-7FC2-4A8D-8ADD-02463DBE6A2E}" destId="{5ED3E13E-474C-4311-A47B-3652553499F7}" srcOrd="0" destOrd="0" presId="urn:microsoft.com/office/officeart/2005/8/layout/radial3"/>
-    <dgm:cxn modelId="{E0EA7B0C-1D79-4343-910E-3626B3A21EB2}" type="presParOf" srcId="{5ED3E13E-474C-4311-A47B-3652553499F7}" destId="{82BAC38A-B10F-49C3-8962-AEC952104616}" srcOrd="0" destOrd="0" presId="urn:microsoft.com/office/officeart/2005/8/layout/radial3"/>
-    <dgm:cxn modelId="{D869A227-7441-4F7A-9482-8EA2D93A70A8}" type="presParOf" srcId="{5ED3E13E-474C-4311-A47B-3652553499F7}" destId="{4BC71F48-0568-434C-AC1A-ED290022B49A}" srcOrd="1" destOrd="0" presId="urn:microsoft.com/office/officeart/2005/8/layout/radial3"/>
-    <dgm:cxn modelId="{00D5F6DE-BE10-46AE-831E-3C213C469A32}" type="presParOf" srcId="{5ED3E13E-474C-4311-A47B-3652553499F7}" destId="{495CAAE2-5E98-43B6-9892-8B6F1B9F881F}" srcOrd="2" destOrd="0" presId="urn:microsoft.com/office/officeart/2005/8/layout/radial3"/>
-    <dgm:cxn modelId="{299A288C-7013-49E0-BA8F-BD7EF52E8CB6}" type="presParOf" srcId="{5ED3E13E-474C-4311-A47B-3652553499F7}" destId="{B2A64C9D-739C-420B-A15E-AADEE6C47D4D}" srcOrd="3" destOrd="0" presId="urn:microsoft.com/office/officeart/2005/8/layout/radial3"/>
-    <dgm:cxn modelId="{5DD965AE-9151-425C-9B35-8A0ED66A8A60}" type="presParOf" srcId="{5ED3E13E-474C-4311-A47B-3652553499F7}" destId="{334E0CBB-C7E5-4E1E-9167-07B9B4DB9A4E}" srcOrd="4" destOrd="0" presId="urn:microsoft.com/office/officeart/2005/8/layout/radial3"/>
+    <dgm:cxn modelId="{85B9A3CA-6342-4399-9B66-3296F5D4301B}" srcId="{46D3D9BA-A5B6-44EE-8ADD-A6CE56DE9AE9}" destId="{3FF746A6-D981-4572-8F0F-3A9A436A4B94}" srcOrd="0" destOrd="0" parTransId="{0945E7BD-7094-4858-A721-CC4640BA5A57}" sibTransId="{A9ADC761-1A91-4FC7-BCDE-CACB4183F0E1}"/>
+    <dgm:cxn modelId="{08BC4217-4EA8-4E54-B32C-3835859A002F}" type="presOf" srcId="{CEEF09E8-CEB1-4AEB-8A66-2068F98C570D}" destId="{334E0CBB-C7E5-4E1E-9167-07B9B4DB9A4E}" srcOrd="0" destOrd="0" presId="urn:microsoft.com/office/officeart/2005/8/layout/radial3"/>
+    <dgm:cxn modelId="{65AA78E5-3CAC-4D88-A91B-F97993E7FCED}" type="presOf" srcId="{278BDD44-B7E3-43B0-A53C-55236BD0CB29}" destId="{4BC71F48-0568-434C-AC1A-ED290022B49A}" srcOrd="0" destOrd="2" presId="urn:microsoft.com/office/officeart/2005/8/layout/radial3"/>
+    <dgm:cxn modelId="{9D7F7CA9-049C-43D0-AB2D-4820259468FF}" srcId="{46D3D9BA-A5B6-44EE-8ADD-A6CE56DE9AE9}" destId="{8BD561DC-1BA9-4B98-8898-957F7AECCCA2}" srcOrd="2" destOrd="0" parTransId="{BD76251C-887B-453C-B90D-CB31BCC68262}" sibTransId="{9AD27677-E830-4F63-ACBD-F5CF96370E1D}"/>
+    <dgm:cxn modelId="{F252E115-D785-4BE3-ADAC-14F0919C4127}" srcId="{8BD561DC-1BA9-4B98-8898-957F7AECCCA2}" destId="{42754379-F56C-4B98-B9EF-103DDFA584E5}" srcOrd="0" destOrd="0" parTransId="{934F8A91-1FF1-4732-93AB-1D5468C1E72B}" sibTransId="{38526B72-F95C-478C-96FA-191731D6E083}"/>
+    <dgm:cxn modelId="{DD6D5B1C-1FFF-4489-8331-3D2FE40ADFE9}" type="presOf" srcId="{7B807B1C-EC7B-4965-90F8-D4A6AB918618}" destId="{4BC71F48-0568-434C-AC1A-ED290022B49A}" srcOrd="0" destOrd="1" presId="urn:microsoft.com/office/officeart/2005/8/layout/radial3"/>
+    <dgm:cxn modelId="{E1C04853-29DC-4649-84EB-63267C3151C8}" type="presOf" srcId="{46D3D9BA-A5B6-44EE-8ADD-A6CE56DE9AE9}" destId="{82BAC38A-B10F-49C3-8962-AEC952104616}" srcOrd="0" destOrd="0" presId="urn:microsoft.com/office/officeart/2005/8/layout/radial3"/>
+    <dgm:cxn modelId="{7E6DBA3F-C425-4B2A-B3D2-B76D420036DB}" type="presParOf" srcId="{89708447-7FC2-4A8D-8ADD-02463DBE6A2E}" destId="{5ED3E13E-474C-4311-A47B-3652553499F7}" srcOrd="0" destOrd="0" presId="urn:microsoft.com/office/officeart/2005/8/layout/radial3"/>
+    <dgm:cxn modelId="{7B2D7EAC-07AD-461E-9B60-9179290E5C70}" type="presParOf" srcId="{5ED3E13E-474C-4311-A47B-3652553499F7}" destId="{82BAC38A-B10F-49C3-8962-AEC952104616}" srcOrd="0" destOrd="0" presId="urn:microsoft.com/office/officeart/2005/8/layout/radial3"/>
+    <dgm:cxn modelId="{342EC55F-C819-4008-AD41-F83936895675}" type="presParOf" srcId="{5ED3E13E-474C-4311-A47B-3652553499F7}" destId="{4BC71F48-0568-434C-AC1A-ED290022B49A}" srcOrd="1" destOrd="0" presId="urn:microsoft.com/office/officeart/2005/8/layout/radial3"/>
+    <dgm:cxn modelId="{1B519E4F-ACD5-4E39-8407-0EE5BAA77835}" type="presParOf" srcId="{5ED3E13E-474C-4311-A47B-3652553499F7}" destId="{495CAAE2-5E98-43B6-9892-8B6F1B9F881F}" srcOrd="2" destOrd="0" presId="urn:microsoft.com/office/officeart/2005/8/layout/radial3"/>
+    <dgm:cxn modelId="{5ECF3AA6-5249-4033-8884-280B121C93D6}" type="presParOf" srcId="{5ED3E13E-474C-4311-A47B-3652553499F7}" destId="{B2A64C9D-739C-420B-A15E-AADEE6C47D4D}" srcOrd="3" destOrd="0" presId="urn:microsoft.com/office/officeart/2005/8/layout/radial3"/>
+    <dgm:cxn modelId="{7680B7B1-83F8-47A9-AAF7-09C444A5F5D6}" type="presParOf" srcId="{5ED3E13E-474C-4311-A47B-3652553499F7}" destId="{334E0CBB-C7E5-4E1E-9167-07B9B4DB9A4E}" srcOrd="4" destOrd="0" presId="urn:microsoft.com/office/officeart/2005/8/layout/radial3"/>
   </dgm:cxnLst>
   <dgm:bg/>
   <dgm:whole/>
@@ -20134,23 +19355,23 @@
     </dgm:pt>
   </dgm:ptLst>
   <dgm:cxnLst>
+    <dgm:cxn modelId="{68E67DCD-6475-4248-BB87-3A9C0299195D}" type="presOf" srcId="{3FF746A6-D981-4572-8F0F-3A9A436A4B94}" destId="{4BC71F48-0568-434C-AC1A-ED290022B49A}" srcOrd="0" destOrd="0" presId="urn:microsoft.com/office/officeart/2005/8/layout/radial3"/>
+    <dgm:cxn modelId="{29A73E57-C84E-4019-9D80-A8CB2A82E9CD}" srcId="{C49BE5DB-07F9-45A3-BA57-C15DA25F7F45}" destId="{46D3D9BA-A5B6-44EE-8ADD-A6CE56DE9AE9}" srcOrd="0" destOrd="0" parTransId="{81D54686-923D-4B8B-AA7E-3C3FCF10F035}" sibTransId="{4B9E897A-6E28-4447-B1C7-CE02E4FED52D}"/>
+    <dgm:cxn modelId="{3EBB2BE1-4B8F-4B7E-882D-A6D387C71327}" type="presOf" srcId="{C49BE5DB-07F9-45A3-BA57-C15DA25F7F45}" destId="{89708447-7FC2-4A8D-8ADD-02463DBE6A2E}" srcOrd="0" destOrd="0" presId="urn:microsoft.com/office/officeart/2005/8/layout/radial3"/>
+    <dgm:cxn modelId="{65262E19-36E7-48F0-9E57-B5EED45E46C5}" type="presOf" srcId="{8BD561DC-1BA9-4B98-8898-957F7AECCCA2}" destId="{B2A64C9D-739C-420B-A15E-AADEE6C47D4D}" srcOrd="0" destOrd="0" presId="urn:microsoft.com/office/officeart/2005/8/layout/radial3"/>
+    <dgm:cxn modelId="{46254635-1592-46A9-A830-520E3244A430}" type="presOf" srcId="{CEEF09E8-CEB1-4AEB-8A66-2068F98C570D}" destId="{334E0CBB-C7E5-4E1E-9167-07B9B4DB9A4E}" srcOrd="0" destOrd="0" presId="urn:microsoft.com/office/officeart/2005/8/layout/radial3"/>
     <dgm:cxn modelId="{85B9A3CA-6342-4399-9B66-3296F5D4301B}" srcId="{46D3D9BA-A5B6-44EE-8ADD-A6CE56DE9AE9}" destId="{3FF746A6-D981-4572-8F0F-3A9A436A4B94}" srcOrd="0" destOrd="0" parTransId="{0945E7BD-7094-4858-A721-CC4640BA5A57}" sibTransId="{A9ADC761-1A91-4FC7-BCDE-CACB4183F0E1}"/>
-    <dgm:cxn modelId="{075E46B9-54A7-4CD9-82D9-B47D16F02F51}" type="presOf" srcId="{3FF746A6-D981-4572-8F0F-3A9A436A4B94}" destId="{4BC71F48-0568-434C-AC1A-ED290022B49A}" srcOrd="0" destOrd="0" presId="urn:microsoft.com/office/officeart/2005/8/layout/radial3"/>
+    <dgm:cxn modelId="{91AE6E6B-8326-4B9B-B57D-CD5D174DCB5E}" type="presOf" srcId="{46D3D9BA-A5B6-44EE-8ADD-A6CE56DE9AE9}" destId="{82BAC38A-B10F-49C3-8962-AEC952104616}" srcOrd="0" destOrd="0" presId="urn:microsoft.com/office/officeart/2005/8/layout/radial3"/>
+    <dgm:cxn modelId="{3A3B493B-5B24-4454-979D-394717C78BC9}" srcId="{46D3D9BA-A5B6-44EE-8ADD-A6CE56DE9AE9}" destId="{CEEF09E8-CEB1-4AEB-8A66-2068F98C570D}" srcOrd="3" destOrd="0" parTransId="{0E39A85E-A801-461D-B48C-E51F0FC104C2}" sibTransId="{07C3B1DA-2BFC-47BA-98D3-D81E2E272F75}"/>
     <dgm:cxn modelId="{9D7F7CA9-049C-43D0-AB2D-4820259468FF}" srcId="{46D3D9BA-A5B6-44EE-8ADD-A6CE56DE9AE9}" destId="{8BD561DC-1BA9-4B98-8898-957F7AECCCA2}" srcOrd="2" destOrd="0" parTransId="{BD76251C-887B-453C-B90D-CB31BCC68262}" sibTransId="{9AD27677-E830-4F63-ACBD-F5CF96370E1D}"/>
-    <dgm:cxn modelId="{3A3B493B-5B24-4454-979D-394717C78BC9}" srcId="{46D3D9BA-A5B6-44EE-8ADD-A6CE56DE9AE9}" destId="{CEEF09E8-CEB1-4AEB-8A66-2068F98C570D}" srcOrd="3" destOrd="0" parTransId="{0E39A85E-A801-461D-B48C-E51F0FC104C2}" sibTransId="{07C3B1DA-2BFC-47BA-98D3-D81E2E272F75}"/>
-    <dgm:cxn modelId="{8FBA72B3-EAD6-4AED-BEA8-AAFBF483D9CF}" type="presOf" srcId="{8BD561DC-1BA9-4B98-8898-957F7AECCCA2}" destId="{B2A64C9D-739C-420B-A15E-AADEE6C47D4D}" srcOrd="0" destOrd="0" presId="urn:microsoft.com/office/officeart/2005/8/layout/radial3"/>
-    <dgm:cxn modelId="{29A73E57-C84E-4019-9D80-A8CB2A82E9CD}" srcId="{C49BE5DB-07F9-45A3-BA57-C15DA25F7F45}" destId="{46D3D9BA-A5B6-44EE-8ADD-A6CE56DE9AE9}" srcOrd="0" destOrd="0" parTransId="{81D54686-923D-4B8B-AA7E-3C3FCF10F035}" sibTransId="{4B9E897A-6E28-4447-B1C7-CE02E4FED52D}"/>
-    <dgm:cxn modelId="{DF296AC2-5C53-4222-9626-1B3550840A7C}" type="presOf" srcId="{CEEF09E8-CEB1-4AEB-8A66-2068F98C570D}" destId="{334E0CBB-C7E5-4E1E-9167-07B9B4DB9A4E}" srcOrd="0" destOrd="0" presId="urn:microsoft.com/office/officeart/2005/8/layout/radial3"/>
-    <dgm:cxn modelId="{154614EF-BD56-45A8-A623-49A452745024}" type="presOf" srcId="{667FCAE9-09BE-4F1E-BEAE-6B70A8EE2395}" destId="{495CAAE2-5E98-43B6-9892-8B6F1B9F881F}" srcOrd="0" destOrd="0" presId="urn:microsoft.com/office/officeart/2005/8/layout/radial3"/>
-    <dgm:cxn modelId="{35A75488-7518-4068-867C-922D3CB802D3}" type="presOf" srcId="{46D3D9BA-A5B6-44EE-8ADD-A6CE56DE9AE9}" destId="{82BAC38A-B10F-49C3-8962-AEC952104616}" srcOrd="0" destOrd="0" presId="urn:microsoft.com/office/officeart/2005/8/layout/radial3"/>
-    <dgm:cxn modelId="{EB3F2B35-283E-4887-9461-1975C6E80754}" type="presOf" srcId="{C49BE5DB-07F9-45A3-BA57-C15DA25F7F45}" destId="{89708447-7FC2-4A8D-8ADD-02463DBE6A2E}" srcOrd="0" destOrd="0" presId="urn:microsoft.com/office/officeart/2005/8/layout/radial3"/>
+    <dgm:cxn modelId="{E1608F3E-BC93-425D-A46A-243DD8E877CD}" type="presOf" srcId="{667FCAE9-09BE-4F1E-BEAE-6B70A8EE2395}" destId="{495CAAE2-5E98-43B6-9892-8B6F1B9F881F}" srcOrd="0" destOrd="0" presId="urn:microsoft.com/office/officeart/2005/8/layout/radial3"/>
     <dgm:cxn modelId="{B7B3FA80-978C-47C8-966A-2E79692D48A4}" srcId="{46D3D9BA-A5B6-44EE-8ADD-A6CE56DE9AE9}" destId="{667FCAE9-09BE-4F1E-BEAE-6B70A8EE2395}" srcOrd="1" destOrd="0" parTransId="{E9E4910B-2223-4D92-9DA3-E3E998438A68}" sibTransId="{805D00B7-A605-4BA5-80D0-2875916138DB}"/>
-    <dgm:cxn modelId="{AC687D0A-F96E-4379-9667-87C3D251F86C}" type="presParOf" srcId="{89708447-7FC2-4A8D-8ADD-02463DBE6A2E}" destId="{5ED3E13E-474C-4311-A47B-3652553499F7}" srcOrd="0" destOrd="0" presId="urn:microsoft.com/office/officeart/2005/8/layout/radial3"/>
-    <dgm:cxn modelId="{28D802F8-9713-4A9E-8082-391720D3ECFC}" type="presParOf" srcId="{5ED3E13E-474C-4311-A47B-3652553499F7}" destId="{82BAC38A-B10F-49C3-8962-AEC952104616}" srcOrd="0" destOrd="0" presId="urn:microsoft.com/office/officeart/2005/8/layout/radial3"/>
-    <dgm:cxn modelId="{F03C8C9F-BD19-4A9F-A4D4-8F34EAFD7C2D}" type="presParOf" srcId="{5ED3E13E-474C-4311-A47B-3652553499F7}" destId="{4BC71F48-0568-434C-AC1A-ED290022B49A}" srcOrd="1" destOrd="0" presId="urn:microsoft.com/office/officeart/2005/8/layout/radial3"/>
-    <dgm:cxn modelId="{380660A9-50E3-4276-BAD1-8A9615DEDDE6}" type="presParOf" srcId="{5ED3E13E-474C-4311-A47B-3652553499F7}" destId="{495CAAE2-5E98-43B6-9892-8B6F1B9F881F}" srcOrd="2" destOrd="0" presId="urn:microsoft.com/office/officeart/2005/8/layout/radial3"/>
-    <dgm:cxn modelId="{835C0878-48EB-4830-812D-16C918C6DDBE}" type="presParOf" srcId="{5ED3E13E-474C-4311-A47B-3652553499F7}" destId="{B2A64C9D-739C-420B-A15E-AADEE6C47D4D}" srcOrd="3" destOrd="0" presId="urn:microsoft.com/office/officeart/2005/8/layout/radial3"/>
-    <dgm:cxn modelId="{3448422D-18A3-48A7-BA46-077F0D1AB7F5}" type="presParOf" srcId="{5ED3E13E-474C-4311-A47B-3652553499F7}" destId="{334E0CBB-C7E5-4E1E-9167-07B9B4DB9A4E}" srcOrd="4" destOrd="0" presId="urn:microsoft.com/office/officeart/2005/8/layout/radial3"/>
+    <dgm:cxn modelId="{D3DDA389-E8C1-463E-AC4B-3C8F614D1F3D}" type="presParOf" srcId="{89708447-7FC2-4A8D-8ADD-02463DBE6A2E}" destId="{5ED3E13E-474C-4311-A47B-3652553499F7}" srcOrd="0" destOrd="0" presId="urn:microsoft.com/office/officeart/2005/8/layout/radial3"/>
+    <dgm:cxn modelId="{ECD098AE-76F8-4AE0-A02E-A9EA2D6EE3CC}" type="presParOf" srcId="{5ED3E13E-474C-4311-A47B-3652553499F7}" destId="{82BAC38A-B10F-49C3-8962-AEC952104616}" srcOrd="0" destOrd="0" presId="urn:microsoft.com/office/officeart/2005/8/layout/radial3"/>
+    <dgm:cxn modelId="{3678B683-AF4C-4751-8D8C-08E4479CD485}" type="presParOf" srcId="{5ED3E13E-474C-4311-A47B-3652553499F7}" destId="{4BC71F48-0568-434C-AC1A-ED290022B49A}" srcOrd="1" destOrd="0" presId="urn:microsoft.com/office/officeart/2005/8/layout/radial3"/>
+    <dgm:cxn modelId="{53512D40-2E57-4BF7-89D3-110CC0AFB5BE}" type="presParOf" srcId="{5ED3E13E-474C-4311-A47B-3652553499F7}" destId="{495CAAE2-5E98-43B6-9892-8B6F1B9F881F}" srcOrd="2" destOrd="0" presId="urn:microsoft.com/office/officeart/2005/8/layout/radial3"/>
+    <dgm:cxn modelId="{EDD1D8AC-E291-4884-8305-FF5E632D72BC}" type="presParOf" srcId="{5ED3E13E-474C-4311-A47B-3652553499F7}" destId="{B2A64C9D-739C-420B-A15E-AADEE6C47D4D}" srcOrd="3" destOrd="0" presId="urn:microsoft.com/office/officeart/2005/8/layout/radial3"/>
+    <dgm:cxn modelId="{856479B1-EE2F-40C9-B4E5-4FE267A952B1}" type="presParOf" srcId="{5ED3E13E-474C-4311-A47B-3652553499F7}" destId="{334E0CBB-C7E5-4E1E-9167-07B9B4DB9A4E}" srcOrd="4" destOrd="0" presId="urn:microsoft.com/office/officeart/2005/8/layout/radial3"/>
   </dgm:cxnLst>
   <dgm:bg/>
   <dgm:whole/>
@@ -23979,7 +23200,7 @@
 </file>
 
 <file path=customXml/itemProps1.xml><?xml version="1.0" encoding="utf-8"?>
-<ds:datastoreItem xmlns:ds="http://schemas.openxmlformats.org/officeDocument/2006/customXml" ds:itemID="{2879B62E-B371-4A4E-8E2F-112DEA99AEB2}">
+<ds:datastoreItem xmlns:ds="http://schemas.openxmlformats.org/officeDocument/2006/customXml" ds:itemID="{370E5DB4-23AE-4DF2-823C-869C63E78B66}">
   <ds:schemaRefs>
     <ds:schemaRef ds:uri="http://schemas.openxmlformats.org/officeDocument/2006/bibliography"/>
   </ds:schemaRefs>

</xml_diff>

<commit_message>
Revert "Revert "Integration Use Case + Revision""
This reverts commit 3094be856aeba7bb3eb69b142554f30e28241ba0.
</commit_message>
<xml_diff>
--- a/documentation/DelivrablesMRIS/AVRIL-2016/Rapport-MRIS-MODSOC-04-04-16.docx
+++ b/documentation/DelivrablesMRIS/AVRIL-2016/Rapport-MRIS-MODSOC-04-04-16.docx
@@ -1796,14 +1796,7 @@
           <w:rFonts w:ascii="Arial" w:eastAsia="Batang" w:hAnsi="Arial" w:cs="Arial"/>
           <w:szCs w:val="24"/>
         </w:rPr>
-        <w:t>mieux maitriser les systèmes à sécuriser</w:t>
-      </w:r>
-      <w:r>
-        <w:rPr>
-          <w:rFonts w:ascii="Arial" w:eastAsia="Batang" w:hAnsi="Arial" w:cs="Arial"/>
-          <w:szCs w:val="24"/>
-        </w:rPr>
-        <w:t xml:space="preserve"> </w:t>
+        <w:t xml:space="preserve">mieux maitriser les systèmes à sécuriser </w:t>
       </w:r>
       <w:r>
         <w:rPr>
@@ -3743,6 +3736,7 @@
         <w:rPr>
           <w:rFonts w:ascii="Arial" w:hAnsi="Arial" w:cs="Arial"/>
           <w:noProof/>
+          <w:lang w:val="en-US" w:eastAsia="en-US"/>
         </w:rPr>
         <mc:AlternateContent>
           <mc:Choice Requires="wpc">
@@ -4783,7 +4777,7 @@
           </mc:Choice>
           <mc:Fallback>
             <w:pict>
-              <v:group id="Zone de dessin 74" o:spid="_x0000_s1026" editas="canvas" style="position:absolute;margin-left:-9.8pt;margin-top:1.15pt;width:474pt;height:94.8pt;z-index:4;mso-position-horizontal-relative:char;mso-position-vertical-relative:line" coordsize="60198,12039" o:gfxdata="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">
+              <v:group id="Zone de dessin 74" o:spid="_x0000_s1026" editas="canvas" style="position:absolute;margin-left:-9.8pt;margin-top:1.15pt;width:474pt;height:94.8pt;z-index:4;mso-position-horizontal-relative:char;mso-position-vertical-relative:line" coordsize="60198,12039" o:gfxdata="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">
                 <v:shapetype id="_x0000_t75" coordsize="21600,21600" o:spt="75" o:preferrelative="t" path="m@4@5l@4@11@9@11@9@5xe" filled="f" stroked="f">
                   <v:stroke joinstyle="miter"/>
                   <v:formulas>
@@ -4813,7 +4807,7 @@
                 <v:shape id="Picture 77" o:spid="_x0000_s1029" type="#_x0000_t75" alt="Crystal_Clear_app_camera" style="position:absolute;left:51828;top:2355;width:7074;height:7081;visibility:visible;mso-wrap-style:square" o:gfxdata="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">
                   <v:imagedata r:id="rId13" o:title="Crystal_Clear_app_camera"/>
                 </v:shape>
-                <v:shape id="Picture 78" o:spid="_x0000_s1030" type="#_x0000_t75" style="position:absolute;left:9220;top:2673;width:6547;height:6534;visibility:visible;mso-wrap-style:square" o:gfxdata="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">
+                <v:shape id="Picture 78" o:spid="_x0000_s1030" type="#_x0000_t75" style="position:absolute;left:9220;top:2673;width:6547;height:6534;visibility:visible;mso-wrap-style:square" o:gfxdata="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">
                   <v:imagedata r:id="rId14" o:title=""/>
                 </v:shape>
                 <v:roundrect id="AutoShape 81" o:spid="_x0000_s1031" style="position:absolute;left:20739;top:1212;width:9353;height:9271;visibility:visible;mso-wrap-style:square;v-text-anchor:middle" arcsize="10923f" o:gfxdata="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" fillcolor="#d99594 [1941]" strokecolor="#c0504d [3205]" strokeweight="1pt">
@@ -4969,6 +4963,7 @@
         <w:rPr>
           <w:rFonts w:ascii="Arial" w:hAnsi="Arial" w:cs="Arial"/>
           <w:noProof/>
+          <w:lang w:val="en-US" w:eastAsia="en-US"/>
         </w:rPr>
         <mc:AlternateContent>
           <mc:Choice Requires="wps">
@@ -5385,21 +5380,7 @@
         <w:rPr>
           <w:rFonts w:ascii="Arial" w:hAnsi="Arial" w:cs="Arial"/>
         </w:rPr>
-        <w:t xml:space="preserve">, </w:t>
-      </w:r>
-      <w:proofErr w:type="spellStart"/>
-      <w:r>
-        <w:rPr>
-          <w:rFonts w:ascii="Arial" w:hAnsi="Arial" w:cs="Arial"/>
-        </w:rPr>
-        <w:t>Pimca</w:t>
-      </w:r>
-      <w:proofErr w:type="spellEnd"/>
-      <w:r>
-        <w:rPr>
-          <w:rFonts w:ascii="Arial" w:hAnsi="Arial" w:cs="Arial"/>
-        </w:rPr>
-        <w:t xml:space="preserve">). </w:t>
+        <w:t xml:space="preserve">, Pimca). </w:t>
       </w:r>
       <w:r>
         <w:rPr>
@@ -5863,17 +5844,8 @@
           <w:rFonts w:ascii="Arial" w:eastAsia="Batang" w:hAnsi="Arial" w:cs="Arial"/>
           <w:szCs w:val="24"/>
         </w:rPr>
-        <w:t xml:space="preserve">, via l’outillage </w:t>
-      </w:r>
-      <w:proofErr w:type="spellStart"/>
-      <w:r>
-        <w:rPr>
-          <w:rFonts w:ascii="Arial" w:eastAsia="Batang" w:hAnsi="Arial" w:cs="Arial"/>
-          <w:szCs w:val="24"/>
-        </w:rPr>
-        <w:t>Morphose</w:t>
-      </w:r>
-      <w:proofErr w:type="spellEnd"/>
+        <w:t>, via l’outillage Morphose</w:t>
+      </w:r>
       <w:r>
         <w:rPr>
           <w:rFonts w:ascii="Arial" w:eastAsia="Batang" w:hAnsi="Arial" w:cs="Arial"/>
@@ -6008,6 +5980,7 @@
           <w:rFonts w:ascii="Arial" w:eastAsia="Batang" w:hAnsi="Arial" w:cs="Arial"/>
           <w:noProof/>
           <w:szCs w:val="24"/>
+          <w:lang w:val="en-US" w:eastAsia="en-US"/>
         </w:rPr>
         <w:drawing>
           <wp:inline distT="0" distB="0" distL="0" distR="0" wp14:anchorId="4A21131D" wp14:editId="71E7145A">
@@ -6028,6 +6001,7 @@
           <w:rFonts w:ascii="Arial" w:eastAsia="Batang" w:hAnsi="Arial" w:cs="Arial"/>
           <w:noProof/>
           <w:szCs w:val="24"/>
+          <w:lang w:val="en-US" w:eastAsia="en-US"/>
         </w:rPr>
         <w:drawing>
           <wp:inline distT="0" distB="0" distL="0" distR="0" wp14:anchorId="4904B236" wp14:editId="5435A2A6">
@@ -6283,13 +6257,7 @@
         <w:rPr>
           <w:rFonts w:ascii="Arial" w:hAnsi="Arial" w:cs="Arial"/>
         </w:rPr>
-        <w:t>L</w:t>
-      </w:r>
-      <w:r>
-        <w:rPr>
-          <w:rFonts w:ascii="Arial" w:hAnsi="Arial" w:cs="Arial"/>
-        </w:rPr>
-        <w:t xml:space="preserve">e </w:t>
+        <w:t xml:space="preserve">Le </w:t>
       </w:r>
       <w:r>
         <w:rPr>
@@ -6374,6 +6342,7 @@
         <w:rPr>
           <w:rFonts w:ascii="Arial" w:hAnsi="Arial" w:cs="Arial"/>
           <w:noProof/>
+          <w:lang w:val="en-US" w:eastAsia="en-US"/>
         </w:rPr>
         <w:drawing>
           <wp:inline distT="0" distB="0" distL="0" distR="0" wp14:anchorId="28AD9CC3" wp14:editId="2763B23E">
@@ -6674,6 +6643,7 @@
         <w:rPr>
           <w:rFonts w:ascii="Arial" w:hAnsi="Arial" w:cs="Arial"/>
           <w:noProof/>
+          <w:lang w:val="en-US" w:eastAsia="en-US"/>
         </w:rPr>
         <w:lastRenderedPageBreak/>
         <w:drawing>
@@ -6835,6 +6805,7 @@
               <w:rPr>
                 <w:rFonts w:ascii="Arial" w:hAnsi="Arial" w:cs="Arial"/>
                 <w:noProof/>
+                <w:lang w:val="en-US" w:eastAsia="en-US"/>
               </w:rPr>
               <w:drawing>
                 <wp:inline distT="0" distB="0" distL="0" distR="0" wp14:anchorId="3605E357" wp14:editId="1AEF5580">
@@ -6937,6 +6908,7 @@
               <w:rPr>
                 <w:rFonts w:ascii="Arial" w:hAnsi="Arial" w:cs="Arial"/>
                 <w:noProof/>
+                <w:lang w:val="en-US" w:eastAsia="en-US"/>
               </w:rPr>
               <w:drawing>
                 <wp:inline distT="0" distB="0" distL="0" distR="0" wp14:anchorId="6AAFE19E" wp14:editId="786F6D98">
@@ -7057,6 +7029,7 @@
               <w:rPr>
                 <w:rFonts w:ascii="Arial" w:hAnsi="Arial" w:cs="Arial"/>
                 <w:noProof/>
+                <w:lang w:val="en-US" w:eastAsia="en-US"/>
               </w:rPr>
               <w:drawing>
                 <wp:inline distT="0" distB="0" distL="0" distR="0" wp14:anchorId="65CC6271" wp14:editId="6CE97D69">
@@ -7203,6 +7176,7 @@
               <w:rPr>
                 <w:rFonts w:ascii="Arial" w:hAnsi="Arial" w:cs="Arial"/>
                 <w:noProof/>
+                <w:lang w:val="en-US" w:eastAsia="en-US"/>
               </w:rPr>
               <w:drawing>
                 <wp:inline distT="0" distB="0" distL="0" distR="0" wp14:anchorId="547D28B8" wp14:editId="608FF32F">
@@ -7303,6 +7277,7 @@
               <w:rPr>
                 <w:rFonts w:ascii="Arial" w:hAnsi="Arial" w:cs="Arial"/>
                 <w:noProof/>
+                <w:lang w:val="en-US" w:eastAsia="en-US"/>
               </w:rPr>
               <w:drawing>
                 <wp:inline distT="0" distB="0" distL="0" distR="0" wp14:anchorId="0D7131D6" wp14:editId="4A919776">
@@ -7406,6 +7381,7 @@
               <w:rPr>
                 <w:rFonts w:ascii="Arial" w:hAnsi="Arial" w:cs="Arial"/>
                 <w:noProof/>
+                <w:lang w:val="en-US" w:eastAsia="en-US"/>
               </w:rPr>
               <w:drawing>
                 <wp:inline distT="0" distB="0" distL="0" distR="0" wp14:anchorId="4E6C76F6" wp14:editId="321CA731">
@@ -7541,6 +7517,7 @@
               <w:rPr>
                 <w:rFonts w:ascii="Arial" w:hAnsi="Arial" w:cs="Arial"/>
                 <w:noProof/>
+                <w:lang w:val="en-US" w:eastAsia="en-US"/>
               </w:rPr>
               <w:drawing>
                 <wp:inline distT="0" distB="0" distL="0" distR="0" wp14:anchorId="1046C4E4" wp14:editId="05FC1A40">
@@ -7743,6 +7720,7 @@
               <w:rPr>
                 <w:rFonts w:ascii="Arial" w:hAnsi="Arial" w:cs="Arial"/>
                 <w:noProof/>
+                <w:lang w:val="en-US" w:eastAsia="en-US"/>
               </w:rPr>
               <w:drawing>
                 <wp:inline distT="0" distB="0" distL="0" distR="0" wp14:anchorId="3387BE4D" wp14:editId="799C5A86">
@@ -7843,6 +7821,7 @@
               <w:rPr>
                 <w:rFonts w:ascii="Arial" w:hAnsi="Arial" w:cs="Arial"/>
                 <w:noProof/>
+                <w:lang w:val="en-US" w:eastAsia="en-US"/>
               </w:rPr>
               <w:drawing>
                 <wp:inline distT="0" distB="0" distL="0" distR="0" wp14:anchorId="7E49BC9D" wp14:editId="6DD5CF7D">
@@ -7946,6 +7925,7 @@
               <w:rPr>
                 <w:rFonts w:ascii="Arial" w:hAnsi="Arial" w:cs="Arial"/>
                 <w:noProof/>
+                <w:lang w:val="en-US" w:eastAsia="en-US"/>
               </w:rPr>
               <w:drawing>
                 <wp:inline distT="0" distB="0" distL="0" distR="0" wp14:anchorId="3E85E360" wp14:editId="3170A22F">
@@ -8736,6 +8716,7 @@
         <w:rPr>
           <w:rFonts w:ascii="Arial" w:hAnsi="Arial" w:cs="Arial"/>
           <w:noProof/>
+          <w:lang w:val="en-US" w:eastAsia="en-US"/>
         </w:rPr>
         <mc:AlternateContent>
           <mc:Choice Requires="wps">
@@ -9456,6 +9437,7 @@
         <w:rPr>
           <w:rFonts w:ascii="Arial" w:hAnsi="Arial" w:cs="Arial"/>
           <w:noProof/>
+          <w:lang w:val="en-US" w:eastAsia="en-US"/>
         </w:rPr>
         <w:drawing>
           <wp:inline distT="0" distB="0" distL="0" distR="0" wp14:anchorId="09DB66BB" wp14:editId="4100CBC1">
@@ -9964,8 +9946,6 @@
           <w:rFonts w:ascii="Arial" w:hAnsi="Arial" w:cs="Arial"/>
         </w:rPr>
       </w:pPr>
-      <w:bookmarkStart w:id="12" w:name="_GoBack"/>
-      <w:bookmarkEnd w:id="12"/>
       <w:r>
         <w:rPr>
           <w:rFonts w:ascii="Arial" w:hAnsi="Arial" w:cs="Arial"/>
@@ -9981,7 +9961,7 @@
           <w:rFonts w:ascii="Arial" w:hAnsi="Arial" w:cs="Arial"/>
         </w:rPr>
       </w:pPr>
-      <w:bookmarkStart w:id="13" w:name="_Toc447527147"/>
+      <w:bookmarkStart w:id="12" w:name="_Toc447527147"/>
       <w:r>
         <w:rPr>
           <w:rFonts w:ascii="Arial" w:hAnsi="Arial" w:cs="Arial"/>
@@ -9989,7 +9969,7 @@
         <w:lastRenderedPageBreak/>
         <w:t>Role4All</w:t>
       </w:r>
-      <w:bookmarkEnd w:id="13"/>
+      <w:bookmarkEnd w:id="12"/>
     </w:p>
     <w:p>
       <w:pPr>
@@ -9997,15 +9977,25 @@
         <w:jc w:val="both"/>
         <w:rPr>
           <w:rFonts w:ascii="Arial" w:hAnsi="Arial" w:cs="Arial"/>
-          <w:lang w:val="en-US"/>
-        </w:rPr>
-      </w:pPr>
-      <w:r>
-        <w:rPr>
-          <w:rFonts w:ascii="Arial" w:hAnsi="Arial" w:cs="Arial"/>
-          <w:lang w:val="en-US"/>
-        </w:rPr>
-        <w:t xml:space="preserve">La majorité des projets, qu’ils soient industriels ou de recherche, demandent à l’heure actuelle l’utilisation de plusieurs outils métiers. Ces divers outils manipulent dans la majorité des cas un grand nombre de données non spécifiques, ce qui signifie qu’une même donnée est amenée à être manipulée par plusieurs outils ; on parle alors d’interopérabilité. La manipulation concurrente de données est l’un des problèmes sérieux des domaines du numérique, il existe alors de nombreux concepts solutionnant tout ou une partie de ces problèmes, regroupés en trois grandes écoles : l’intégration, l’unification et la fédération. </w:t>
+        </w:rPr>
+      </w:pPr>
+      <w:r>
+        <w:rPr>
+          <w:rFonts w:ascii="Arial" w:hAnsi="Arial" w:cs="Arial"/>
+        </w:rPr>
+        <w:t>La majorité des projets, qu’ils soient industriels ou de recherche, demandent à l’heure actuelle l’utilisation de plusieurs outils métiers. Ces divers outils manipulent dans la majorité des cas un grand nombre de données non spécifiques, ce qui signifie qu’une même donnée est amenée à être manipulée par plusieurs outils ; on parle alors d’interopérabilité. La manipulation concurrente de données est l’un des problèmes s</w:t>
+      </w:r>
+      <w:r>
+        <w:rPr>
+          <w:rFonts w:ascii="Arial" w:hAnsi="Arial" w:cs="Arial"/>
+        </w:rPr>
+        <w:t>érieux c’est pourquoi</w:t>
+      </w:r>
+      <w:r>
+        <w:rPr>
+          <w:rFonts w:ascii="Arial" w:hAnsi="Arial" w:cs="Arial"/>
+        </w:rPr>
+        <w:t xml:space="preserve"> il existe de nombreux concepts solutionnant tout ou une partie de ces problèmes, regroupés en trois grandes écoles : l’intégration, l’unification et la fédération. </w:t>
       </w:r>
     </w:p>
     <w:p>
@@ -10013,13 +10003,11 @@
         <w:jc w:val="both"/>
         <w:rPr>
           <w:rFonts w:ascii="Arial" w:hAnsi="Arial" w:cs="Arial"/>
-          <w:lang w:val="en-US"/>
-        </w:rPr>
-      </w:pPr>
-      <w:r>
-        <w:rPr>
-          <w:rFonts w:ascii="Arial" w:hAnsi="Arial" w:cs="Arial"/>
-          <w:lang w:val="en-US"/>
+        </w:rPr>
+      </w:pPr>
+      <w:r>
+        <w:rPr>
+          <w:rFonts w:ascii="Arial" w:hAnsi="Arial" w:cs="Arial"/>
         </w:rPr>
         <w:t xml:space="preserve">L’intégration consiste en la fusion des modèles de données utilisés, ce qui correspond à la création d’un modèle de donnée standard. L’intégration est une solution simple et adaptée au problème d’interopérabilité, elle permet de résoudre les problèmes de concurrences à la source en forçant l’utilisation d’un modèle standard. Une telle approche oblige par contre à adapter chaque outil utilisé à un standard unique, ce qui n’est plus envisageable sur les systèmes actuels, à cause de la complexité croissante des systèmes d’information, intégrant de plus en plus d’informations fondées sur des sémantiques différentes. L’intégration est donc une solution adaptée aux systèmes fixes, ne connaissant plus d’évolution. </w:t>
       </w:r>
@@ -10029,15 +10017,25 @@
         <w:jc w:val="both"/>
         <w:rPr>
           <w:rFonts w:ascii="Arial" w:hAnsi="Arial" w:cs="Arial"/>
-          <w:lang w:val="en-US"/>
-        </w:rPr>
-      </w:pPr>
-      <w:r>
-        <w:rPr>
-          <w:rFonts w:ascii="Arial" w:hAnsi="Arial" w:cs="Arial"/>
-          <w:lang w:val="en-US"/>
-        </w:rPr>
-        <w:t>L’unification consiste en la création de correspondances sémantiques entre différents modèles via un méta-modèle commun à tous les composants d’un système, appelé modèle “pivot”. Le modèle pivot permet d’interconnecter des outils métiers possédants des modèles différents, ce qui permet de se libérer des problèmes liés à la notion de modèle standard. L’augmentation de la complexité des applications métier, des processus, des demandes en terme d’échanges, etc., nécessite le développement de systèmes de plus en plus complexes. Il est alors nécessaire d’adapter le modèle pivot à l’évolution des systèmes, or la complexifications des systèmes ne permet pas la création d’un modèle pivot unique. Il est donc nécessaire de créer plusieurs modèles pivots pour créer l’interopérabilité entre plusieurs outils. La vitesse d’évolution actuelle des systèmes est trop importante pour permettre la gestion des modèles pivots pour un système complexe. L’unification est donc une solution adaptée aux systèmes à évolution lente ou à faible complexité.</w:t>
+        </w:rPr>
+      </w:pPr>
+      <w:r>
+        <w:rPr>
+          <w:rFonts w:ascii="Arial" w:hAnsi="Arial" w:cs="Arial"/>
+        </w:rPr>
+        <w:t>L’unification consiste en la création de correspondances sémantiques entre différents modèles via un méta-modèle commun à tous les composants d’un système, appelé modèle “pivot”. Le modèle pivot permet d’interconnecter des outils métiers possédants des modèles différents, ce qui permet de se libérer des problèmes liés à la notion de modèle standard. L’augmentation de la complexité des applications métier, des processus, des demandes en terme d</w:t>
+      </w:r>
+      <w:r>
+        <w:rPr>
+          <w:rFonts w:ascii="Arial" w:hAnsi="Arial" w:cs="Arial"/>
+        </w:rPr>
+        <w:t>’échanges, etc</w:t>
+      </w:r>
+      <w:r>
+        <w:rPr>
+          <w:rFonts w:ascii="Arial" w:hAnsi="Arial" w:cs="Arial"/>
+        </w:rPr>
+        <w:t>, nécessite le développement de systèmes de plus en plus complexes. Il est alors nécessaire d’adapter le modèle pivot à l’évolution des systèmes, or la complexifications des systèmes ne permet pas la création d’un modèle pivot unique. Il est donc nécessaire de créer plusieurs modèles pivots pour créer l’interopérabilité entre plusieurs outils. La vitesse d’évolution actuelle des systèmes est trop importante pour permettre la gestion des modèles pivots pour un système complexe. L’unification est donc une solution adaptée aux systèmes à évolution lente ou à faible complexité.</w:t>
       </w:r>
     </w:p>
     <w:p>
@@ -10045,63 +10043,41 @@
         <w:jc w:val="both"/>
         <w:rPr>
           <w:rFonts w:ascii="Arial" w:hAnsi="Arial" w:cs="Arial"/>
-          <w:lang w:val="en-US"/>
-        </w:rPr>
-      </w:pPr>
-      <w:r>
-        <w:rPr>
-          <w:rFonts w:ascii="Arial" w:hAnsi="Arial" w:cs="Arial"/>
-          <w:lang w:val="en-US"/>
-        </w:rPr>
-        <w:t xml:space="preserve">La fédération consiste en </w:t>
+        </w:rPr>
+      </w:pPr>
+      <w:r>
+        <w:rPr>
+          <w:rFonts w:ascii="Arial" w:hAnsi="Arial" w:cs="Arial"/>
+        </w:rPr>
+        <w:t>La fédération consiste en l’utilisation de « </w:t>
       </w:r>
       <w:proofErr w:type="spellStart"/>
       <w:r>
         <w:rPr>
           <w:rFonts w:ascii="Arial" w:hAnsi="Arial" w:cs="Arial"/>
-          <w:lang w:val="en-US"/>
-        </w:rPr>
-        <w:t>l’utilisation</w:t>
+        </w:rPr>
+        <w:t>mapping</w:t>
       </w:r>
       <w:proofErr w:type="spellEnd"/>
       <w:r>
         <w:rPr>
           <w:rFonts w:ascii="Arial" w:hAnsi="Arial" w:cs="Arial"/>
-          <w:lang w:val="en-US"/>
-        </w:rPr>
-        <w:t xml:space="preserve"> de « mapping » (</w:t>
-      </w:r>
-      <w:proofErr w:type="spellStart"/>
-      <w:r>
-        <w:rPr>
-          <w:rFonts w:ascii="Arial" w:hAnsi="Arial" w:cs="Arial"/>
-          <w:lang w:val="en-US"/>
-        </w:rPr>
-        <w:t>cartes</w:t>
-      </w:r>
-      <w:proofErr w:type="spellEnd"/>
-      <w:r>
-        <w:rPr>
-          <w:rFonts w:ascii="Arial" w:hAnsi="Arial" w:cs="Arial"/>
-          <w:lang w:val="en-US"/>
-        </w:rPr>
-        <w:t xml:space="preserve"> de </w:t>
-      </w:r>
-      <w:proofErr w:type="spellStart"/>
-      <w:r>
-        <w:rPr>
-          <w:rFonts w:ascii="Arial" w:hAnsi="Arial" w:cs="Arial"/>
-          <w:lang w:val="en-US"/>
-        </w:rPr>
-        <w:t>correspondance</w:t>
-      </w:r>
-      <w:proofErr w:type="spellEnd"/>
-      <w:r>
-        <w:rPr>
-          <w:rFonts w:ascii="Arial" w:hAnsi="Arial" w:cs="Arial"/>
-          <w:lang w:val="en-US"/>
-        </w:rPr>
-        <w:t xml:space="preserve"> codées) pour associer dynamiquement des modèles distincts. Les modèles fédérés partagent des concepts similaires ou équivalents, ils sont donc basés sur une ontologie commune (un même méta-méta-modèle). La mise en exergue des concepts communs à plusieurs modèles est complexe et fortement liée au contexte d’utilisation de l’outil, mais elle est indispensable à la fédération. Une relation basée sur les concepts permet d’être indépendant du méta-modèle d’un outil et donc de ses variations, de plus cela permet de relier entre eux tous types d’outils, quel que soit leur méta-modèle. Finalement la fédération est l’approche d’interopérabilité permettant le plus de flexibilité et de dynamisme, c’est pourquoi la fédération est une solution adaptée aux systèmes complexes évoluant rapidement.</w:t>
+        </w:rPr>
+        <w:t> » (cartes de correspondance codées) pour associer dynamiquement des modèles distincts. Les modèles fédérés partagent des concepts similaires ou équivalents, ils sont donc basés sur une ontologie commune (un même méta-méta-modèle). La mise en exergue des concepts communs à plusieurs modèles est complexe et fortement liée au contexte d’utilisation de l’outil, mais elle est indispensable à la fédération. Une relation basée sur les concepts permet d’être indépendant du méta-modèle d’un outil et donc de ses variations, de plus cela permet de relier entre eux tous types d’outils, quel que soit leur méta-modèle. Finalement la fédération est l’approche d’interopérabilité permettant le plus de flexibilité et de dynamisme, c’est pourquoi la fédération est une solution adaptée aux systèmes complexes évoluant rapidement.</w:t>
+      </w:r>
+    </w:p>
+    <w:p>
+      <w:pPr>
+        <w:jc w:val="both"/>
+        <w:rPr>
+          <w:rFonts w:ascii="Arial" w:hAnsi="Arial" w:cs="Arial"/>
+        </w:rPr>
+      </w:pPr>
+      <w:r>
+        <w:rPr>
+          <w:rFonts w:ascii="Arial" w:hAnsi="Arial" w:cs="Arial"/>
+        </w:rPr>
+        <w:t xml:space="preserve">Role4All est un outil architecturé autour de la notion de rôle, un rôle étant défini ici comme un élément de modèle dont les instances sont associées à des instances de types des langages de modélisation [thèse de Jean-Philippe SCHNEIDER]. Cette définition permet de créer un modèle de rôle séparé des modèles à manipuler puis d’associer ce modèle de rôles aux éléments des modèles de travail. Ainsi, il n’est pas nécessaire de modifier les éléments des modèles manipulés, de plus il est possible de faire évoluer le modèle de rôle indépendant des modèles outils, on a alors une grande flexibilité du rôle. </w:t>
       </w:r>
     </w:p>
     <w:p>
@@ -10113,16 +10089,8 @@
         <w:jc w:val="both"/>
         <w:rPr>
           <w:rFonts w:ascii="Arial" w:hAnsi="Arial" w:cs="Arial"/>
-          <w:lang w:val="en-US"/>
-        </w:rPr>
-      </w:pPr>
-      <w:r>
-        <w:rPr>
-          <w:rFonts w:ascii="Arial" w:hAnsi="Arial" w:cs="Arial"/>
-          <w:lang w:val="en-US"/>
-        </w:rPr>
-        <w:t xml:space="preserve">Role4All est un outil architecturé autour de la notion de rôle, un rôle étant défini ici comme un élément de modèle dont les instances sont associées à des instances de types des langages de modélisation [thèse de Jean-Philippe SCHNEIDER]. Cette définition permet de créer un modèle de rôle séparé des modèles à manipuler puis d’associer ce modèle de rôles aux éléments des modèles de travail. Ainsi, il n’est pas nécessaire de modifier les éléments des modèles manipulés, de plus il est possible de faire évoluer le modèle de rôle indépendant des modèles outils, on a alors une grande flexibilité du rôle. </w:t>
-      </w:r>
+        </w:rPr>
+      </w:pPr>
     </w:p>
     <w:p>
       <w:pPr>
@@ -10133,70 +10101,42 @@
         <w:jc w:val="both"/>
         <w:rPr>
           <w:rFonts w:ascii="Arial" w:hAnsi="Arial" w:cs="Arial"/>
-          <w:lang w:val="en-US"/>
-        </w:rPr>
-      </w:pPr>
+        </w:rPr>
+      </w:pPr>
+      <w:r>
+        <w:rPr>
+          <w:rFonts w:ascii="Arial" w:hAnsi="Arial" w:cs="Arial"/>
+        </w:rPr>
+        <w:t xml:space="preserve">Role4All permet à un rôle de jouer un rôle c’est-à-dire de considérer une instance de rôle comme une instance de modèle et de lier cette instance à un rôle. Cela permet, entre autre, de créer des points de vue sur un modèle ou de centraliser dans un même point de vue des informations provenant de divers outils. Un rôle est donc un élément indépendant des modèles de travail associé à un ou plusieurs éléments de modèle, cette indépendance permet une allocation dynamique des rôles. </w:t>
+      </w:r>
     </w:p>
     <w:p>
       <w:pPr>
-        <w:autoSpaceDE w:val="0"/>
-        <w:autoSpaceDN w:val="0"/>
-        <w:adjustRightInd w:val="0"/>
-        <w:spacing w:after="0" w:line="240" w:lineRule="auto"/>
         <w:jc w:val="both"/>
         <w:rPr>
           <w:rFonts w:ascii="Arial" w:hAnsi="Arial" w:cs="Arial"/>
-          <w:lang w:val="en-US"/>
-        </w:rPr>
-      </w:pPr>
-      <w:r>
-        <w:rPr>
-          <w:rFonts w:ascii="Arial" w:hAnsi="Arial" w:cs="Arial"/>
-          <w:lang w:val="en-US"/>
-        </w:rPr>
-        <w:lastRenderedPageBreak/>
-        <w:t xml:space="preserve">Role4All permet à un rôle de jouer un rôle c’est-à-dire de considérer une instance de rôle comme une instance de modèle et de lier cette instance à un rôle. Cela permet, entre autre, de créer des points de vue sur un modèle ou de centraliser dans un même point de vue des informations provenant de divers outils. Un rôle est donc un élément indépendant des modèles de travail associé à un ou plusieurs éléments de modèle, cette indépendance permet une allocation dynamique des rôles. </w:t>
-      </w:r>
+        </w:rPr>
+      </w:pPr>
     </w:p>
     <w:p>
       <w:pPr>
-        <w:autoSpaceDE w:val="0"/>
-        <w:autoSpaceDN w:val="0"/>
-        <w:adjustRightInd w:val="0"/>
-        <w:spacing w:after="0" w:line="240" w:lineRule="auto"/>
         <w:jc w:val="both"/>
         <w:rPr>
           <w:rFonts w:ascii="Arial" w:hAnsi="Arial" w:cs="Arial"/>
-          <w:lang w:val="en-US"/>
-        </w:rPr>
-      </w:pPr>
+        </w:rPr>
+      </w:pPr>
+      <w:r>
+        <w:rPr>
+          <w:rFonts w:ascii="Arial" w:hAnsi="Arial" w:cs="Arial"/>
+        </w:rPr>
+        <w:t>De ce fait Role4All est semblable à un outil de fédération car il permet de regrouper des informations provenant de plusieurs modèles en se basant sur un concept (un rôle) commun. Cependant la première version de Role4All (présenté lors de la thèse de Jean-Philippe SCHNEIDER) créait un lien unidirectionnel entre les modèles des outils et Role4All, ce qui est incompatible avec la notion de fédération (nécessitant une communication bidirectionnelle). De plus il n’existait pas de liens entre deux instances d’éléments de modèle jouant le même rôle, ce qui dans l’architecture de Role4All est nécessaire à la fédération. La partie suivante présente l’architecture de Role4All dans sa première version.</w:t>
+      </w:r>
     </w:p>
     <w:p>
       <w:pPr>
-        <w:autoSpaceDE w:val="0"/>
-        <w:autoSpaceDN w:val="0"/>
-        <w:adjustRightInd w:val="0"/>
-        <w:spacing w:after="0" w:line="240" w:lineRule="auto"/>
         <w:jc w:val="both"/>
         <w:rPr>
           <w:rFonts w:ascii="Arial" w:hAnsi="Arial" w:cs="Arial"/>
-          <w:lang w:val="en-US"/>
-        </w:rPr>
-      </w:pPr>
-      <w:r>
-        <w:rPr>
-          <w:rFonts w:ascii="Arial" w:hAnsi="Arial" w:cs="Arial"/>
-          <w:lang w:val="en-US"/>
-        </w:rPr>
-        <w:t>De ce fait Role4All est semblable à un outil de fédération car il permet de regrouper des informations provenant de plusieurs modèles en se basant sur un concept (un rôle) commun. Cependant la première version de Role4All (présenté lors de la thèse de Jean-Philippe SCHNEIDER) créait un lien unidirectionnel entre les modèles des outils et Role4All, ce qui est incompatible avec la notion de fédération (nécessitant une communication bidirectionnelle). De plus il n’existait pas de liens entre deux instances d’éléments de modèle jouant le même rôle, ce qui dans l’architecture de Role4All est nécessaire à la fédération. La partie suivante présente l’architecture de Role4All dans sa première version.</w:t>
-      </w:r>
-    </w:p>
-    <w:p>
-      <w:pPr>
-        <w:jc w:val="both"/>
-        <w:rPr>
-          <w:rFonts w:ascii="Arial" w:hAnsi="Arial" w:cs="Arial"/>
-          <w:lang w:val="en-US"/>
         </w:rPr>
       </w:pPr>
     </w:p>
@@ -10362,17 +10302,6 @@
         </w:tabs>
         <w:jc w:val="both"/>
         <w:rPr>
-          <w:lang w:val="en-US"/>
-        </w:rPr>
-      </w:pPr>
-    </w:p>
-    <w:p>
-      <w:pPr>
-        <w:tabs>
-          <w:tab w:val="left" w:pos="1320"/>
-        </w:tabs>
-        <w:jc w:val="both"/>
-        <w:rPr>
           <w:color w:val="000000" w:themeColor="text1"/>
         </w:rPr>
       </w:pPr>
@@ -10380,6 +10309,7 @@
         <w:rPr>
           <w:noProof/>
           <w:color w:val="000000" w:themeColor="text1"/>
+          <w:lang w:val="en-US" w:eastAsia="en-US"/>
         </w:rPr>
         <w:drawing>
           <wp:inline distT="0" distB="0" distL="0" distR="0" wp14:anchorId="56959150" wp14:editId="42F4A0F9">
@@ -10906,7 +10836,6 @@
         </w:rPr>
         <w:t xml:space="preserve"> and the role </w:t>
       </w:r>
-      <w:proofErr w:type="spellStart"/>
       <w:r>
         <w:rPr>
           <w:rFonts w:ascii="Arial" w:hAnsi="Arial" w:cs="Arial"/>
@@ -10915,7 +10844,6 @@
         </w:rPr>
         <w:t>RoleFPGA</w:t>
       </w:r>
-      <w:proofErr w:type="spellEnd"/>
       <w:r>
         <w:rPr>
           <w:rFonts w:ascii="Arial" w:hAnsi="Arial" w:cs="Arial"/>
@@ -11959,6 +11887,7 @@
         <w:rPr>
           <w:rFonts w:ascii="Arial" w:hAnsi="Arial" w:cs="Arial"/>
           <w:szCs w:val="18"/>
+          <w:lang w:val="en-US"/>
         </w:rPr>
       </w:pPr>
     </w:p>
@@ -11978,11 +11907,12 @@
           <w:noProof/>
           <w:color w:val="C00000"/>
           <w:szCs w:val="18"/>
+          <w:lang w:val="en-US" w:eastAsia="en-US"/>
         </w:rPr>
         <w:lastRenderedPageBreak/>
         <w:drawing>
           <wp:inline distT="0" distB="0" distL="0" distR="0" wp14:anchorId="3DD05469" wp14:editId="7C4325D2">
-            <wp:extent cx="5972175" cy="4914900"/>
+            <wp:extent cx="5800725" cy="4773802"/>
             <wp:effectExtent l="0" t="0" r="0" b="0"/>
             <wp:docPr id="7" name="Image 7"/>
             <wp:cNvGraphicFramePr>
@@ -12013,7 +11943,7 @@
                   <pic:spPr bwMode="auto">
                     <a:xfrm>
                       <a:off x="0" y="0"/>
-                      <a:ext cx="5972175" cy="4914900"/>
+                      <a:ext cx="5800725" cy="4773802"/>
                     </a:xfrm>
                     <a:prstGeom prst="rect">
                       <a:avLst/>
@@ -12433,11 +12363,18 @@
         <w:jc w:val="both"/>
         <w:rPr>
           <w:rFonts w:ascii="Arial" w:hAnsi="Arial" w:cs="Arial"/>
+          <w:lang w:val="en-US"/>
+        </w:rPr>
+      </w:pPr>
+      <w:r>
+        <w:rPr>
+          <w:rFonts w:ascii="Arial" w:hAnsi="Arial" w:cs="Arial"/>
           <w:bCs/>
           <w:szCs w:val="18"/>
           <w:lang w:val="en-US"/>
         </w:rPr>
-      </w:pPr>
+        <w:t xml:space="preserve">The synchronization methods are developed in the container role, by default it is a check-out/check-in synchronization [Thesis synchro]. After a save all changes are immediately reflected in all the synchronized tools according to the synchronization rules. The synchronization needs </w:t>
+      </w:r>
       <w:r>
         <w:rPr>
           <w:rFonts w:ascii="Arial" w:hAnsi="Arial" w:cs="Arial"/>
@@ -12445,7 +12382,7 @@
           <w:szCs w:val="18"/>
           <w:lang w:val="en-US"/>
         </w:rPr>
-        <w:t xml:space="preserve">The synchronization methods are developed in the container role, by default it is a check-out/check-in synchronization [Thesis synchro]. After a save all changes are immediately reflected in all the synchronized tools according to the synchronization rules. The synchronization needs </w:t>
+        <w:t>to depend on</w:t>
       </w:r>
       <w:r>
         <w:rPr>
@@ -12454,7 +12391,14 @@
           <w:szCs w:val="18"/>
           <w:lang w:val="en-US"/>
         </w:rPr>
-        <w:t>to depend on</w:t>
+        <w:t xml:space="preserve"> the context (Network management, </w:t>
+      </w:r>
+      <w:r>
+        <w:rPr>
+          <w:rFonts w:ascii="Arial" w:hAnsi="Arial" w:cs="Arial"/>
+          <w:lang w:val="en-US"/>
+        </w:rPr>
+        <w:t>Cybersecurity</w:t>
       </w:r>
       <w:r>
         <w:rPr>
@@ -12463,14 +12407,7 @@
           <w:szCs w:val="18"/>
           <w:lang w:val="en-US"/>
         </w:rPr>
-        <w:t xml:space="preserve"> the context (Network management, </w:t>
-      </w:r>
-      <w:r>
-        <w:rPr>
-          <w:rFonts w:ascii="Arial" w:hAnsi="Arial" w:cs="Arial"/>
-          <w:lang w:val="en-US"/>
-        </w:rPr>
-        <w:t>Cybersecurity</w:t>
+        <w:t>, etc.)</w:t>
       </w:r>
       <w:r>
         <w:rPr>
@@ -12479,7 +12416,7 @@
           <w:szCs w:val="18"/>
           <w:lang w:val="en-US"/>
         </w:rPr>
-        <w:t>, etc.)</w:t>
+        <w:t>,</w:t>
       </w:r>
       <w:r>
         <w:rPr>
@@ -12488,7 +12425,7 @@
           <w:szCs w:val="18"/>
           <w:lang w:val="en-US"/>
         </w:rPr>
-        <w:t>,</w:t>
+        <w:t xml:space="preserve"> therefore Role4All allows to personalize each synchronization. A user can</w:t>
       </w:r>
       <w:r>
         <w:rPr>
@@ -12497,7 +12434,7 @@
           <w:szCs w:val="18"/>
           <w:lang w:val="en-US"/>
         </w:rPr>
-        <w:t xml:space="preserve"> therefore Role4All allows to personalize each synchronization. A user can</w:t>
+        <w:t xml:space="preserve"> define various rules and check</w:t>
       </w:r>
       <w:r>
         <w:rPr>
@@ -12506,7 +12443,7 @@
           <w:szCs w:val="18"/>
           <w:lang w:val="en-US"/>
         </w:rPr>
-        <w:t xml:space="preserve"> define various rules and check</w:t>
+        <w:t xml:space="preserve"> when he creates synchronization</w:t>
       </w:r>
       <w:r>
         <w:rPr>
@@ -12515,7 +12452,7 @@
           <w:szCs w:val="18"/>
           <w:lang w:val="en-US"/>
         </w:rPr>
-        <w:t xml:space="preserve"> when he creates synchronization</w:t>
+        <w:t>s between tools with Role4All, for example</w:t>
       </w:r>
       <w:r>
         <w:rPr>
@@ -12524,7 +12461,747 @@
           <w:szCs w:val="18"/>
           <w:lang w:val="en-US"/>
         </w:rPr>
-        <w:t>s between tools with Role4All, for example</w:t>
+        <w:t xml:space="preserve"> a prioritization of the synchronizations according to the role of the user. Moreover it is possible to change the default synchronization method for another one, like the Long Transaction Model designed to support the evolution of whole systems as a series of apparently atomic changes [thesis synchro]. The main idea with the synchronization in Role4All is to be independent of the tools and easily editable. </w:t>
+      </w:r>
+    </w:p>
+    <w:p>
+      <w:pPr>
+        <w:pStyle w:val="Titre3"/>
+        <w:jc w:val="both"/>
+        <w:rPr>
+          <w:rFonts w:ascii="Arial" w:hAnsi="Arial" w:cs="Arial"/>
+        </w:rPr>
+      </w:pPr>
+      <w:bookmarkStart w:id="13" w:name="_Toc447527148"/>
+      <w:r>
+        <w:rPr>
+          <w:rFonts w:ascii="Arial" w:hAnsi="Arial" w:cs="Arial"/>
+        </w:rPr>
+        <w:lastRenderedPageBreak/>
+        <w:t>Morphose</w:t>
+      </w:r>
+      <w:r>
+        <w:rPr>
+          <w:rFonts w:ascii="Arial" w:hAnsi="Arial" w:cs="Arial"/>
+        </w:rPr>
+        <w:t>(TODO)</w:t>
+      </w:r>
+      <w:bookmarkEnd w:id="13"/>
+    </w:p>
+    <w:p>
+      <w:pPr>
+        <w:jc w:val="both"/>
+        <w:rPr>
+          <w:rFonts w:ascii="Arial" w:hAnsi="Arial" w:cs="Arial"/>
+        </w:rPr>
+      </w:pPr>
+      <w:r>
+        <w:rPr>
+          <w:rFonts w:ascii="Arial" w:hAnsi="Arial" w:cs="Arial"/>
+        </w:rPr>
+        <w:t>Mettre la description de Morphose sans la description du use case.</w:t>
+      </w:r>
+    </w:p>
+    <w:p>
+      <w:pPr>
+        <w:jc w:val="both"/>
+        <w:rPr>
+          <w:rFonts w:ascii="Arial" w:hAnsi="Arial" w:cs="Arial"/>
+        </w:rPr>
+      </w:pPr>
+      <w:r>
+        <w:rPr>
+          <w:rFonts w:ascii="Arial" w:hAnsi="Arial" w:cs="Arial"/>
+        </w:rPr>
+        <w:t xml:space="preserve">Morphose est une suite d'outils de l'ESL dédiés à l'exploration d'architecture, la synthèse </w:t>
+      </w:r>
+      <w:proofErr w:type="gramStart"/>
+      <w:r>
+        <w:rPr>
+          <w:rFonts w:ascii="Arial" w:hAnsi="Arial" w:cs="Arial"/>
+        </w:rPr>
+        <w:t>architecturale(</w:t>
+      </w:r>
+      <w:proofErr w:type="gramEnd"/>
+      <w:r>
+        <w:rPr>
+          <w:rFonts w:ascii="Arial" w:hAnsi="Arial" w:cs="Arial"/>
+        </w:rPr>
+        <w:t>HSL,SLS), la simulation ainsi que la vérification</w:t>
+      </w:r>
+      <w:r>
+        <w:rPr>
+          <w:rFonts w:ascii="Arial" w:hAnsi="Arial" w:cs="Arial"/>
+        </w:rPr>
+        <w:t>.</w:t>
+      </w:r>
+    </w:p>
+    <w:p>
+      <w:pPr>
+        <w:jc w:val="both"/>
+        <w:rPr>
+          <w:rFonts w:ascii="Arial" w:hAnsi="Arial" w:cs="Arial"/>
+        </w:rPr>
+      </w:pPr>
+    </w:p>
+    <w:p>
+      <w:pPr>
+        <w:pStyle w:val="Titre3"/>
+        <w:rPr>
+          <w:rFonts w:ascii="Arial" w:hAnsi="Arial" w:cs="Arial"/>
+        </w:rPr>
+      </w:pPr>
+      <w:r>
+        <w:rPr>
+          <w:rFonts w:ascii="Arial" w:hAnsi="Arial" w:cs="Arial"/>
+        </w:rPr>
+        <w:t>Use Case</w:t>
+      </w:r>
+    </w:p>
+    <w:p>
+      <w:pPr>
+        <w:ind w:firstLine="720"/>
+        <w:jc w:val="both"/>
+        <w:rPr>
+          <w:rFonts w:ascii="Arial" w:hAnsi="Arial" w:cs="Arial"/>
+          <w:lang w:val="en-US"/>
+        </w:rPr>
+      </w:pPr>
+      <w:r>
+        <w:rPr>
+          <w:rFonts w:ascii="Arial" w:hAnsi="Arial" w:cs="Arial"/>
+          <w:lang w:val="en-US"/>
+        </w:rPr>
+        <w:t>A cyber terrorist wants infected a system named CSUC with a homemade virus. CSUC is an object detection system composes of a camera, a FPGA and various processors/CPU. For our example we simplify the system to two elements: a platform (FPGA) and a processor (ARM) with an Ethernet connection. To do his mission the terrorist needs some information about the system (conception, consumption, etc.). To collect information he hacks the mailbox of a member of the project CSUC. The terrorist catch some important information: the global consumption of the system (2 </w:t>
+      </w:r>
+      <w:proofErr w:type="gramStart"/>
+      <w:r>
+        <w:rPr>
+          <w:rFonts w:ascii="Arial" w:hAnsi="Arial" w:cs="Arial"/>
+          <w:lang w:val="en-US"/>
+        </w:rPr>
+        <w:t xml:space="preserve">750 </w:t>
+      </w:r>
+      <w:proofErr w:type="spellStart"/>
+      <w:r>
+        <w:rPr>
+          <w:rFonts w:ascii="Arial" w:hAnsi="Arial" w:cs="Arial"/>
+          <w:lang w:val="en-US"/>
+        </w:rPr>
+        <w:t>mW</w:t>
+      </w:r>
+      <w:proofErr w:type="spellEnd"/>
+      <w:r>
+        <w:rPr>
+          <w:rFonts w:ascii="Arial" w:hAnsi="Arial" w:cs="Arial"/>
+          <w:lang w:val="en-US"/>
+        </w:rPr>
+        <w:t>/h</w:t>
+      </w:r>
+      <w:proofErr w:type="gramEnd"/>
+      <w:r>
+        <w:rPr>
+          <w:rFonts w:ascii="Arial" w:hAnsi="Arial" w:cs="Arial"/>
+          <w:lang w:val="en-US"/>
+        </w:rPr>
+        <w:t>) and a photo of the system. According to the photo, the terrorist detect that the system CSCU is compose of two elements, a platform and a processor. The terrorist limits his investigation to two platforms (Raspberry Pi and FPGA) and two processors (ARM and I7). Due to the worksheets of each product the terrorist can create an array to connect some product name (Raspberry Pi, FPGA, ARM, and I7) and their consumptions.</w:t>
+      </w:r>
+    </w:p>
+    <w:p>
+      <w:pPr>
+        <w:jc w:val="center"/>
+      </w:pPr>
+      <w:r>
+        <w:rPr>
+          <w:noProof/>
+        </w:rPr>
+        <w:drawing>
+          <wp:inline distT="0" distB="0" distL="0" distR="0" wp14:anchorId="662FD168" wp14:editId="53816430">
+            <wp:extent cx="2352675" cy="1066194"/>
+            <wp:effectExtent l="0" t="0" r="0" b="635"/>
+            <wp:docPr id="2" name="Image 2"/>
+            <wp:cNvGraphicFramePr>
+              <a:graphicFrameLocks xmlns:a="http://schemas.openxmlformats.org/drawingml/2006/main" noChangeAspect="1"/>
+            </wp:cNvGraphicFramePr>
+            <a:graphic xmlns:a="http://schemas.openxmlformats.org/drawingml/2006/main">
+              <a:graphicData uri="http://schemas.openxmlformats.org/drawingml/2006/picture">
+                <pic:pic xmlns:pic="http://schemas.openxmlformats.org/drawingml/2006/picture">
+                  <pic:nvPicPr>
+                    <pic:cNvPr id="0" name="Comsumption.PNG"/>
+                    <pic:cNvPicPr/>
+                  </pic:nvPicPr>
+                  <pic:blipFill>
+                    <a:blip r:embed="rId40">
+                      <a:extLst>
+                        <a:ext uri="{28A0092B-C50C-407E-A947-70E740481C1C}">
+                          <a14:useLocalDpi xmlns:a14="http://schemas.microsoft.com/office/drawing/2010/main" val="0"/>
+                        </a:ext>
+                      </a:extLst>
+                    </a:blip>
+                    <a:stretch>
+                      <a:fillRect/>
+                    </a:stretch>
+                  </pic:blipFill>
+                  <pic:spPr>
+                    <a:xfrm>
+                      <a:off x="0" y="0"/>
+                      <a:ext cx="2353004" cy="1066343"/>
+                    </a:xfrm>
+                    <a:prstGeom prst="rect">
+                      <a:avLst/>
+                    </a:prstGeom>
+                  </pic:spPr>
+                </pic:pic>
+              </a:graphicData>
+            </a:graphic>
+          </wp:inline>
+        </w:drawing>
+      </w:r>
+    </w:p>
+    <w:p>
+      <w:pPr>
+        <w:pStyle w:val="Lgende"/>
+        <w:rPr>
+          <w:rFonts w:ascii="Arial" w:hAnsi="Arial" w:cs="Arial"/>
+          <w:lang w:val="en-US"/>
+        </w:rPr>
+      </w:pPr>
+      <w:bookmarkStart w:id="14" w:name="_Toc440461307"/>
+      <w:bookmarkStart w:id="15" w:name="_Toc440461421"/>
+      <w:r>
+        <w:rPr>
+          <w:rFonts w:ascii="Arial" w:hAnsi="Arial" w:cs="Arial"/>
+          <w:lang w:val="en-US"/>
+        </w:rPr>
+        <w:t xml:space="preserve">Figure </w:t>
+      </w:r>
+      <w:r>
+        <w:rPr>
+          <w:rFonts w:ascii="Arial" w:hAnsi="Arial" w:cs="Arial"/>
+        </w:rPr>
+        <w:fldChar w:fldCharType="begin"/>
+      </w:r>
+      <w:r>
+        <w:rPr>
+          <w:rFonts w:ascii="Arial" w:hAnsi="Arial" w:cs="Arial"/>
+          <w:lang w:val="en-US"/>
+        </w:rPr>
+        <w:instrText xml:space="preserve"> SEQ Figure \* ARABIC </w:instrText>
+      </w:r>
+      <w:r>
+        <w:rPr>
+          <w:rFonts w:ascii="Arial" w:hAnsi="Arial" w:cs="Arial"/>
+        </w:rPr>
+        <w:fldChar w:fldCharType="separate"/>
+      </w:r>
+      <w:r>
+        <w:rPr>
+          <w:rFonts w:ascii="Arial" w:hAnsi="Arial" w:cs="Arial"/>
+          <w:noProof/>
+          <w:lang w:val="en-US"/>
+        </w:rPr>
+        <w:t>1</w:t>
+      </w:r>
+      <w:r>
+        <w:rPr>
+          <w:rFonts w:ascii="Arial" w:hAnsi="Arial" w:cs="Arial"/>
+          <w:noProof/>
+        </w:rPr>
+        <w:fldChar w:fldCharType="end"/>
+      </w:r>
+      <w:r>
+        <w:rPr>
+          <w:rFonts w:ascii="Arial" w:hAnsi="Arial" w:cs="Arial"/>
+          <w:lang w:val="en-US"/>
+        </w:rPr>
+        <w:t>: Excels file gathering some consumption</w:t>
+      </w:r>
+      <w:bookmarkEnd w:id="14"/>
+      <w:bookmarkEnd w:id="15"/>
+    </w:p>
+    <w:p>
+      <w:pPr>
+        <w:tabs>
+          <w:tab w:val="left" w:pos="3525"/>
+        </w:tabs>
+        <w:jc w:val="both"/>
+        <w:rPr>
+          <w:rFonts w:ascii="Arial" w:hAnsi="Arial" w:cs="Arial"/>
+          <w:lang w:val="en-US"/>
+        </w:rPr>
+      </w:pPr>
+      <w:r>
+        <w:rPr>
+          <w:rFonts w:ascii="Arial" w:hAnsi="Arial" w:cs="Arial"/>
+          <w:lang w:val="en-US"/>
+        </w:rPr>
+        <w:t>The second source of information (the photo) allows modeling a hypothetical system with Pimca.</w:t>
+      </w:r>
+    </w:p>
+    <w:p>
+      <w:pPr>
+        <w:jc w:val="center"/>
+      </w:pPr>
+      <w:r>
+        <w:rPr>
+          <w:noProof/>
+        </w:rPr>
+        <w:drawing>
+          <wp:inline distT="0" distB="0" distL="0" distR="0" wp14:anchorId="25ED6460" wp14:editId="1F306FAC">
+            <wp:extent cx="1181100" cy="2152554"/>
+            <wp:effectExtent l="0" t="0" r="0" b="635"/>
+            <wp:docPr id="9" name="Image 9"/>
+            <wp:cNvGraphicFramePr>
+              <a:graphicFrameLocks xmlns:a="http://schemas.openxmlformats.org/drawingml/2006/main" noChangeAspect="1"/>
+            </wp:cNvGraphicFramePr>
+            <a:graphic xmlns:a="http://schemas.openxmlformats.org/drawingml/2006/main">
+              <a:graphicData uri="http://schemas.openxmlformats.org/drawingml/2006/picture">
+                <pic:pic xmlns:pic="http://schemas.openxmlformats.org/drawingml/2006/picture">
+                  <pic:nvPicPr>
+                    <pic:cNvPr id="0" name="Model_Hypothetic.png"/>
+                    <pic:cNvPicPr/>
+                  </pic:nvPicPr>
+                  <pic:blipFill>
+                    <a:blip r:embed="rId41" cstate="print">
+                      <a:extLst>
+                        <a:ext uri="{28A0092B-C50C-407E-A947-70E740481C1C}">
+                          <a14:useLocalDpi xmlns:a14="http://schemas.microsoft.com/office/drawing/2010/main" val="0"/>
+                        </a:ext>
+                      </a:extLst>
+                    </a:blip>
+                    <a:stretch>
+                      <a:fillRect/>
+                    </a:stretch>
+                  </pic:blipFill>
+                  <pic:spPr>
+                    <a:xfrm>
+                      <a:off x="0" y="0"/>
+                      <a:ext cx="1182081" cy="2154341"/>
+                    </a:xfrm>
+                    <a:prstGeom prst="rect">
+                      <a:avLst/>
+                    </a:prstGeom>
+                  </pic:spPr>
+                </pic:pic>
+              </a:graphicData>
+            </a:graphic>
+          </wp:inline>
+        </w:drawing>
+      </w:r>
+    </w:p>
+    <w:p>
+      <w:pPr>
+        <w:pStyle w:val="Lgende"/>
+        <w:rPr>
+          <w:rFonts w:ascii="Arial" w:hAnsi="Arial" w:cs="Arial"/>
+          <w:lang w:val="en-US"/>
+        </w:rPr>
+      </w:pPr>
+      <w:bookmarkStart w:id="16" w:name="_Toc440461308"/>
+      <w:bookmarkStart w:id="17" w:name="_Toc440461422"/>
+      <w:r>
+        <w:rPr>
+          <w:rFonts w:ascii="Arial" w:hAnsi="Arial" w:cs="Arial"/>
+          <w:lang w:val="en-US"/>
+        </w:rPr>
+        <w:t xml:space="preserve">Figure </w:t>
+      </w:r>
+      <w:r>
+        <w:rPr>
+          <w:rFonts w:ascii="Arial" w:hAnsi="Arial" w:cs="Arial"/>
+        </w:rPr>
+        <w:fldChar w:fldCharType="begin"/>
+      </w:r>
+      <w:r>
+        <w:rPr>
+          <w:rFonts w:ascii="Arial" w:hAnsi="Arial" w:cs="Arial"/>
+          <w:lang w:val="en-US"/>
+        </w:rPr>
+        <w:instrText xml:space="preserve"> SEQ Figure \* ARABIC </w:instrText>
+      </w:r>
+      <w:r>
+        <w:rPr>
+          <w:rFonts w:ascii="Arial" w:hAnsi="Arial" w:cs="Arial"/>
+        </w:rPr>
+        <w:fldChar w:fldCharType="separate"/>
+      </w:r>
+      <w:r>
+        <w:rPr>
+          <w:rFonts w:ascii="Arial" w:hAnsi="Arial" w:cs="Arial"/>
+          <w:noProof/>
+          <w:lang w:val="en-US"/>
+        </w:rPr>
+        <w:t>2</w:t>
+      </w:r>
+      <w:r>
+        <w:rPr>
+          <w:rFonts w:ascii="Arial" w:hAnsi="Arial" w:cs="Arial"/>
+          <w:noProof/>
+        </w:rPr>
+        <w:fldChar w:fldCharType="end"/>
+      </w:r>
+      <w:r>
+        <w:rPr>
+          <w:rFonts w:ascii="Arial" w:hAnsi="Arial" w:cs="Arial"/>
+          <w:lang w:val="en-US"/>
+        </w:rPr>
+        <w:t>: Pimca model of the hypothetical system</w:t>
+      </w:r>
+      <w:bookmarkEnd w:id="16"/>
+      <w:bookmarkEnd w:id="17"/>
+    </w:p>
+    <w:p>
+      <w:pPr>
+        <w:ind w:firstLine="420"/>
+        <w:jc w:val="both"/>
+        <w:rPr>
+          <w:rFonts w:ascii="Arial" w:hAnsi="Arial" w:cs="Arial"/>
+          <w:lang w:val="en-US"/>
+        </w:rPr>
+      </w:pPr>
+      <w:r>
+        <w:rPr>
+          <w:rFonts w:ascii="Arial" w:hAnsi="Arial" w:cs="Arial"/>
+          <w:lang w:val="en-US"/>
+        </w:rPr>
+        <w:t xml:space="preserve">This model describes a simple system including two elements, a platform and a processor. But we have an undetermined about these elements, the processor is an ARM or </w:t>
+      </w:r>
+      <w:r>
+        <w:rPr>
+          <w:rFonts w:ascii="Arial" w:hAnsi="Arial" w:cs="Arial"/>
+          <w:lang w:val="en-US"/>
+        </w:rPr>
+        <w:lastRenderedPageBreak/>
+        <w:t xml:space="preserve">an I7 and the platform is a FPGA or a Raspberry Pi. To solve our problem we simulate our systems (FPGA-ARM, FPGA-I7, etc.) and compare the consumption of the simulated systems and of the real system. Role4All is one solution to specify a hypothetical system and to run simulations required. </w:t>
+      </w:r>
+    </w:p>
+    <w:p>
+      <w:pPr>
+        <w:jc w:val="both"/>
+        <w:rPr>
+          <w:rFonts w:ascii="Arial" w:hAnsi="Arial" w:cs="Arial"/>
+          <w:lang w:val="en-US"/>
+        </w:rPr>
+      </w:pPr>
+      <w:r>
+        <w:rPr>
+          <w:rFonts w:ascii="Arial" w:hAnsi="Arial" w:cs="Arial"/>
+          <w:lang w:val="en-US"/>
+        </w:rPr>
+        <w:t xml:space="preserve">The cyber terrorist uses two tools (Pimca and Excel) and several concept common of these tools (FPGA, ARM, etc.). So he uses Role4All to federate his tools through concepts that he defined himself (FPGA, ARM, Raspberry Pi and I7). Each model element of each tool can play roles defined in a role model in Role4All (figure 3). The terrorist defines two main roles: </w:t>
+      </w:r>
+      <w:r>
+        <w:rPr>
+          <w:rFonts w:ascii="Arial" w:hAnsi="Arial" w:cs="Arial"/>
+          <w:i/>
+          <w:lang w:val="en-US"/>
+        </w:rPr>
+        <w:t>RolePlatform</w:t>
+      </w:r>
+      <w:r>
+        <w:rPr>
+          <w:rFonts w:ascii="Arial" w:hAnsi="Arial" w:cs="Arial"/>
+          <w:lang w:val="en-US"/>
+        </w:rPr>
+        <w:t xml:space="preserve"> and </w:t>
+      </w:r>
+      <w:r>
+        <w:rPr>
+          <w:rFonts w:ascii="Arial" w:hAnsi="Arial" w:cs="Arial"/>
+          <w:i/>
+          <w:lang w:val="en-US"/>
+        </w:rPr>
+        <w:t>RoleCPU,</w:t>
+      </w:r>
+      <w:r>
+        <w:rPr>
+          <w:rFonts w:ascii="Arial" w:hAnsi="Arial" w:cs="Arial"/>
+          <w:lang w:val="en-US"/>
+        </w:rPr>
+        <w:t xml:space="preserve"> who by definition of “role” extend the </w:t>
+      </w:r>
+      <w:r>
+        <w:rPr>
+          <w:rFonts w:ascii="Arial" w:hAnsi="Arial" w:cs="Arial"/>
+          <w:i/>
+          <w:lang w:val="en-US"/>
+        </w:rPr>
+        <w:t>Role</w:t>
+      </w:r>
+      <w:r>
+        <w:rPr>
+          <w:rFonts w:ascii="Arial" w:hAnsi="Arial" w:cs="Arial"/>
+          <w:lang w:val="en-US"/>
+        </w:rPr>
+        <w:t xml:space="preserve"> class defined in Role4All. In Role4All a role can play a role; this ability allows extending a role in order to adapt the role model without modifying the tool model or the role model. In our example the terrorist extends the role </w:t>
+      </w:r>
+      <w:r>
+        <w:rPr>
+          <w:rFonts w:ascii="Arial" w:hAnsi="Arial" w:cs="Arial"/>
+          <w:i/>
+          <w:lang w:val="en-US"/>
+        </w:rPr>
+        <w:t>RolePlatform</w:t>
+      </w:r>
+      <w:r>
+        <w:rPr>
+          <w:rFonts w:ascii="Arial" w:hAnsi="Arial" w:cs="Arial"/>
+          <w:lang w:val="en-US"/>
+        </w:rPr>
+        <w:t xml:space="preserve"> to two roles </w:t>
+      </w:r>
+      <w:r>
+        <w:rPr>
+          <w:rFonts w:ascii="Arial" w:hAnsi="Arial" w:cs="Arial"/>
+          <w:i/>
+          <w:lang w:val="en-US"/>
+        </w:rPr>
+        <w:t>RoleFPGA</w:t>
+      </w:r>
+      <w:r>
+        <w:rPr>
+          <w:rFonts w:ascii="Arial" w:hAnsi="Arial" w:cs="Arial"/>
+          <w:lang w:val="en-US"/>
+        </w:rPr>
+        <w:t xml:space="preserve"> and </w:t>
+      </w:r>
+      <w:r>
+        <w:rPr>
+          <w:rFonts w:ascii="Arial" w:hAnsi="Arial" w:cs="Arial"/>
+          <w:i/>
+          <w:lang w:val="en-US"/>
+        </w:rPr>
+        <w:t>RoleRaspberryPi</w:t>
+      </w:r>
+      <w:r>
+        <w:rPr>
+          <w:rFonts w:ascii="Arial" w:hAnsi="Arial" w:cs="Arial"/>
+          <w:lang w:val="en-US"/>
+        </w:rPr>
+        <w:t xml:space="preserve"> and the role </w:t>
+      </w:r>
+      <w:r>
+        <w:rPr>
+          <w:rFonts w:ascii="Arial" w:hAnsi="Arial" w:cs="Arial"/>
+          <w:i/>
+          <w:lang w:val="en-US"/>
+        </w:rPr>
+        <w:t xml:space="preserve">RoleCPU </w:t>
+      </w:r>
+      <w:r>
+        <w:rPr>
+          <w:rFonts w:ascii="Arial" w:hAnsi="Arial" w:cs="Arial"/>
+          <w:lang w:val="en-US"/>
+        </w:rPr>
+        <w:t xml:space="preserve">to two roles </w:t>
+      </w:r>
+      <w:r>
+        <w:rPr>
+          <w:rFonts w:ascii="Arial" w:hAnsi="Arial" w:cs="Arial"/>
+          <w:i/>
+          <w:lang w:val="en-US"/>
+        </w:rPr>
+        <w:t>RoleARM</w:t>
+      </w:r>
+      <w:r>
+        <w:rPr>
+          <w:rFonts w:ascii="Arial" w:hAnsi="Arial" w:cs="Arial"/>
+          <w:lang w:val="en-US"/>
+        </w:rPr>
+        <w:t xml:space="preserve"> and </w:t>
+      </w:r>
+      <w:r>
+        <w:rPr>
+          <w:rFonts w:ascii="Arial" w:hAnsi="Arial" w:cs="Arial"/>
+          <w:i/>
+          <w:lang w:val="en-US"/>
+        </w:rPr>
+        <w:t>RoleI7</w:t>
+      </w:r>
+      <w:r>
+        <w:rPr>
+          <w:rFonts w:ascii="Arial" w:hAnsi="Arial" w:cs="Arial"/>
+          <w:lang w:val="en-US"/>
+        </w:rPr>
+        <w:t>.</w:t>
+      </w:r>
+    </w:p>
+    <w:p>
+      <w:pPr>
+        <w:jc w:val="center"/>
+      </w:pPr>
+      <w:r>
+        <w:rPr>
+          <w:noProof/>
+        </w:rPr>
+        <w:drawing>
+          <wp:inline distT="0" distB="0" distL="0" distR="0" wp14:anchorId="2038E730" wp14:editId="4209DDC6">
+            <wp:extent cx="5972810" cy="3263900"/>
+            <wp:effectExtent l="0" t="0" r="8890" b="0"/>
+            <wp:docPr id="12" name="Image 12"/>
+            <wp:cNvGraphicFramePr>
+              <a:graphicFrameLocks xmlns:a="http://schemas.openxmlformats.org/drawingml/2006/main" noChangeAspect="1"/>
+            </wp:cNvGraphicFramePr>
+            <a:graphic xmlns:a="http://schemas.openxmlformats.org/drawingml/2006/main">
+              <a:graphicData uri="http://schemas.openxmlformats.org/drawingml/2006/picture">
+                <pic:pic xmlns:pic="http://schemas.openxmlformats.org/drawingml/2006/picture">
+                  <pic:nvPicPr>
+                    <pic:cNvPr id="0" name="Role_model_with_instances.png"/>
+                    <pic:cNvPicPr/>
+                  </pic:nvPicPr>
+                  <pic:blipFill>
+                    <a:blip r:embed="rId42">
+                      <a:extLst>
+                        <a:ext uri="{28A0092B-C50C-407E-A947-70E740481C1C}">
+                          <a14:useLocalDpi xmlns:a14="http://schemas.microsoft.com/office/drawing/2010/main" val="0"/>
+                        </a:ext>
+                      </a:extLst>
+                    </a:blip>
+                    <a:stretch>
+                      <a:fillRect/>
+                    </a:stretch>
+                  </pic:blipFill>
+                  <pic:spPr>
+                    <a:xfrm>
+                      <a:off x="0" y="0"/>
+                      <a:ext cx="5972810" cy="3263900"/>
+                    </a:xfrm>
+                    <a:prstGeom prst="rect">
+                      <a:avLst/>
+                    </a:prstGeom>
+                  </pic:spPr>
+                </pic:pic>
+              </a:graphicData>
+            </a:graphic>
+          </wp:inline>
+        </w:drawing>
+      </w:r>
+    </w:p>
+    <w:p>
+      <w:pPr>
+        <w:pStyle w:val="Lgende"/>
+        <w:rPr>
+          <w:rFonts w:ascii="Arial" w:hAnsi="Arial" w:cs="Arial"/>
+          <w:lang w:val="en-US"/>
+        </w:rPr>
+      </w:pPr>
+      <w:r>
+        <w:rPr>
+          <w:rFonts w:ascii="Arial" w:hAnsi="Arial" w:cs="Arial"/>
+          <w:lang w:val="en-US"/>
+        </w:rPr>
+        <w:t xml:space="preserve">Figure </w:t>
+      </w:r>
+      <w:r>
+        <w:rPr>
+          <w:rFonts w:ascii="Arial" w:hAnsi="Arial" w:cs="Arial"/>
+        </w:rPr>
+        <w:fldChar w:fldCharType="begin"/>
+      </w:r>
+      <w:r>
+        <w:rPr>
+          <w:rFonts w:ascii="Arial" w:hAnsi="Arial" w:cs="Arial"/>
+          <w:lang w:val="en-US"/>
+        </w:rPr>
+        <w:instrText xml:space="preserve"> SEQ Figure \* ARABIC </w:instrText>
+      </w:r>
+      <w:r>
+        <w:rPr>
+          <w:rFonts w:ascii="Arial" w:hAnsi="Arial" w:cs="Arial"/>
+        </w:rPr>
+        <w:fldChar w:fldCharType="separate"/>
+      </w:r>
+      <w:r>
+        <w:rPr>
+          <w:rFonts w:ascii="Arial" w:hAnsi="Arial" w:cs="Arial"/>
+          <w:noProof/>
+          <w:lang w:val="en-US"/>
+        </w:rPr>
+        <w:t>3</w:t>
+      </w:r>
+      <w:r>
+        <w:rPr>
+          <w:rFonts w:ascii="Arial" w:hAnsi="Arial" w:cs="Arial"/>
+        </w:rPr>
+        <w:fldChar w:fldCharType="end"/>
+      </w:r>
+      <w:r>
+        <w:rPr>
+          <w:rFonts w:ascii="Arial" w:hAnsi="Arial" w:cs="Arial"/>
+          <w:noProof/>
+          <w:lang w:val="en-US"/>
+        </w:rPr>
+        <w:t>: The role model create on Role4All by the terrorist</w:t>
+      </w:r>
+    </w:p>
+    <w:p>
+      <w:pPr>
+        <w:jc w:val="both"/>
+        <w:rPr>
+          <w:rFonts w:ascii="Arial" w:hAnsi="Arial" w:cs="Arial"/>
+          <w:color w:val="FF0000"/>
+          <w:lang w:val="en-US"/>
+        </w:rPr>
+      </w:pPr>
+      <w:r>
+        <w:rPr>
+          <w:rFonts w:ascii="Arial" w:hAnsi="Arial" w:cs="Arial"/>
+          <w:lang w:val="en-US"/>
+        </w:rPr>
+        <w:t>The role model of the figure 3 allows to the terrorist to define platform and processor’s concepts and to specify them to create new roles like FPGA or ARM. With this role model the terrorist can create a point of view on his tools and associate elements form various tools. As an example the Pimca’s element p</w:t>
+      </w:r>
+      <w:r>
+        <w:rPr>
+          <w:rFonts w:ascii="Arial" w:hAnsi="Arial" w:cs="Arial"/>
+          <w:i/>
+          <w:lang w:val="en-US"/>
+        </w:rPr>
+        <w:t xml:space="preserve">imcaMachinery0 </w:t>
+      </w:r>
+      <w:r>
+        <w:rPr>
+          <w:rFonts w:ascii="Arial" w:hAnsi="Arial" w:cs="Arial"/>
+          <w:lang w:val="en-US"/>
+        </w:rPr>
+        <w:t xml:space="preserve">and the Excel’s element </w:t>
+      </w:r>
+      <w:r>
+        <w:rPr>
+          <w:rFonts w:ascii="Arial" w:hAnsi="Arial" w:cs="Arial"/>
+          <w:i/>
+          <w:lang w:val="en-US"/>
+        </w:rPr>
+        <w:t>excelGroup2</w:t>
+      </w:r>
+      <w:r>
+        <w:rPr>
+          <w:rFonts w:ascii="Arial" w:hAnsi="Arial" w:cs="Arial"/>
+          <w:lang w:val="en-US"/>
+        </w:rPr>
+        <w:t xml:space="preserve"> (the equivalent of the line 3 of the Excel file) play the same role: </w:t>
+      </w:r>
+      <w:r>
+        <w:rPr>
+          <w:rFonts w:ascii="Arial" w:hAnsi="Arial" w:cs="Arial"/>
+          <w:i/>
+          <w:lang w:val="en-US"/>
+        </w:rPr>
+        <w:t>RoleFPGA</w:t>
+      </w:r>
+      <w:r>
+        <w:rPr>
+          <w:rFonts w:ascii="Arial" w:hAnsi="Arial" w:cs="Arial"/>
+          <w:lang w:val="en-US"/>
+        </w:rPr>
+        <w:t>.</w:t>
+      </w:r>
+      <w:r>
+        <w:rPr>
+          <w:rFonts w:ascii="Arial" w:hAnsi="Arial" w:cs="Arial"/>
+          <w:color w:val="FF0000"/>
+          <w:lang w:val="en-US"/>
+        </w:rPr>
+        <w:t xml:space="preserve"> </w:t>
       </w:r>
       <w:r>
         <w:rPr>
@@ -12533,25 +13210,19 @@
           <w:szCs w:val="18"/>
           <w:lang w:val="en-US"/>
         </w:rPr>
-        <w:t xml:space="preserve"> a prioritization of the synchronizations according to the role of the user. Moreover it is possible to change the default synchronization method for another one, like the Long Transaction Model designed to support the evolution of whole systems as a series of </w:t>
-      </w:r>
-      <w:r>
-        <w:rPr>
-          <w:rFonts w:ascii="Arial" w:hAnsi="Arial" w:cs="Arial"/>
-          <w:bCs/>
-          <w:szCs w:val="18"/>
-          <w:lang w:val="en-US"/>
-        </w:rPr>
-        <w:lastRenderedPageBreak/>
-        <w:t xml:space="preserve">apparently atomic changes [thesis synchro]. The main idea with the synchronization in Role4All is to be independent of the tools and easily editable. </w:t>
+        <w:t xml:space="preserve">Finally Pimca’s elements and Excel’s elements are linked through roles therefore </w:t>
+      </w:r>
+      <w:r>
+        <w:rPr>
+          <w:rFonts w:ascii="Arial" w:hAnsi="Arial" w:cs="Arial"/>
+          <w:lang w:val="en-US"/>
+        </w:rPr>
+        <w:t xml:space="preserve">the terrorist can create points of view on different elements of various tools. As example, due to the role model, the terrorist can manipulate the concept of FPGA instead of the couple of tools Excel and Pimca. </w:t>
       </w:r>
     </w:p>
     <w:p>
       <w:pPr>
-        <w:pStyle w:val="Titre3"/>
-        <w:tabs>
-          <w:tab w:val="left" w:pos="8205"/>
-        </w:tabs>
+        <w:ind w:firstLine="720"/>
         <w:jc w:val="both"/>
         <w:rPr>
           <w:rFonts w:ascii="Arial" w:hAnsi="Arial" w:cs="Arial"/>
@@ -12563,146 +13234,241 @@
           <w:rFonts w:ascii="Arial" w:hAnsi="Arial" w:cs="Arial"/>
           <w:lang w:val="en-US"/>
         </w:rPr>
-        <w:tab/>
+        <w:t xml:space="preserve">A point of view allows working in a specific environment on data provided by different tools (like Pimca and Excel) and sometimes the same information are included in different tools,  in our example the Excel file and the Pimca model provide the same data: the ARM’s model. In this case, synchronization is necessary and Role4All provide a synchronization system through roles. So the terrorist defines some synchronization rules as an example he </w:t>
+      </w:r>
+      <w:r>
+        <w:rPr>
+          <w:rFonts w:ascii="Arial" w:hAnsi="Arial" w:cs="Arial"/>
+          <w:lang w:val="en-US"/>
+        </w:rPr>
+        <w:lastRenderedPageBreak/>
+        <w:t xml:space="preserve">choose to synchronize the ARM model value on Pimca according to its value on Excel. In this specific case the “good” value will always be the value on Excel. Of course the user can create other synchronization rules adapted to the context. The figure 5 is an example of </w:t>
+      </w:r>
+      <w:proofErr w:type="gramStart"/>
+      <w:r>
+        <w:rPr>
+          <w:rFonts w:ascii="Arial" w:hAnsi="Arial" w:cs="Arial"/>
+          <w:lang w:val="en-US"/>
+        </w:rPr>
+        <w:t>synchronization,</w:t>
+      </w:r>
+      <w:proofErr w:type="gramEnd"/>
+      <w:r>
+        <w:rPr>
+          <w:rFonts w:ascii="Arial" w:hAnsi="Arial" w:cs="Arial"/>
+          <w:lang w:val="en-US"/>
+        </w:rPr>
+        <w:t xml:space="preserve"> the terrorist uses Excel to update an Excel element synchronized with a Pimca model element through a role (roleFPGA0).</w:t>
       </w:r>
     </w:p>
     <w:p>
       <w:pPr>
+        <w:jc w:val="center"/>
+      </w:pPr>
+      <w:r>
+        <w:rPr>
+          <w:noProof/>
+        </w:rPr>
+        <w:drawing>
+          <wp:inline distT="0" distB="0" distL="0" distR="0" wp14:anchorId="0F8DDDC2" wp14:editId="5081135F">
+            <wp:extent cx="5972810" cy="3637915"/>
+            <wp:effectExtent l="0" t="0" r="8890" b="635"/>
+            <wp:docPr id="13" name="Image 13"/>
+            <wp:cNvGraphicFramePr>
+              <a:graphicFrameLocks xmlns:a="http://schemas.openxmlformats.org/drawingml/2006/main" noChangeAspect="1"/>
+            </wp:cNvGraphicFramePr>
+            <a:graphic xmlns:a="http://schemas.openxmlformats.org/drawingml/2006/main">
+              <a:graphicData uri="http://schemas.openxmlformats.org/drawingml/2006/picture">
+                <pic:pic xmlns:pic="http://schemas.openxmlformats.org/drawingml/2006/picture">
+                  <pic:nvPicPr>
+                    <pic:cNvPr id="0" name="synchroDiagram.PNG"/>
+                    <pic:cNvPicPr/>
+                  </pic:nvPicPr>
+                  <pic:blipFill>
+                    <a:blip r:embed="rId43">
+                      <a:extLst>
+                        <a:ext uri="{28A0092B-C50C-407E-A947-70E740481C1C}">
+                          <a14:useLocalDpi xmlns:a14="http://schemas.microsoft.com/office/drawing/2010/main" val="0"/>
+                        </a:ext>
+                      </a:extLst>
+                    </a:blip>
+                    <a:stretch>
+                      <a:fillRect/>
+                    </a:stretch>
+                  </pic:blipFill>
+                  <pic:spPr>
+                    <a:xfrm>
+                      <a:off x="0" y="0"/>
+                      <a:ext cx="5972810" cy="3637915"/>
+                    </a:xfrm>
+                    <a:prstGeom prst="rect">
+                      <a:avLst/>
+                    </a:prstGeom>
+                  </pic:spPr>
+                </pic:pic>
+              </a:graphicData>
+            </a:graphic>
+          </wp:inline>
+        </w:drawing>
+      </w:r>
+    </w:p>
+    <w:p>
+      <w:pPr>
+        <w:pStyle w:val="Lgende"/>
+        <w:rPr>
+          <w:rFonts w:ascii="Arial" w:hAnsi="Arial" w:cs="Arial"/>
+          <w:lang w:val="en-US"/>
+        </w:rPr>
+      </w:pPr>
+      <w:r>
+        <w:rPr>
+          <w:rFonts w:ascii="Arial" w:hAnsi="Arial" w:cs="Arial"/>
+          <w:lang w:val="en-US"/>
+        </w:rPr>
+        <w:t xml:space="preserve">Figure </w:t>
+      </w:r>
+      <w:r>
+        <w:rPr>
+          <w:rFonts w:ascii="Arial" w:hAnsi="Arial" w:cs="Arial"/>
+        </w:rPr>
+        <w:fldChar w:fldCharType="begin"/>
+      </w:r>
+      <w:r>
+        <w:rPr>
+          <w:rFonts w:ascii="Arial" w:hAnsi="Arial" w:cs="Arial"/>
+          <w:lang w:val="en-US"/>
+        </w:rPr>
+        <w:instrText xml:space="preserve"> SEQ Figure \* ARABIC </w:instrText>
+      </w:r>
+      <w:r>
+        <w:rPr>
+          <w:rFonts w:ascii="Arial" w:hAnsi="Arial" w:cs="Arial"/>
+        </w:rPr>
+        <w:fldChar w:fldCharType="separate"/>
+      </w:r>
+      <w:r>
+        <w:rPr>
+          <w:rFonts w:ascii="Arial" w:hAnsi="Arial" w:cs="Arial"/>
+          <w:noProof/>
+          <w:lang w:val="en-US"/>
+        </w:rPr>
+        <w:t>5</w:t>
+      </w:r>
+      <w:r>
+        <w:rPr>
+          <w:rFonts w:ascii="Arial" w:hAnsi="Arial" w:cs="Arial"/>
+        </w:rPr>
+        <w:fldChar w:fldCharType="end"/>
+      </w:r>
+      <w:r>
+        <w:rPr>
+          <w:rFonts w:ascii="Arial" w:hAnsi="Arial" w:cs="Arial"/>
+          <w:lang w:val="en-US"/>
+        </w:rPr>
+        <w:t> : A sequence diagram of a synchronization using Role4All</w:t>
+      </w:r>
+    </w:p>
+    <w:p>
+      <w:pPr>
+        <w:jc w:val="both"/>
+        <w:rPr>
+          <w:rFonts w:ascii="Arial" w:hAnsi="Arial" w:cs="Arial"/>
+          <w:lang w:val="en-US"/>
+        </w:rPr>
+      </w:pPr>
+      <w:r>
+        <w:rPr>
+          <w:rFonts w:ascii="Arial" w:hAnsi="Arial" w:cs="Arial"/>
+          <w:lang w:val="en-US"/>
+        </w:rPr>
+        <w:t>When the user saves his Excel file he sends a request to Role4All.</w:t>
+      </w:r>
+      <w:r>
+        <w:rPr>
+          <w:rFonts w:ascii="Arial" w:hAnsi="Arial" w:cs="Arial"/>
+          <w:color w:val="C00000"/>
+          <w:lang w:val="en-US"/>
+        </w:rPr>
+        <w:t xml:space="preserve"> </w:t>
+      </w:r>
+      <w:r>
+        <w:rPr>
+          <w:rFonts w:ascii="Arial" w:hAnsi="Arial" w:cs="Arial"/>
+          <w:lang w:val="en-US"/>
+        </w:rPr>
+        <w:t xml:space="preserve">Role4All detects the changes between the new model elements and the last ones and applies the suitable modifications to the Pimca model elements. The suitable modifications are defined due to the adapter between Role4All and Pimca associate with the role </w:t>
+      </w:r>
+      <w:r>
+        <w:rPr>
+          <w:rFonts w:ascii="Arial" w:hAnsi="Arial" w:cs="Arial"/>
+          <w:i/>
+          <w:lang w:val="en-US"/>
+        </w:rPr>
+        <w:t>roleFPGA0</w:t>
+      </w:r>
+      <w:r>
+        <w:rPr>
+          <w:rFonts w:ascii="Arial" w:hAnsi="Arial" w:cs="Arial"/>
+          <w:lang w:val="en-US"/>
+        </w:rPr>
+        <w:t xml:space="preserve"> (</w:t>
+      </w:r>
+      <w:r>
+        <w:rPr>
+          <w:rFonts w:ascii="Arial" w:hAnsi="Arial" w:cs="Arial"/>
+          <w:i/>
+          <w:lang w:val="en-US"/>
+        </w:rPr>
+        <w:t>dynamicAdapterFPGA_Pimca0</w:t>
+      </w:r>
+      <w:r>
+        <w:rPr>
+          <w:rFonts w:ascii="Arial" w:hAnsi="Arial" w:cs="Arial"/>
+          <w:lang w:val="en-US"/>
+        </w:rPr>
+        <w:t xml:space="preserve">). In this example the user use Role4All only to synchronize tools, but the main feature of Role4All is the creation of dedicated point of views. Therefore the common use case of the synchronization in Role4All uses the points of view. As an example to update the name of the role FPGA (the update performed in the figure 5) the user can use a point of view dedicated to the concept of FPGA or another one which gathering only the name of the elements. So the terrorist works with this point of view instead of tools and synchronize them due to Role4All. </w:t>
+      </w:r>
+    </w:p>
+    <w:p>
+      <w:pPr>
+        <w:jc w:val="both"/>
+        <w:rPr>
+          <w:rFonts w:ascii="Arial" w:hAnsi="Arial" w:cs="Arial"/>
+          <w:lang w:val="en-US"/>
+        </w:rPr>
+      </w:pPr>
+    </w:p>
+    <w:p>
+      <w:pPr>
+        <w:jc w:val="both"/>
+        <w:rPr>
+          <w:rFonts w:ascii="Arial" w:hAnsi="Arial" w:cs="Arial"/>
+          <w:lang w:val="en-US"/>
+        </w:rPr>
+      </w:pPr>
+      <w:bookmarkStart w:id="18" w:name="_GoBack"/>
+      <w:bookmarkEnd w:id="18"/>
+    </w:p>
+    <w:p>
+      <w:pPr>
+        <w:pStyle w:val="Titre2"/>
+        <w:ind w:firstLine="708"/>
+        <w:jc w:val="both"/>
+        <w:rPr>
+          <w:rFonts w:ascii="Arial" w:hAnsi="Arial" w:cs="Arial"/>
+          <w:lang w:val="en-US"/>
+        </w:rPr>
+      </w:pPr>
+    </w:p>
+    <w:p>
+      <w:pPr>
         <w:pStyle w:val="Titre3"/>
         <w:jc w:val="both"/>
         <w:rPr>
           <w:rFonts w:ascii="Arial" w:hAnsi="Arial" w:cs="Arial"/>
-          <w:lang w:val="en-US"/>
-        </w:rPr>
-      </w:pPr>
-    </w:p>
-    <w:p>
-      <w:pPr>
-        <w:pStyle w:val="Titre3"/>
-        <w:jc w:val="both"/>
-        <w:rPr>
-          <w:rFonts w:ascii="Arial" w:hAnsi="Arial" w:cs="Arial"/>
-          <w:lang w:val="en-US"/>
-        </w:rPr>
-      </w:pPr>
-    </w:p>
-    <w:p>
-      <w:pPr>
-        <w:pStyle w:val="Titre3"/>
-        <w:jc w:val="both"/>
-        <w:rPr>
-          <w:rFonts w:ascii="Arial" w:hAnsi="Arial" w:cs="Arial"/>
-          <w:lang w:val="en-US"/>
-        </w:rPr>
-      </w:pPr>
-    </w:p>
-    <w:p>
-      <w:pPr>
-        <w:pStyle w:val="Titre3"/>
-        <w:jc w:val="both"/>
-        <w:rPr>
-          <w:rFonts w:ascii="Arial" w:hAnsi="Arial" w:cs="Arial"/>
-          <w:lang w:val="en-US"/>
-        </w:rPr>
-      </w:pPr>
-    </w:p>
-    <w:p>
-      <w:pPr>
-        <w:pStyle w:val="Titre3"/>
-        <w:jc w:val="both"/>
-        <w:rPr>
-          <w:rFonts w:ascii="Arial" w:hAnsi="Arial" w:cs="Arial"/>
-        </w:rPr>
-      </w:pPr>
-      <w:bookmarkStart w:id="14" w:name="_Toc447527148"/>
-      <w:r>
-        <w:rPr>
-          <w:rFonts w:ascii="Arial" w:hAnsi="Arial" w:cs="Arial"/>
-        </w:rPr>
-        <w:t>Morphose</w:t>
-      </w:r>
-      <w:r>
-        <w:rPr>
-          <w:rFonts w:ascii="Arial" w:hAnsi="Arial" w:cs="Arial"/>
-        </w:rPr>
-        <w:t>(TODO)</w:t>
-      </w:r>
-      <w:bookmarkEnd w:id="14"/>
-    </w:p>
-    <w:p>
-      <w:pPr>
-        <w:jc w:val="both"/>
-        <w:rPr>
-          <w:rFonts w:ascii="Arial" w:hAnsi="Arial" w:cs="Arial"/>
-        </w:rPr>
-      </w:pPr>
-      <w:r>
-        <w:rPr>
-          <w:rFonts w:ascii="Arial" w:hAnsi="Arial" w:cs="Arial"/>
-        </w:rPr>
-        <w:t>Mettre la description de Morphose sans la description du use case.</w:t>
-      </w:r>
-    </w:p>
-    <w:p>
-      <w:pPr>
-        <w:jc w:val="both"/>
-        <w:rPr>
-          <w:rFonts w:ascii="Arial" w:hAnsi="Arial" w:cs="Arial"/>
-        </w:rPr>
-      </w:pPr>
-      <w:r>
-        <w:rPr>
-          <w:rFonts w:ascii="Arial" w:hAnsi="Arial" w:cs="Arial"/>
-        </w:rPr>
-        <w:t xml:space="preserve">Morphose est une suite d'outils de l'ESL dédiés à l'exploration d'architecture, la synthèse </w:t>
-      </w:r>
-      <w:proofErr w:type="gramStart"/>
-      <w:r>
-        <w:rPr>
-          <w:rFonts w:ascii="Arial" w:hAnsi="Arial" w:cs="Arial"/>
-        </w:rPr>
-        <w:t>architecturale(</w:t>
-      </w:r>
-      <w:proofErr w:type="gramEnd"/>
-      <w:r>
-        <w:rPr>
-          <w:rFonts w:ascii="Arial" w:hAnsi="Arial" w:cs="Arial"/>
-        </w:rPr>
-        <w:t>HSL,SLS), la simulation ainsi que la vérification</w:t>
-      </w:r>
-      <w:r>
-        <w:rPr>
-          <w:rFonts w:ascii="Arial" w:hAnsi="Arial" w:cs="Arial"/>
-        </w:rPr>
-        <w:t>.</w:t>
-      </w:r>
-    </w:p>
-    <w:p>
-      <w:pPr>
-        <w:jc w:val="both"/>
-        <w:rPr>
-          <w:rFonts w:ascii="Arial" w:hAnsi="Arial" w:cs="Arial"/>
-        </w:rPr>
-      </w:pPr>
-    </w:p>
-    <w:p>
-      <w:pPr>
-        <w:pStyle w:val="Titre2"/>
-        <w:jc w:val="both"/>
-        <w:rPr>
-          <w:rFonts w:ascii="Arial" w:hAnsi="Arial" w:cs="Arial"/>
-        </w:rPr>
-      </w:pPr>
-    </w:p>
-    <w:p>
-      <w:pPr>
-        <w:pStyle w:val="Titre3"/>
-        <w:jc w:val="both"/>
-        <w:rPr>
-          <w:rFonts w:ascii="Arial" w:hAnsi="Arial" w:cs="Arial"/>
-        </w:rPr>
-      </w:pPr>
-      <w:bookmarkStart w:id="15" w:name="_Toc447527149"/>
+        </w:rPr>
+      </w:pPr>
+      <w:bookmarkStart w:id="19" w:name="_Toc447527149"/>
       <w:r>
         <w:rPr>
           <w:rFonts w:ascii="Arial" w:hAnsi="Arial" w:cs="Arial"/>
@@ -12730,7 +13496,7 @@
         </w:rPr>
         <w:t>cybersécurité</w:t>
       </w:r>
-      <w:bookmarkEnd w:id="15"/>
+      <w:bookmarkEnd w:id="19"/>
       <w:proofErr w:type="spellEnd"/>
     </w:p>
     <w:p>
@@ -13031,7 +13797,7 @@
           <w:rFonts w:ascii="Arial" w:hAnsi="Arial" w:cs="Arial"/>
         </w:rPr>
       </w:pPr>
-      <w:bookmarkStart w:id="16" w:name="_Toc447527150"/>
+      <w:bookmarkStart w:id="20" w:name="_Toc447527150"/>
       <w:r>
         <w:rPr>
           <w:rFonts w:ascii="Arial" w:hAnsi="Arial" w:cs="Arial"/>
@@ -13045,7 +13811,7 @@
         </w:rPr>
         <w:t>cybersécurité</w:t>
       </w:r>
-      <w:bookmarkEnd w:id="16"/>
+      <w:bookmarkEnd w:id="20"/>
       <w:proofErr w:type="spellEnd"/>
     </w:p>
     <w:p>
@@ -13165,6 +13931,7 @@
         <w:rPr>
           <w:rFonts w:ascii="Arial" w:hAnsi="Arial" w:cs="Arial"/>
         </w:rPr>
+        <w:lastRenderedPageBreak/>
         <w:t xml:space="preserve">Un outil de modélisation pour le langage </w:t>
       </w:r>
       <w:proofErr w:type="spellStart"/>
@@ -13412,16 +14179,13 @@
         <w:jc w:val="both"/>
         <w:rPr>
           <w:rFonts w:ascii="Arial" w:hAnsi="Arial" w:cs="Arial"/>
-          <w:lang w:val="en-US"/>
-        </w:rPr>
-      </w:pPr>
-      <w:bookmarkStart w:id="17" w:name="_Toc447527152"/>
-      <w:r>
-        <w:rPr>
-          <w:rFonts w:ascii="Arial" w:hAnsi="Arial" w:cs="Arial"/>
-          <w:lang w:val="en-US"/>
-        </w:rPr>
-        <w:lastRenderedPageBreak/>
+        </w:rPr>
+      </w:pPr>
+      <w:bookmarkStart w:id="21" w:name="_Toc447527152"/>
+      <w:r>
+        <w:rPr>
+          <w:rFonts w:ascii="Arial" w:hAnsi="Arial" w:cs="Arial"/>
+        </w:rPr>
         <w:t>Conclusion</w:t>
       </w:r>
     </w:p>
@@ -13430,7 +14194,6 @@
         <w:jc w:val="both"/>
         <w:rPr>
           <w:rFonts w:ascii="Arial" w:hAnsi="Arial" w:cs="Arial"/>
-          <w:lang w:val="en-US"/>
         </w:rPr>
       </w:pPr>
     </w:p>
@@ -13440,13 +14203,11 @@
         <w:jc w:val="both"/>
         <w:rPr>
           <w:rFonts w:ascii="Arial" w:hAnsi="Arial" w:cs="Arial"/>
-          <w:lang w:val="en-US"/>
-        </w:rPr>
-      </w:pPr>
-      <w:r>
-        <w:rPr>
-          <w:rFonts w:ascii="Arial" w:hAnsi="Arial" w:cs="Arial"/>
-          <w:lang w:val="en-US"/>
+        </w:rPr>
+      </w:pPr>
+      <w:r>
+        <w:rPr>
+          <w:rFonts w:ascii="Arial" w:hAnsi="Arial" w:cs="Arial"/>
         </w:rPr>
         <w:t>Perspectives</w:t>
       </w:r>
@@ -13456,7 +14217,6 @@
         <w:jc w:val="both"/>
         <w:rPr>
           <w:rFonts w:ascii="Arial" w:hAnsi="Arial" w:cs="Arial"/>
-          <w:lang w:val="en-US"/>
         </w:rPr>
       </w:pPr>
     </w:p>
@@ -13532,7 +14292,7 @@
         </w:rPr>
         <w:t>R</w:t>
       </w:r>
-      <w:bookmarkEnd w:id="17"/>
+      <w:bookmarkEnd w:id="21"/>
       <w:r>
         <w:rPr>
           <w:rFonts w:ascii="Arial" w:hAnsi="Arial" w:cs="Arial"/>
@@ -13563,6 +14323,7 @@
           <w:szCs w:val="17"/>
           <w:lang w:val="en-US"/>
         </w:rPr>
+        <w:lastRenderedPageBreak/>
         <w:t xml:space="preserve">[Lee] Edward A. Lee - Position Paper for NSF Workshop </w:t>
       </w:r>
       <w:proofErr w:type="gramStart"/>
@@ -16161,6 +16922,15 @@
     <w:uiPriority w:val="99"/>
     <w:rsid w:val="008664CE"/>
   </w:style>
+  <w:style w:type="paragraph" w:styleId="Sansinterligne">
+    <w:name w:val="No Spacing"/>
+    <w:uiPriority w:val="1"/>
+    <w:qFormat/>
+    <w:rsid w:val="00AB16FE"/>
+    <w:pPr>
+      <w:spacing w:after="0" w:line="240" w:lineRule="auto"/>
+    </w:pPr>
+  </w:style>
 </w:styles>
 </file>
 
@@ -17020,6 +17790,15 @@
     <w:link w:val="Pieddepage"/>
     <w:uiPriority w:val="99"/>
     <w:rsid w:val="008664CE"/>
+  </w:style>
+  <w:style w:type="paragraph" w:styleId="Sansinterligne">
+    <w:name w:val="No Spacing"/>
+    <w:uiPriority w:val="1"/>
+    <w:qFormat/>
+    <w:rsid w:val="00AB16FE"/>
+    <w:pPr>
+      <w:spacing w:after="0" w:line="240" w:lineRule="auto"/>
+    </w:pPr>
   </w:style>
 </w:styles>
 </file>
@@ -19026,31 +19805,31 @@
     </dgm:pt>
   </dgm:ptLst>
   <dgm:cxnLst>
-    <dgm:cxn modelId="{92AB9D1C-BF4D-404D-983B-F461E2053F98}" type="presOf" srcId="{612E7B99-9915-4C07-B264-4A0FD712B83E}" destId="{B2A64C9D-739C-420B-A15E-AADEE6C47D4D}" srcOrd="0" destOrd="2" presId="urn:microsoft.com/office/officeart/2005/8/layout/radial3"/>
-    <dgm:cxn modelId="{FBD8AE9A-7979-4AE6-A219-2CC9CE727DEF}" type="presOf" srcId="{667FCAE9-09BE-4F1E-BEAE-6B70A8EE2395}" destId="{495CAAE2-5E98-43B6-9892-8B6F1B9F881F}" srcOrd="0" destOrd="0" presId="urn:microsoft.com/office/officeart/2005/8/layout/radial3"/>
-    <dgm:cxn modelId="{A4358442-537D-4B70-B46C-62D5F37F4B68}" type="presOf" srcId="{42754379-F56C-4B98-B9EF-103DDFA584E5}" destId="{B2A64C9D-739C-420B-A15E-AADEE6C47D4D}" srcOrd="0" destOrd="1" presId="urn:microsoft.com/office/officeart/2005/8/layout/radial3"/>
+    <dgm:cxn modelId="{85B9A3CA-6342-4399-9B66-3296F5D4301B}" srcId="{46D3D9BA-A5B6-44EE-8ADD-A6CE56DE9AE9}" destId="{3FF746A6-D981-4572-8F0F-3A9A436A4B94}" srcOrd="0" destOrd="0" parTransId="{0945E7BD-7094-4858-A721-CC4640BA5A57}" sibTransId="{A9ADC761-1A91-4FC7-BCDE-CACB4183F0E1}"/>
+    <dgm:cxn modelId="{3D38811E-DA0C-4761-B4CB-799599A677CA}" type="presOf" srcId="{42754379-F56C-4B98-B9EF-103DDFA584E5}" destId="{B2A64C9D-739C-420B-A15E-AADEE6C47D4D}" srcOrd="0" destOrd="1" presId="urn:microsoft.com/office/officeart/2005/8/layout/radial3"/>
+    <dgm:cxn modelId="{87524938-D2FE-4B04-8886-41A12BCBA56A}" type="presOf" srcId="{C49BE5DB-07F9-45A3-BA57-C15DA25F7F45}" destId="{89708447-7FC2-4A8D-8ADD-02463DBE6A2E}" srcOrd="0" destOrd="0" presId="urn:microsoft.com/office/officeart/2005/8/layout/radial3"/>
+    <dgm:cxn modelId="{1FDB087F-44A0-47E1-AD4A-DD4148F45BBA}" type="presOf" srcId="{46D3D9BA-A5B6-44EE-8ADD-A6CE56DE9AE9}" destId="{82BAC38A-B10F-49C3-8962-AEC952104616}" srcOrd="0" destOrd="0" presId="urn:microsoft.com/office/officeart/2005/8/layout/radial3"/>
+    <dgm:cxn modelId="{9D7F7CA9-049C-43D0-AB2D-4820259468FF}" srcId="{46D3D9BA-A5B6-44EE-8ADD-A6CE56DE9AE9}" destId="{8BD561DC-1BA9-4B98-8898-957F7AECCCA2}" srcOrd="2" destOrd="0" parTransId="{BD76251C-887B-453C-B90D-CB31BCC68262}" sibTransId="{9AD27677-E830-4F63-ACBD-F5CF96370E1D}"/>
     <dgm:cxn modelId="{3A3B493B-5B24-4454-979D-394717C78BC9}" srcId="{46D3D9BA-A5B6-44EE-8ADD-A6CE56DE9AE9}" destId="{CEEF09E8-CEB1-4AEB-8A66-2068F98C570D}" srcOrd="3" destOrd="0" parTransId="{0E39A85E-A801-461D-B48C-E51F0FC104C2}" sibTransId="{07C3B1DA-2BFC-47BA-98D3-D81E2E272F75}"/>
+    <dgm:cxn modelId="{D5100A45-0FDB-4F6A-99B6-3D897DA4F68B}" type="presOf" srcId="{278BDD44-B7E3-43B0-A53C-55236BD0CB29}" destId="{4BC71F48-0568-434C-AC1A-ED290022B49A}" srcOrd="0" destOrd="2" presId="urn:microsoft.com/office/officeart/2005/8/layout/radial3"/>
     <dgm:cxn modelId="{9722B31B-EB2F-42AC-B04F-738F7CDC8325}" srcId="{8BD561DC-1BA9-4B98-8898-957F7AECCCA2}" destId="{612E7B99-9915-4C07-B264-4A0FD712B83E}" srcOrd="1" destOrd="0" parTransId="{5C8F9573-805A-4B3B-B304-D221E34FFD84}" sibTransId="{512BA93D-FAB0-4C31-B75F-3836771DAC56}"/>
-    <dgm:cxn modelId="{9F4CBF16-62E1-4086-B563-5AD1882F9D38}" type="presOf" srcId="{C49BE5DB-07F9-45A3-BA57-C15DA25F7F45}" destId="{89708447-7FC2-4A8D-8ADD-02463DBE6A2E}" srcOrd="0" destOrd="0" presId="urn:microsoft.com/office/officeart/2005/8/layout/radial3"/>
-    <dgm:cxn modelId="{EB83BDB7-8C1D-4502-B837-DFAFB94EFC7C}" srcId="{3FF746A6-D981-4572-8F0F-3A9A436A4B94}" destId="{7B807B1C-EC7B-4965-90F8-D4A6AB918618}" srcOrd="0" destOrd="0" parTransId="{6A9FA8DA-C7B1-4244-B541-852DA8A8C830}" sibTransId="{7DAA441D-E4AC-4F1C-ABA0-787CBAF91B65}"/>
-    <dgm:cxn modelId="{FF17FAD2-70B7-4EB1-AED6-3F760B0DE4D2}" type="presOf" srcId="{3FF746A6-D981-4572-8F0F-3A9A436A4B94}" destId="{4BC71F48-0568-434C-AC1A-ED290022B49A}" srcOrd="0" destOrd="0" presId="urn:microsoft.com/office/officeart/2005/8/layout/radial3"/>
-    <dgm:cxn modelId="{C58E9082-CFAB-412C-84FA-8DA6E12880A2}" type="presOf" srcId="{8BD561DC-1BA9-4B98-8898-957F7AECCCA2}" destId="{B2A64C9D-739C-420B-A15E-AADEE6C47D4D}" srcOrd="0" destOrd="0" presId="urn:microsoft.com/office/officeart/2005/8/layout/radial3"/>
+    <dgm:cxn modelId="{FF2BF4C1-AE3A-4864-95A2-C6DD5ACCF811}" type="presOf" srcId="{667FCAE9-09BE-4F1E-BEAE-6B70A8EE2395}" destId="{495CAAE2-5E98-43B6-9892-8B6F1B9F881F}" srcOrd="0" destOrd="0" presId="urn:microsoft.com/office/officeart/2005/8/layout/radial3"/>
+    <dgm:cxn modelId="{21BB4303-B2EB-40FC-A3CB-3C6BCF43F6FF}" type="presOf" srcId="{7B807B1C-EC7B-4965-90F8-D4A6AB918618}" destId="{4BC71F48-0568-434C-AC1A-ED290022B49A}" srcOrd="0" destOrd="1" presId="urn:microsoft.com/office/officeart/2005/8/layout/radial3"/>
+    <dgm:cxn modelId="{F252E115-D785-4BE3-ADAC-14F0919C4127}" srcId="{8BD561DC-1BA9-4B98-8898-957F7AECCCA2}" destId="{42754379-F56C-4B98-B9EF-103DDFA584E5}" srcOrd="0" destOrd="0" parTransId="{934F8A91-1FF1-4732-93AB-1D5468C1E72B}" sibTransId="{38526B72-F95C-478C-96FA-191731D6E083}"/>
     <dgm:cxn modelId="{6E210CD4-703F-426E-9E7D-A9E757AEDDA8}" srcId="{3FF746A6-D981-4572-8F0F-3A9A436A4B94}" destId="{278BDD44-B7E3-43B0-A53C-55236BD0CB29}" srcOrd="1" destOrd="0" parTransId="{AC61A32C-DBDF-4DB2-90D1-D901AD5879E2}" sibTransId="{42C3B0CF-9EE0-4880-A66D-17B5B853CE8A}"/>
     <dgm:cxn modelId="{29A73E57-C84E-4019-9D80-A8CB2A82E9CD}" srcId="{C49BE5DB-07F9-45A3-BA57-C15DA25F7F45}" destId="{46D3D9BA-A5B6-44EE-8ADD-A6CE56DE9AE9}" srcOrd="0" destOrd="0" parTransId="{81D54686-923D-4B8B-AA7E-3C3FCF10F035}" sibTransId="{4B9E897A-6E28-4447-B1C7-CE02E4FED52D}"/>
+    <dgm:cxn modelId="{43540487-F078-4A23-ADCA-DCBE245AB484}" type="presOf" srcId="{8BD561DC-1BA9-4B98-8898-957F7AECCCA2}" destId="{B2A64C9D-739C-420B-A15E-AADEE6C47D4D}" srcOrd="0" destOrd="0" presId="urn:microsoft.com/office/officeart/2005/8/layout/radial3"/>
+    <dgm:cxn modelId="{7DE8816B-82CF-4EAC-B0B6-E0906FED35A7}" type="presOf" srcId="{3FF746A6-D981-4572-8F0F-3A9A436A4B94}" destId="{4BC71F48-0568-434C-AC1A-ED290022B49A}" srcOrd="0" destOrd="0" presId="urn:microsoft.com/office/officeart/2005/8/layout/radial3"/>
+    <dgm:cxn modelId="{0EB861ED-0B94-49A8-9589-0E25E0434B8F}" type="presOf" srcId="{612E7B99-9915-4C07-B264-4A0FD712B83E}" destId="{B2A64C9D-739C-420B-A15E-AADEE6C47D4D}" srcOrd="0" destOrd="2" presId="urn:microsoft.com/office/officeart/2005/8/layout/radial3"/>
+    <dgm:cxn modelId="{EB83BDB7-8C1D-4502-B837-DFAFB94EFC7C}" srcId="{3FF746A6-D981-4572-8F0F-3A9A436A4B94}" destId="{7B807B1C-EC7B-4965-90F8-D4A6AB918618}" srcOrd="0" destOrd="0" parTransId="{6A9FA8DA-C7B1-4244-B541-852DA8A8C830}" sibTransId="{7DAA441D-E4AC-4F1C-ABA0-787CBAF91B65}"/>
     <dgm:cxn modelId="{B7B3FA80-978C-47C8-966A-2E79692D48A4}" srcId="{46D3D9BA-A5B6-44EE-8ADD-A6CE56DE9AE9}" destId="{667FCAE9-09BE-4F1E-BEAE-6B70A8EE2395}" srcOrd="1" destOrd="0" parTransId="{E9E4910B-2223-4D92-9DA3-E3E998438A68}" sibTransId="{805D00B7-A605-4BA5-80D0-2875916138DB}"/>
-    <dgm:cxn modelId="{85B9A3CA-6342-4399-9B66-3296F5D4301B}" srcId="{46D3D9BA-A5B6-44EE-8ADD-A6CE56DE9AE9}" destId="{3FF746A6-D981-4572-8F0F-3A9A436A4B94}" srcOrd="0" destOrd="0" parTransId="{0945E7BD-7094-4858-A721-CC4640BA5A57}" sibTransId="{A9ADC761-1A91-4FC7-BCDE-CACB4183F0E1}"/>
-    <dgm:cxn modelId="{08BC4217-4EA8-4E54-B32C-3835859A002F}" type="presOf" srcId="{CEEF09E8-CEB1-4AEB-8A66-2068F98C570D}" destId="{334E0CBB-C7E5-4E1E-9167-07B9B4DB9A4E}" srcOrd="0" destOrd="0" presId="urn:microsoft.com/office/officeart/2005/8/layout/radial3"/>
-    <dgm:cxn modelId="{65AA78E5-3CAC-4D88-A91B-F97993E7FCED}" type="presOf" srcId="{278BDD44-B7E3-43B0-A53C-55236BD0CB29}" destId="{4BC71F48-0568-434C-AC1A-ED290022B49A}" srcOrd="0" destOrd="2" presId="urn:microsoft.com/office/officeart/2005/8/layout/radial3"/>
-    <dgm:cxn modelId="{9D7F7CA9-049C-43D0-AB2D-4820259468FF}" srcId="{46D3D9BA-A5B6-44EE-8ADD-A6CE56DE9AE9}" destId="{8BD561DC-1BA9-4B98-8898-957F7AECCCA2}" srcOrd="2" destOrd="0" parTransId="{BD76251C-887B-453C-B90D-CB31BCC68262}" sibTransId="{9AD27677-E830-4F63-ACBD-F5CF96370E1D}"/>
-    <dgm:cxn modelId="{F252E115-D785-4BE3-ADAC-14F0919C4127}" srcId="{8BD561DC-1BA9-4B98-8898-957F7AECCCA2}" destId="{42754379-F56C-4B98-B9EF-103DDFA584E5}" srcOrd="0" destOrd="0" parTransId="{934F8A91-1FF1-4732-93AB-1D5468C1E72B}" sibTransId="{38526B72-F95C-478C-96FA-191731D6E083}"/>
-    <dgm:cxn modelId="{DD6D5B1C-1FFF-4489-8331-3D2FE40ADFE9}" type="presOf" srcId="{7B807B1C-EC7B-4965-90F8-D4A6AB918618}" destId="{4BC71F48-0568-434C-AC1A-ED290022B49A}" srcOrd="0" destOrd="1" presId="urn:microsoft.com/office/officeart/2005/8/layout/radial3"/>
-    <dgm:cxn modelId="{E1C04853-29DC-4649-84EB-63267C3151C8}" type="presOf" srcId="{46D3D9BA-A5B6-44EE-8ADD-A6CE56DE9AE9}" destId="{82BAC38A-B10F-49C3-8962-AEC952104616}" srcOrd="0" destOrd="0" presId="urn:microsoft.com/office/officeart/2005/8/layout/radial3"/>
-    <dgm:cxn modelId="{7E6DBA3F-C425-4B2A-B3D2-B76D420036DB}" type="presParOf" srcId="{89708447-7FC2-4A8D-8ADD-02463DBE6A2E}" destId="{5ED3E13E-474C-4311-A47B-3652553499F7}" srcOrd="0" destOrd="0" presId="urn:microsoft.com/office/officeart/2005/8/layout/radial3"/>
-    <dgm:cxn modelId="{7B2D7EAC-07AD-461E-9B60-9179290E5C70}" type="presParOf" srcId="{5ED3E13E-474C-4311-A47B-3652553499F7}" destId="{82BAC38A-B10F-49C3-8962-AEC952104616}" srcOrd="0" destOrd="0" presId="urn:microsoft.com/office/officeart/2005/8/layout/radial3"/>
-    <dgm:cxn modelId="{342EC55F-C819-4008-AD41-F83936895675}" type="presParOf" srcId="{5ED3E13E-474C-4311-A47B-3652553499F7}" destId="{4BC71F48-0568-434C-AC1A-ED290022B49A}" srcOrd="1" destOrd="0" presId="urn:microsoft.com/office/officeart/2005/8/layout/radial3"/>
-    <dgm:cxn modelId="{1B519E4F-ACD5-4E39-8407-0EE5BAA77835}" type="presParOf" srcId="{5ED3E13E-474C-4311-A47B-3652553499F7}" destId="{495CAAE2-5E98-43B6-9892-8B6F1B9F881F}" srcOrd="2" destOrd="0" presId="urn:microsoft.com/office/officeart/2005/8/layout/radial3"/>
-    <dgm:cxn modelId="{5ECF3AA6-5249-4033-8884-280B121C93D6}" type="presParOf" srcId="{5ED3E13E-474C-4311-A47B-3652553499F7}" destId="{B2A64C9D-739C-420B-A15E-AADEE6C47D4D}" srcOrd="3" destOrd="0" presId="urn:microsoft.com/office/officeart/2005/8/layout/radial3"/>
-    <dgm:cxn modelId="{7680B7B1-83F8-47A9-AAF7-09C444A5F5D6}" type="presParOf" srcId="{5ED3E13E-474C-4311-A47B-3652553499F7}" destId="{334E0CBB-C7E5-4E1E-9167-07B9B4DB9A4E}" srcOrd="4" destOrd="0" presId="urn:microsoft.com/office/officeart/2005/8/layout/radial3"/>
+    <dgm:cxn modelId="{D51875A0-7B60-4A40-9D3D-142D8FB39ACD}" type="presOf" srcId="{CEEF09E8-CEB1-4AEB-8A66-2068F98C570D}" destId="{334E0CBB-C7E5-4E1E-9167-07B9B4DB9A4E}" srcOrd="0" destOrd="0" presId="urn:microsoft.com/office/officeart/2005/8/layout/radial3"/>
+    <dgm:cxn modelId="{D7FF9B61-E217-4378-AFE8-FB725A3313DA}" type="presParOf" srcId="{89708447-7FC2-4A8D-8ADD-02463DBE6A2E}" destId="{5ED3E13E-474C-4311-A47B-3652553499F7}" srcOrd="0" destOrd="0" presId="urn:microsoft.com/office/officeart/2005/8/layout/radial3"/>
+    <dgm:cxn modelId="{E0EA7B0C-1D79-4343-910E-3626B3A21EB2}" type="presParOf" srcId="{5ED3E13E-474C-4311-A47B-3652553499F7}" destId="{82BAC38A-B10F-49C3-8962-AEC952104616}" srcOrd="0" destOrd="0" presId="urn:microsoft.com/office/officeart/2005/8/layout/radial3"/>
+    <dgm:cxn modelId="{D869A227-7441-4F7A-9482-8EA2D93A70A8}" type="presParOf" srcId="{5ED3E13E-474C-4311-A47B-3652553499F7}" destId="{4BC71F48-0568-434C-AC1A-ED290022B49A}" srcOrd="1" destOrd="0" presId="urn:microsoft.com/office/officeart/2005/8/layout/radial3"/>
+    <dgm:cxn modelId="{00D5F6DE-BE10-46AE-831E-3C213C469A32}" type="presParOf" srcId="{5ED3E13E-474C-4311-A47B-3652553499F7}" destId="{495CAAE2-5E98-43B6-9892-8B6F1B9F881F}" srcOrd="2" destOrd="0" presId="urn:microsoft.com/office/officeart/2005/8/layout/radial3"/>
+    <dgm:cxn modelId="{299A288C-7013-49E0-BA8F-BD7EF52E8CB6}" type="presParOf" srcId="{5ED3E13E-474C-4311-A47B-3652553499F7}" destId="{B2A64C9D-739C-420B-A15E-AADEE6C47D4D}" srcOrd="3" destOrd="0" presId="urn:microsoft.com/office/officeart/2005/8/layout/radial3"/>
+    <dgm:cxn modelId="{5DD965AE-9151-425C-9B35-8A0ED66A8A60}" type="presParOf" srcId="{5ED3E13E-474C-4311-A47B-3652553499F7}" destId="{334E0CBB-C7E5-4E1E-9167-07B9B4DB9A4E}" srcOrd="4" destOrd="0" presId="urn:microsoft.com/office/officeart/2005/8/layout/radial3"/>
   </dgm:cxnLst>
   <dgm:bg/>
   <dgm:whole/>
@@ -19355,23 +20134,23 @@
     </dgm:pt>
   </dgm:ptLst>
   <dgm:cxnLst>
-    <dgm:cxn modelId="{68E67DCD-6475-4248-BB87-3A9C0299195D}" type="presOf" srcId="{3FF746A6-D981-4572-8F0F-3A9A436A4B94}" destId="{4BC71F48-0568-434C-AC1A-ED290022B49A}" srcOrd="0" destOrd="0" presId="urn:microsoft.com/office/officeart/2005/8/layout/radial3"/>
+    <dgm:cxn modelId="{85B9A3CA-6342-4399-9B66-3296F5D4301B}" srcId="{46D3D9BA-A5B6-44EE-8ADD-A6CE56DE9AE9}" destId="{3FF746A6-D981-4572-8F0F-3A9A436A4B94}" srcOrd="0" destOrd="0" parTransId="{0945E7BD-7094-4858-A721-CC4640BA5A57}" sibTransId="{A9ADC761-1A91-4FC7-BCDE-CACB4183F0E1}"/>
+    <dgm:cxn modelId="{075E46B9-54A7-4CD9-82D9-B47D16F02F51}" type="presOf" srcId="{3FF746A6-D981-4572-8F0F-3A9A436A4B94}" destId="{4BC71F48-0568-434C-AC1A-ED290022B49A}" srcOrd="0" destOrd="0" presId="urn:microsoft.com/office/officeart/2005/8/layout/radial3"/>
+    <dgm:cxn modelId="{9D7F7CA9-049C-43D0-AB2D-4820259468FF}" srcId="{46D3D9BA-A5B6-44EE-8ADD-A6CE56DE9AE9}" destId="{8BD561DC-1BA9-4B98-8898-957F7AECCCA2}" srcOrd="2" destOrd="0" parTransId="{BD76251C-887B-453C-B90D-CB31BCC68262}" sibTransId="{9AD27677-E830-4F63-ACBD-F5CF96370E1D}"/>
+    <dgm:cxn modelId="{3A3B493B-5B24-4454-979D-394717C78BC9}" srcId="{46D3D9BA-A5B6-44EE-8ADD-A6CE56DE9AE9}" destId="{CEEF09E8-CEB1-4AEB-8A66-2068F98C570D}" srcOrd="3" destOrd="0" parTransId="{0E39A85E-A801-461D-B48C-E51F0FC104C2}" sibTransId="{07C3B1DA-2BFC-47BA-98D3-D81E2E272F75}"/>
+    <dgm:cxn modelId="{8FBA72B3-EAD6-4AED-BEA8-AAFBF483D9CF}" type="presOf" srcId="{8BD561DC-1BA9-4B98-8898-957F7AECCCA2}" destId="{B2A64C9D-739C-420B-A15E-AADEE6C47D4D}" srcOrd="0" destOrd="0" presId="urn:microsoft.com/office/officeart/2005/8/layout/radial3"/>
     <dgm:cxn modelId="{29A73E57-C84E-4019-9D80-A8CB2A82E9CD}" srcId="{C49BE5DB-07F9-45A3-BA57-C15DA25F7F45}" destId="{46D3D9BA-A5B6-44EE-8ADD-A6CE56DE9AE9}" srcOrd="0" destOrd="0" parTransId="{81D54686-923D-4B8B-AA7E-3C3FCF10F035}" sibTransId="{4B9E897A-6E28-4447-B1C7-CE02E4FED52D}"/>
-    <dgm:cxn modelId="{3EBB2BE1-4B8F-4B7E-882D-A6D387C71327}" type="presOf" srcId="{C49BE5DB-07F9-45A3-BA57-C15DA25F7F45}" destId="{89708447-7FC2-4A8D-8ADD-02463DBE6A2E}" srcOrd="0" destOrd="0" presId="urn:microsoft.com/office/officeart/2005/8/layout/radial3"/>
-    <dgm:cxn modelId="{65262E19-36E7-48F0-9E57-B5EED45E46C5}" type="presOf" srcId="{8BD561DC-1BA9-4B98-8898-957F7AECCCA2}" destId="{B2A64C9D-739C-420B-A15E-AADEE6C47D4D}" srcOrd="0" destOrd="0" presId="urn:microsoft.com/office/officeart/2005/8/layout/radial3"/>
-    <dgm:cxn modelId="{46254635-1592-46A9-A830-520E3244A430}" type="presOf" srcId="{CEEF09E8-CEB1-4AEB-8A66-2068F98C570D}" destId="{334E0CBB-C7E5-4E1E-9167-07B9B4DB9A4E}" srcOrd="0" destOrd="0" presId="urn:microsoft.com/office/officeart/2005/8/layout/radial3"/>
-    <dgm:cxn modelId="{85B9A3CA-6342-4399-9B66-3296F5D4301B}" srcId="{46D3D9BA-A5B6-44EE-8ADD-A6CE56DE9AE9}" destId="{3FF746A6-D981-4572-8F0F-3A9A436A4B94}" srcOrd="0" destOrd="0" parTransId="{0945E7BD-7094-4858-A721-CC4640BA5A57}" sibTransId="{A9ADC761-1A91-4FC7-BCDE-CACB4183F0E1}"/>
-    <dgm:cxn modelId="{91AE6E6B-8326-4B9B-B57D-CD5D174DCB5E}" type="presOf" srcId="{46D3D9BA-A5B6-44EE-8ADD-A6CE56DE9AE9}" destId="{82BAC38A-B10F-49C3-8962-AEC952104616}" srcOrd="0" destOrd="0" presId="urn:microsoft.com/office/officeart/2005/8/layout/radial3"/>
-    <dgm:cxn modelId="{3A3B493B-5B24-4454-979D-394717C78BC9}" srcId="{46D3D9BA-A5B6-44EE-8ADD-A6CE56DE9AE9}" destId="{CEEF09E8-CEB1-4AEB-8A66-2068F98C570D}" srcOrd="3" destOrd="0" parTransId="{0E39A85E-A801-461D-B48C-E51F0FC104C2}" sibTransId="{07C3B1DA-2BFC-47BA-98D3-D81E2E272F75}"/>
-    <dgm:cxn modelId="{9D7F7CA9-049C-43D0-AB2D-4820259468FF}" srcId="{46D3D9BA-A5B6-44EE-8ADD-A6CE56DE9AE9}" destId="{8BD561DC-1BA9-4B98-8898-957F7AECCCA2}" srcOrd="2" destOrd="0" parTransId="{BD76251C-887B-453C-B90D-CB31BCC68262}" sibTransId="{9AD27677-E830-4F63-ACBD-F5CF96370E1D}"/>
-    <dgm:cxn modelId="{E1608F3E-BC93-425D-A46A-243DD8E877CD}" type="presOf" srcId="{667FCAE9-09BE-4F1E-BEAE-6B70A8EE2395}" destId="{495CAAE2-5E98-43B6-9892-8B6F1B9F881F}" srcOrd="0" destOrd="0" presId="urn:microsoft.com/office/officeart/2005/8/layout/radial3"/>
+    <dgm:cxn modelId="{DF296AC2-5C53-4222-9626-1B3550840A7C}" type="presOf" srcId="{CEEF09E8-CEB1-4AEB-8A66-2068F98C570D}" destId="{334E0CBB-C7E5-4E1E-9167-07B9B4DB9A4E}" srcOrd="0" destOrd="0" presId="urn:microsoft.com/office/officeart/2005/8/layout/radial3"/>
+    <dgm:cxn modelId="{154614EF-BD56-45A8-A623-49A452745024}" type="presOf" srcId="{667FCAE9-09BE-4F1E-BEAE-6B70A8EE2395}" destId="{495CAAE2-5E98-43B6-9892-8B6F1B9F881F}" srcOrd="0" destOrd="0" presId="urn:microsoft.com/office/officeart/2005/8/layout/radial3"/>
+    <dgm:cxn modelId="{35A75488-7518-4068-867C-922D3CB802D3}" type="presOf" srcId="{46D3D9BA-A5B6-44EE-8ADD-A6CE56DE9AE9}" destId="{82BAC38A-B10F-49C3-8962-AEC952104616}" srcOrd="0" destOrd="0" presId="urn:microsoft.com/office/officeart/2005/8/layout/radial3"/>
+    <dgm:cxn modelId="{EB3F2B35-283E-4887-9461-1975C6E80754}" type="presOf" srcId="{C49BE5DB-07F9-45A3-BA57-C15DA25F7F45}" destId="{89708447-7FC2-4A8D-8ADD-02463DBE6A2E}" srcOrd="0" destOrd="0" presId="urn:microsoft.com/office/officeart/2005/8/layout/radial3"/>
     <dgm:cxn modelId="{B7B3FA80-978C-47C8-966A-2E79692D48A4}" srcId="{46D3D9BA-A5B6-44EE-8ADD-A6CE56DE9AE9}" destId="{667FCAE9-09BE-4F1E-BEAE-6B70A8EE2395}" srcOrd="1" destOrd="0" parTransId="{E9E4910B-2223-4D92-9DA3-E3E998438A68}" sibTransId="{805D00B7-A605-4BA5-80D0-2875916138DB}"/>
-    <dgm:cxn modelId="{D3DDA389-E8C1-463E-AC4B-3C8F614D1F3D}" type="presParOf" srcId="{89708447-7FC2-4A8D-8ADD-02463DBE6A2E}" destId="{5ED3E13E-474C-4311-A47B-3652553499F7}" srcOrd="0" destOrd="0" presId="urn:microsoft.com/office/officeart/2005/8/layout/radial3"/>
-    <dgm:cxn modelId="{ECD098AE-76F8-4AE0-A02E-A9EA2D6EE3CC}" type="presParOf" srcId="{5ED3E13E-474C-4311-A47B-3652553499F7}" destId="{82BAC38A-B10F-49C3-8962-AEC952104616}" srcOrd="0" destOrd="0" presId="urn:microsoft.com/office/officeart/2005/8/layout/radial3"/>
-    <dgm:cxn modelId="{3678B683-AF4C-4751-8D8C-08E4479CD485}" type="presParOf" srcId="{5ED3E13E-474C-4311-A47B-3652553499F7}" destId="{4BC71F48-0568-434C-AC1A-ED290022B49A}" srcOrd="1" destOrd="0" presId="urn:microsoft.com/office/officeart/2005/8/layout/radial3"/>
-    <dgm:cxn modelId="{53512D40-2E57-4BF7-89D3-110CC0AFB5BE}" type="presParOf" srcId="{5ED3E13E-474C-4311-A47B-3652553499F7}" destId="{495CAAE2-5E98-43B6-9892-8B6F1B9F881F}" srcOrd="2" destOrd="0" presId="urn:microsoft.com/office/officeart/2005/8/layout/radial3"/>
-    <dgm:cxn modelId="{EDD1D8AC-E291-4884-8305-FF5E632D72BC}" type="presParOf" srcId="{5ED3E13E-474C-4311-A47B-3652553499F7}" destId="{B2A64C9D-739C-420B-A15E-AADEE6C47D4D}" srcOrd="3" destOrd="0" presId="urn:microsoft.com/office/officeart/2005/8/layout/radial3"/>
-    <dgm:cxn modelId="{856479B1-EE2F-40C9-B4E5-4FE267A952B1}" type="presParOf" srcId="{5ED3E13E-474C-4311-A47B-3652553499F7}" destId="{334E0CBB-C7E5-4E1E-9167-07B9B4DB9A4E}" srcOrd="4" destOrd="0" presId="urn:microsoft.com/office/officeart/2005/8/layout/radial3"/>
+    <dgm:cxn modelId="{AC687D0A-F96E-4379-9667-87C3D251F86C}" type="presParOf" srcId="{89708447-7FC2-4A8D-8ADD-02463DBE6A2E}" destId="{5ED3E13E-474C-4311-A47B-3652553499F7}" srcOrd="0" destOrd="0" presId="urn:microsoft.com/office/officeart/2005/8/layout/radial3"/>
+    <dgm:cxn modelId="{28D802F8-9713-4A9E-8082-391720D3ECFC}" type="presParOf" srcId="{5ED3E13E-474C-4311-A47B-3652553499F7}" destId="{82BAC38A-B10F-49C3-8962-AEC952104616}" srcOrd="0" destOrd="0" presId="urn:microsoft.com/office/officeart/2005/8/layout/radial3"/>
+    <dgm:cxn modelId="{F03C8C9F-BD19-4A9F-A4D4-8F34EAFD7C2D}" type="presParOf" srcId="{5ED3E13E-474C-4311-A47B-3652553499F7}" destId="{4BC71F48-0568-434C-AC1A-ED290022B49A}" srcOrd="1" destOrd="0" presId="urn:microsoft.com/office/officeart/2005/8/layout/radial3"/>
+    <dgm:cxn modelId="{380660A9-50E3-4276-BAD1-8A9615DEDDE6}" type="presParOf" srcId="{5ED3E13E-474C-4311-A47B-3652553499F7}" destId="{495CAAE2-5E98-43B6-9892-8B6F1B9F881F}" srcOrd="2" destOrd="0" presId="urn:microsoft.com/office/officeart/2005/8/layout/radial3"/>
+    <dgm:cxn modelId="{835C0878-48EB-4830-812D-16C918C6DDBE}" type="presParOf" srcId="{5ED3E13E-474C-4311-A47B-3652553499F7}" destId="{B2A64C9D-739C-420B-A15E-AADEE6C47D4D}" srcOrd="3" destOrd="0" presId="urn:microsoft.com/office/officeart/2005/8/layout/radial3"/>
+    <dgm:cxn modelId="{3448422D-18A3-48A7-BA46-077F0D1AB7F5}" type="presParOf" srcId="{5ED3E13E-474C-4311-A47B-3652553499F7}" destId="{334E0CBB-C7E5-4E1E-9167-07B9B4DB9A4E}" srcOrd="4" destOrd="0" presId="urn:microsoft.com/office/officeart/2005/8/layout/radial3"/>
   </dgm:cxnLst>
   <dgm:bg/>
   <dgm:whole/>
@@ -23200,7 +23979,7 @@
 </file>
 
 <file path=customXml/itemProps1.xml><?xml version="1.0" encoding="utf-8"?>
-<ds:datastoreItem xmlns:ds="http://schemas.openxmlformats.org/officeDocument/2006/customXml" ds:itemID="{370E5DB4-23AE-4DF2-823C-869C63E78B66}">
+<ds:datastoreItem xmlns:ds="http://schemas.openxmlformats.org/officeDocument/2006/customXml" ds:itemID="{2879B62E-B371-4A4E-8E2F-112DEA99AEB2}">
   <ds:schemaRefs>
     <ds:schemaRef ds:uri="http://schemas.openxmlformats.org/officeDocument/2006/bibliography"/>
   </ds:schemaRefs>

</xml_diff>